<commit_message>
algorithms, flowcharts and pseudocode
</commit_message>
<xml_diff>
--- a/MERN Stack Training.docx
+++ b/MERN Stack Training.docx
@@ -127,6 +127,7 @@
           <w:szCs w:val="24"/>
         </w:rPr>
       </w:pPr>
+      <w:proofErr w:type="spellStart"/>
       <w:r>
         <w:rPr>
           <w:sz w:val="24"/>
@@ -134,6 +135,7 @@
         </w:rPr>
         <w:t>Github</w:t>
       </w:r>
+      <w:proofErr w:type="spellEnd"/>
     </w:p>
     <w:p>
       <w:pPr>
@@ -355,7 +357,23 @@
           <w:sz w:val="24"/>
           <w:szCs w:val="24"/>
         </w:rPr>
-        <w:t>Application: It is a computer program that can perform some task, there are two types of applications</w:t>
+        <w:t xml:space="preserve">Application: It is a computer program that can perform some </w:t>
+      </w:r>
+      <w:proofErr w:type="gramStart"/>
+      <w:r>
+        <w:rPr>
+          <w:sz w:val="24"/>
+          <w:szCs w:val="24"/>
+        </w:rPr>
+        <w:t>task</w:t>
+      </w:r>
+      <w:proofErr w:type="gramEnd"/>
+      <w:r>
+        <w:rPr>
+          <w:sz w:val="24"/>
+          <w:szCs w:val="24"/>
+        </w:rPr>
+        <w:t>, there are two types of applications</w:t>
       </w:r>
     </w:p>
     <w:p>
@@ -447,7 +465,23 @@
           <w:sz w:val="24"/>
           <w:szCs w:val="24"/>
         </w:rPr>
-        <w:t>ex: MS Word, Antivirus, VSCode editor and so on</w:t>
+        <w:t xml:space="preserve">ex: MS Word, Antivirus, </w:t>
+      </w:r>
+      <w:proofErr w:type="spellStart"/>
+      <w:r>
+        <w:rPr>
+          <w:sz w:val="24"/>
+          <w:szCs w:val="24"/>
+        </w:rPr>
+        <w:t>VSCode</w:t>
+      </w:r>
+      <w:proofErr w:type="spellEnd"/>
+      <w:r>
+        <w:rPr>
+          <w:sz w:val="24"/>
+          <w:szCs w:val="24"/>
+        </w:rPr>
+        <w:t xml:space="preserve"> editor and so on</w:t>
       </w:r>
     </w:p>
     <w:p>
@@ -740,7 +774,23 @@
           <w:sz w:val="24"/>
           <w:szCs w:val="24"/>
         </w:rPr>
-        <w:t>Web application can produces many web pages, it can perform various tasks and can handle the request &amp; generate the response, these response are shown in web pages</w:t>
+        <w:t xml:space="preserve">Web application can </w:t>
+      </w:r>
+      <w:proofErr w:type="gramStart"/>
+      <w:r>
+        <w:rPr>
+          <w:sz w:val="24"/>
+          <w:szCs w:val="24"/>
+        </w:rPr>
+        <w:t>produces</w:t>
+      </w:r>
+      <w:proofErr w:type="gramEnd"/>
+      <w:r>
+        <w:rPr>
+          <w:sz w:val="24"/>
+          <w:szCs w:val="24"/>
+        </w:rPr>
+        <w:t xml:space="preserve"> many web pages, it can perform various tasks and can handle the request &amp; generate the response, these response are shown in web pages</w:t>
       </w:r>
     </w:p>
     <w:p>
@@ -766,6 +816,8 @@
         </w:rPr>
         <w:t xml:space="preserve"> </w:t>
       </w:r>
+      <w:proofErr w:type="spellStart"/>
+      <w:proofErr w:type="gramStart"/>
       <w:r>
         <w:rPr>
           <w:sz w:val="24"/>
@@ -788,7 +840,17 @@
           <w:szCs w:val="24"/>
           <w:highlight w:val="yellow"/>
         </w:rPr>
-        <w:t>s can show two kinds of pages</w:t>
+        <w:t>s</w:t>
+      </w:r>
+      <w:proofErr w:type="spellEnd"/>
+      <w:proofErr w:type="gramEnd"/>
+      <w:r>
+        <w:rPr>
+          <w:sz w:val="24"/>
+          <w:szCs w:val="24"/>
+          <w:highlight w:val="yellow"/>
+        </w:rPr>
+        <w:t xml:space="preserve"> can show two kinds of pages</w:t>
       </w:r>
     </w:p>
     <w:p>
@@ -815,7 +877,23 @@
           <w:sz w:val="24"/>
           <w:szCs w:val="24"/>
         </w:rPr>
-        <w:t xml:space="preserve">These contents doesn’t change, it would be common to all the </w:t>
+        <w:t xml:space="preserve">These contents </w:t>
+      </w:r>
+      <w:proofErr w:type="gramStart"/>
+      <w:r>
+        <w:rPr>
+          <w:sz w:val="24"/>
+          <w:szCs w:val="24"/>
+        </w:rPr>
+        <w:t>doesn’t</w:t>
+      </w:r>
+      <w:proofErr w:type="gramEnd"/>
+      <w:r>
+        <w:rPr>
+          <w:sz w:val="24"/>
+          <w:szCs w:val="24"/>
+        </w:rPr>
+        <w:t xml:space="preserve"> change, it would be common to all the </w:t>
       </w:r>
       <w:r>
         <w:rPr>
@@ -1292,12 +1370,21 @@
           <w:szCs w:val="24"/>
         </w:rPr>
       </w:pPr>
-      <w:r>
-        <w:rPr>
-          <w:sz w:val="24"/>
-          <w:szCs w:val="24"/>
-        </w:rPr>
-        <w:t>WorldWideWeb Browser</w:t>
+      <w:proofErr w:type="spellStart"/>
+      <w:r>
+        <w:rPr>
+          <w:sz w:val="24"/>
+          <w:szCs w:val="24"/>
+        </w:rPr>
+        <w:t>WorldWideWeb</w:t>
+      </w:r>
+      <w:proofErr w:type="spellEnd"/>
+      <w:r>
+        <w:rPr>
+          <w:sz w:val="24"/>
+          <w:szCs w:val="24"/>
+        </w:rPr>
+        <w:t xml:space="preserve"> Browser</w:t>
       </w:r>
       <w:r>
         <w:rPr>
@@ -1553,22 +1640,54 @@
           <w:sz w:val="24"/>
           <w:szCs w:val="24"/>
         </w:rPr>
-        <w:t xml:space="preserve"> ex: MS Word, Antivirus, VSCode and so on</w:t>
-      </w:r>
-    </w:p>
-    <w:p>
-      <w:pPr>
-        <w:rPr>
-          <w:sz w:val="24"/>
-          <w:szCs w:val="24"/>
-        </w:rPr>
-      </w:pPr>
-      <w:r>
-        <w:rPr>
-          <w:sz w:val="24"/>
-          <w:szCs w:val="24"/>
-        </w:rPr>
-        <w:t>Mobile applications need to be installed on your mobile phones ex: Mobile banking applications, Facebook application, Google pay, phone pay, Zomato, Swiggy and so on</w:t>
+        <w:t xml:space="preserve"> ex: MS Word, Antivirus, </w:t>
+      </w:r>
+      <w:proofErr w:type="spellStart"/>
+      <w:r>
+        <w:rPr>
+          <w:sz w:val="24"/>
+          <w:szCs w:val="24"/>
+        </w:rPr>
+        <w:t>VSCode</w:t>
+      </w:r>
+      <w:proofErr w:type="spellEnd"/>
+      <w:r>
+        <w:rPr>
+          <w:sz w:val="24"/>
+          <w:szCs w:val="24"/>
+        </w:rPr>
+        <w:t xml:space="preserve"> and so on</w:t>
+      </w:r>
+    </w:p>
+    <w:p>
+      <w:pPr>
+        <w:rPr>
+          <w:sz w:val="24"/>
+          <w:szCs w:val="24"/>
+        </w:rPr>
+      </w:pPr>
+      <w:r>
+        <w:rPr>
+          <w:sz w:val="24"/>
+          <w:szCs w:val="24"/>
+        </w:rPr>
+        <w:t xml:space="preserve">Mobile applications need to be installed on your mobile phones ex: Mobile banking applications, Facebook application, Google pay, phone pay, Zomato, </w:t>
+      </w:r>
+      <w:proofErr w:type="spellStart"/>
+      <w:r>
+        <w:rPr>
+          <w:sz w:val="24"/>
+          <w:szCs w:val="24"/>
+        </w:rPr>
+        <w:t>Swiggy</w:t>
+      </w:r>
+      <w:proofErr w:type="spellEnd"/>
+      <w:r>
+        <w:rPr>
+          <w:sz w:val="24"/>
+          <w:szCs w:val="24"/>
+        </w:rPr>
+        <w:t xml:space="preserve"> and so on</w:t>
       </w:r>
     </w:p>
     <w:p>
@@ -1872,15 +1991,49 @@
           <w:sz w:val="24"/>
           <w:szCs w:val="24"/>
         </w:rPr>
-        <w:t>Here the enterprise applications provide services to many client applications, ex: a banking applications are enterprise applications that can be accessed via many client applications like ATM, mobile banking apps, google pay, phone pay, paytm</w:t>
-      </w:r>
-      <w:r>
-        <w:rPr>
-          <w:sz w:val="24"/>
-          <w:szCs w:val="24"/>
-        </w:rPr>
-        <w:t>, swiping mahines</w:t>
-      </w:r>
+        <w:t xml:space="preserve">Here the enterprise applications provide services to many client applications, ex: a </w:t>
+      </w:r>
+      <w:proofErr w:type="gramStart"/>
+      <w:r>
+        <w:rPr>
+          <w:sz w:val="24"/>
+          <w:szCs w:val="24"/>
+        </w:rPr>
+        <w:t>banking applications</w:t>
+      </w:r>
+      <w:proofErr w:type="gramEnd"/>
+      <w:r>
+        <w:rPr>
+          <w:sz w:val="24"/>
+          <w:szCs w:val="24"/>
+        </w:rPr>
+        <w:t xml:space="preserve"> are enterprise applications that can be accessed via many client applications like ATM, mobile banking apps, google pay, phone pay, </w:t>
+      </w:r>
+      <w:proofErr w:type="spellStart"/>
+      <w:r>
+        <w:rPr>
+          <w:sz w:val="24"/>
+          <w:szCs w:val="24"/>
+        </w:rPr>
+        <w:t>paytm</w:t>
+      </w:r>
+      <w:proofErr w:type="spellEnd"/>
+      <w:r>
+        <w:rPr>
+          <w:sz w:val="24"/>
+          <w:szCs w:val="24"/>
+        </w:rPr>
+        <w:t xml:space="preserve">, swiping </w:t>
+      </w:r>
+      <w:proofErr w:type="spellStart"/>
+      <w:r>
+        <w:rPr>
+          <w:sz w:val="24"/>
+          <w:szCs w:val="24"/>
+        </w:rPr>
+        <w:t>mahines</w:t>
+      </w:r>
+      <w:proofErr w:type="spellEnd"/>
       <w:r>
         <w:rPr>
           <w:sz w:val="24"/>
@@ -1939,7 +2092,23 @@
           <w:sz w:val="24"/>
           <w:szCs w:val="24"/>
         </w:rPr>
-        <w:t>which are made available on the internet with URL’s for variety of client applications, webservices can convert the data in one language to JSON and vice versa</w:t>
+        <w:t xml:space="preserve">which are made available on the internet with </w:t>
+      </w:r>
+      <w:proofErr w:type="gramStart"/>
+      <w:r>
+        <w:rPr>
+          <w:sz w:val="24"/>
+          <w:szCs w:val="24"/>
+        </w:rPr>
+        <w:t>URL’s</w:t>
+      </w:r>
+      <w:proofErr w:type="gramEnd"/>
+      <w:r>
+        <w:rPr>
+          <w:sz w:val="24"/>
+          <w:szCs w:val="24"/>
+        </w:rPr>
+        <w:t xml:space="preserve"> for variety of client applications, webservices can convert the data in one language to JSON and vice versa</w:t>
       </w:r>
       <w:r>
         <w:rPr>
@@ -2039,8 +2208,17 @@
           <w:sz w:val="24"/>
           <w:szCs w:val="24"/>
         </w:rPr>
-        <w:t>What are the other formats the webservices can use</w:t>
-      </w:r>
+        <w:t xml:space="preserve">What are the other formats the webservices can </w:t>
+      </w:r>
+      <w:proofErr w:type="gramStart"/>
+      <w:r>
+        <w:rPr>
+          <w:sz w:val="24"/>
+          <w:szCs w:val="24"/>
+        </w:rPr>
+        <w:t>use</w:t>
+      </w:r>
+      <w:proofErr w:type="gramEnd"/>
     </w:p>
     <w:p>
       <w:pPr>
@@ -2074,12 +2252,21 @@
           <w:szCs w:val="24"/>
         </w:rPr>
       </w:pPr>
-      <w:r>
-        <w:rPr>
-          <w:sz w:val="24"/>
-          <w:szCs w:val="24"/>
-        </w:rPr>
-        <w:t xml:space="preserve">XML : It is heavy weight &amp; used rarely </w:t>
+      <w:proofErr w:type="gramStart"/>
+      <w:r>
+        <w:rPr>
+          <w:sz w:val="24"/>
+          <w:szCs w:val="24"/>
+        </w:rPr>
+        <w:t>XML :</w:t>
+      </w:r>
+      <w:proofErr w:type="gramEnd"/>
+      <w:r>
+        <w:rPr>
+          <w:sz w:val="24"/>
+          <w:szCs w:val="24"/>
+        </w:rPr>
+        <w:t xml:space="preserve"> It is heavy weight &amp; used rarely </w:t>
       </w:r>
     </w:p>
     <w:p>
@@ -2213,7 +2400,23 @@
           <w:sz w:val="24"/>
           <w:szCs w:val="24"/>
         </w:rPr>
-        <w:t>DAO layer: DAO stands for Data Access Object, it interacts with the database and returns the data to the business layer.</w:t>
+        <w:t xml:space="preserve">DAO layer: DAO stands for Data Access </w:t>
+      </w:r>
+      <w:proofErr w:type="gramStart"/>
+      <w:r>
+        <w:rPr>
+          <w:sz w:val="24"/>
+          <w:szCs w:val="24"/>
+        </w:rPr>
+        <w:t>Object,</w:t>
+      </w:r>
+      <w:proofErr w:type="gramEnd"/>
+      <w:r>
+        <w:rPr>
+          <w:sz w:val="24"/>
+          <w:szCs w:val="24"/>
+        </w:rPr>
+        <w:t xml:space="preserve"> it interacts with the database and returns the data to the business layer.</w:t>
       </w:r>
     </w:p>
     <w:p>
@@ -2279,12 +2482,21 @@
           <w:szCs w:val="24"/>
         </w:rPr>
       </w:pPr>
-      <w:r>
-        <w:rPr>
-          <w:sz w:val="24"/>
-          <w:szCs w:val="24"/>
-        </w:rPr>
-        <w:t>Back end applications will have business logics that can interact with the database, it will have the webservices which front-end would interact with.</w:t>
+      <w:proofErr w:type="gramStart"/>
+      <w:r>
+        <w:rPr>
+          <w:sz w:val="24"/>
+          <w:szCs w:val="24"/>
+        </w:rPr>
+        <w:t>Back end</w:t>
+      </w:r>
+      <w:proofErr w:type="gramEnd"/>
+      <w:r>
+        <w:rPr>
+          <w:sz w:val="24"/>
+          <w:szCs w:val="24"/>
+        </w:rPr>
+        <w:t xml:space="preserve"> applications will have business logics that can interact with the database, it will have the webservices which front-end would interact with.</w:t>
       </w:r>
     </w:p>
     <w:p>
@@ -2363,7 +2575,25 @@
           <w:szCs w:val="24"/>
           <w:highlight w:val="yellow"/>
         </w:rPr>
-        <w:t>Ex of front end applications</w:t>
+        <w:t xml:space="preserve">Ex of </w:t>
+      </w:r>
+      <w:proofErr w:type="gramStart"/>
+      <w:r>
+        <w:rPr>
+          <w:sz w:val="24"/>
+          <w:szCs w:val="24"/>
+          <w:highlight w:val="yellow"/>
+        </w:rPr>
+        <w:t>front end</w:t>
+      </w:r>
+      <w:proofErr w:type="gramEnd"/>
+      <w:r>
+        <w:rPr>
+          <w:sz w:val="24"/>
+          <w:szCs w:val="24"/>
+          <w:highlight w:val="yellow"/>
+        </w:rPr>
+        <w:t xml:space="preserve"> applications</w:t>
       </w:r>
     </w:p>
     <w:p>
@@ -2383,8 +2613,17 @@
           <w:sz w:val="24"/>
           <w:szCs w:val="24"/>
         </w:rPr>
-        <w:t>Google pay</w:t>
-      </w:r>
+        <w:t xml:space="preserve">Google </w:t>
+      </w:r>
+      <w:proofErr w:type="gramStart"/>
+      <w:r>
+        <w:rPr>
+          <w:sz w:val="24"/>
+          <w:szCs w:val="24"/>
+        </w:rPr>
+        <w:t>pay</w:t>
+      </w:r>
+      <w:proofErr w:type="gramEnd"/>
     </w:p>
     <w:p>
       <w:pPr>
@@ -2458,6 +2697,7 @@
           <w:szCs w:val="24"/>
         </w:rPr>
       </w:pPr>
+      <w:proofErr w:type="spellStart"/>
       <w:r>
         <w:rPr>
           <w:sz w:val="24"/>
@@ -2465,6 +2705,7 @@
         </w:rPr>
         <w:t>Swiggy</w:t>
       </w:r>
+      <w:proofErr w:type="spellEnd"/>
     </w:p>
     <w:p>
       <w:pPr>
@@ -2519,14 +2760,23 @@
           <w:szCs w:val="24"/>
           <w:highlight w:val="yellow"/>
         </w:rPr>
-        <w:t>Ex of Back</w:t>
-      </w:r>
+        <w:t xml:space="preserve">Ex of </w:t>
+      </w:r>
+      <w:proofErr w:type="gramStart"/>
       <w:r>
         <w:rPr>
           <w:sz w:val="24"/>
           <w:szCs w:val="24"/>
           <w:highlight w:val="yellow"/>
         </w:rPr>
+        <w:t>Back</w:t>
+      </w:r>
+      <w:r>
+        <w:rPr>
+          <w:sz w:val="24"/>
+          <w:szCs w:val="24"/>
+          <w:highlight w:val="yellow"/>
+        </w:rPr>
         <w:t xml:space="preserve"> </w:t>
       </w:r>
       <w:r>
@@ -2535,7 +2785,16 @@
           <w:szCs w:val="24"/>
           <w:highlight w:val="yellow"/>
         </w:rPr>
-        <w:t>end applications</w:t>
+        <w:t>end</w:t>
+      </w:r>
+      <w:proofErr w:type="gramEnd"/>
+      <w:r>
+        <w:rPr>
+          <w:sz w:val="24"/>
+          <w:szCs w:val="24"/>
+          <w:highlight w:val="yellow"/>
+        </w:rPr>
+        <w:t xml:space="preserve"> applications</w:t>
       </w:r>
     </w:p>
     <w:p>
@@ -2555,8 +2814,17 @@
           <w:sz w:val="24"/>
           <w:szCs w:val="24"/>
         </w:rPr>
-        <w:t>Google map Api’s</w:t>
-      </w:r>
+        <w:t xml:space="preserve">Google map </w:t>
+      </w:r>
+      <w:proofErr w:type="spellStart"/>
+      <w:r>
+        <w:rPr>
+          <w:sz w:val="24"/>
+          <w:szCs w:val="24"/>
+        </w:rPr>
+        <w:t>Api’s</w:t>
+      </w:r>
+      <w:proofErr w:type="spellEnd"/>
     </w:p>
     <w:p>
       <w:pPr>
@@ -2575,8 +2843,17 @@
           <w:sz w:val="24"/>
           <w:szCs w:val="24"/>
         </w:rPr>
-        <w:t>Facebook Api’s</w:t>
-      </w:r>
+        <w:t xml:space="preserve">Facebook </w:t>
+      </w:r>
+      <w:proofErr w:type="spellStart"/>
+      <w:r>
+        <w:rPr>
+          <w:sz w:val="24"/>
+          <w:szCs w:val="24"/>
+        </w:rPr>
+        <w:t>Api’s</w:t>
+      </w:r>
+      <w:proofErr w:type="spellEnd"/>
     </w:p>
     <w:p>
       <w:pPr>
@@ -2595,8 +2872,17 @@
           <w:sz w:val="24"/>
           <w:szCs w:val="24"/>
         </w:rPr>
-        <w:t>Banking application Api’s</w:t>
-      </w:r>
+        <w:t xml:space="preserve">Banking application </w:t>
+      </w:r>
+      <w:proofErr w:type="spellStart"/>
+      <w:r>
+        <w:rPr>
+          <w:sz w:val="24"/>
+          <w:szCs w:val="24"/>
+        </w:rPr>
+        <w:t>Api’s</w:t>
+      </w:r>
+      <w:proofErr w:type="spellEnd"/>
     </w:p>
     <w:p>
       <w:pPr>
@@ -2619,7 +2905,25 @@
           <w:szCs w:val="24"/>
           <w:highlight w:val="yellow"/>
         </w:rPr>
-        <w:t>Technologies or Programming languages that developers use to develop front end and back end applications</w:t>
+        <w:t xml:space="preserve">Technologies or Programming languages that developers use to develop front end and </w:t>
+      </w:r>
+      <w:proofErr w:type="gramStart"/>
+      <w:r>
+        <w:rPr>
+          <w:sz w:val="24"/>
+          <w:szCs w:val="24"/>
+          <w:highlight w:val="yellow"/>
+        </w:rPr>
+        <w:t>back end</w:t>
+      </w:r>
+      <w:proofErr w:type="gramEnd"/>
+      <w:r>
+        <w:rPr>
+          <w:sz w:val="24"/>
+          <w:szCs w:val="24"/>
+          <w:highlight w:val="yellow"/>
+        </w:rPr>
+        <w:t xml:space="preserve"> applications</w:t>
       </w:r>
     </w:p>
     <w:p>
@@ -2956,22 +3260,54 @@
           <w:sz w:val="24"/>
           <w:szCs w:val="24"/>
         </w:rPr>
-        <w:t>C: It is an High level language which is procedure oriented, but it doesn’t secure the data, as the data you create is accessible by all the procedures</w:t>
-      </w:r>
-    </w:p>
-    <w:p>
-      <w:pPr>
-        <w:rPr>
-          <w:sz w:val="24"/>
-          <w:szCs w:val="24"/>
-        </w:rPr>
-      </w:pPr>
-      <w:r>
-        <w:rPr>
-          <w:sz w:val="24"/>
-          <w:szCs w:val="24"/>
-        </w:rPr>
-        <w:t>C++: It is an Object Oriented Programming language, which binds the data &amp; functions in a unit so that they are accessible only withing that unit not to the outsiders</w:t>
+        <w:t xml:space="preserve">C: It is </w:t>
+      </w:r>
+      <w:proofErr w:type="gramStart"/>
+      <w:r>
+        <w:rPr>
+          <w:sz w:val="24"/>
+          <w:szCs w:val="24"/>
+        </w:rPr>
+        <w:t>an</w:t>
+      </w:r>
+      <w:proofErr w:type="gramEnd"/>
+      <w:r>
+        <w:rPr>
+          <w:sz w:val="24"/>
+          <w:szCs w:val="24"/>
+        </w:rPr>
+        <w:t xml:space="preserve"> High level language which is procedure oriented, but it doesn’t secure the data, as the data you create is accessible by all the procedures</w:t>
+      </w:r>
+    </w:p>
+    <w:p>
+      <w:pPr>
+        <w:rPr>
+          <w:sz w:val="24"/>
+          <w:szCs w:val="24"/>
+        </w:rPr>
+      </w:pPr>
+      <w:r>
+        <w:rPr>
+          <w:sz w:val="24"/>
+          <w:szCs w:val="24"/>
+        </w:rPr>
+        <w:t xml:space="preserve">C++: It is an </w:t>
+      </w:r>
+      <w:proofErr w:type="gramStart"/>
+      <w:r>
+        <w:rPr>
+          <w:sz w:val="24"/>
+          <w:szCs w:val="24"/>
+        </w:rPr>
+        <w:t>Object Oriented</w:t>
+      </w:r>
+      <w:proofErr w:type="gramEnd"/>
+      <w:r>
+        <w:rPr>
+          <w:sz w:val="24"/>
+          <w:szCs w:val="24"/>
+        </w:rPr>
+        <w:t xml:space="preserve"> Programming language, which binds the data &amp; functions in a unit so that they are accessible only withing that unit not to the outsiders</w:t>
       </w:r>
       <w:r>
         <w:rPr>
@@ -3080,7 +3416,23 @@
           <w:sz w:val="24"/>
           <w:szCs w:val="24"/>
         </w:rPr>
-        <w:t xml:space="preserve"> It is a platform independent language, it converts the source code into byte code and the byte code is converted to suitable platform specific code by JVM (Java Virtual Machine)</w:t>
+        <w:t xml:space="preserve"> It is a platform independent </w:t>
+      </w:r>
+      <w:proofErr w:type="gramStart"/>
+      <w:r>
+        <w:rPr>
+          <w:sz w:val="24"/>
+          <w:szCs w:val="24"/>
+        </w:rPr>
+        <w:t>language,</w:t>
+      </w:r>
+      <w:proofErr w:type="gramEnd"/>
+      <w:r>
+        <w:rPr>
+          <w:sz w:val="24"/>
+          <w:szCs w:val="24"/>
+        </w:rPr>
+        <w:t xml:space="preserve"> it converts the source code into byte code and the byte code is converted to suitable platform specific code by JVM (Java Virtual Machine)</w:t>
       </w:r>
     </w:p>
     <w:p>
@@ -3222,14 +3574,2417 @@
           <w:szCs w:val="24"/>
         </w:rPr>
       </w:pPr>
-    </w:p>
-    <w:p>
-      <w:pPr>
-        <w:rPr>
-          <w:sz w:val="24"/>
-          <w:szCs w:val="24"/>
-        </w:rPr>
-      </w:pPr>
+      <w:r>
+        <w:rPr>
+          <w:sz w:val="24"/>
+          <w:szCs w:val="24"/>
+        </w:rPr>
+        <w:t>Three main things a beginner must know before understanding/writing code to solve a problem</w:t>
+      </w:r>
+    </w:p>
+    <w:p>
+      <w:pPr>
+        <w:pStyle w:val="ListParagraph"/>
+        <w:numPr>
+          <w:ilvl w:val="0"/>
+          <w:numId w:val="13"/>
+        </w:numPr>
+        <w:rPr>
+          <w:sz w:val="24"/>
+          <w:szCs w:val="24"/>
+        </w:rPr>
+      </w:pPr>
+      <w:r>
+        <w:rPr>
+          <w:sz w:val="24"/>
+          <w:szCs w:val="24"/>
+        </w:rPr>
+        <w:t>Algorithms</w:t>
+      </w:r>
+    </w:p>
+    <w:p>
+      <w:pPr>
+        <w:pStyle w:val="ListParagraph"/>
+        <w:numPr>
+          <w:ilvl w:val="0"/>
+          <w:numId w:val="13"/>
+        </w:numPr>
+        <w:rPr>
+          <w:sz w:val="24"/>
+          <w:szCs w:val="24"/>
+        </w:rPr>
+      </w:pPr>
+      <w:r>
+        <w:rPr>
+          <w:sz w:val="24"/>
+          <w:szCs w:val="24"/>
+        </w:rPr>
+        <w:t>Flowcharts</w:t>
+      </w:r>
+    </w:p>
+    <w:p>
+      <w:pPr>
+        <w:pStyle w:val="ListParagraph"/>
+        <w:numPr>
+          <w:ilvl w:val="0"/>
+          <w:numId w:val="13"/>
+        </w:numPr>
+        <w:rPr>
+          <w:sz w:val="24"/>
+          <w:szCs w:val="24"/>
+        </w:rPr>
+      </w:pPr>
+      <w:r>
+        <w:rPr>
+          <w:sz w:val="24"/>
+          <w:szCs w:val="24"/>
+        </w:rPr>
+        <w:t>Pseudocode</w:t>
+      </w:r>
+    </w:p>
+    <w:p>
+      <w:pPr>
+        <w:rPr>
+          <w:sz w:val="24"/>
+          <w:szCs w:val="24"/>
+        </w:rPr>
+      </w:pPr>
+      <w:r>
+        <w:rPr>
+          <w:sz w:val="24"/>
+          <w:szCs w:val="24"/>
+          <w:highlight w:val="yellow"/>
+        </w:rPr>
+        <w:t>Algorithm:</w:t>
+      </w:r>
+      <w:r>
+        <w:rPr>
+          <w:sz w:val="24"/>
+          <w:szCs w:val="24"/>
+        </w:rPr>
+        <w:t xml:space="preserve"> </w:t>
+      </w:r>
+    </w:p>
+    <w:p>
+      <w:pPr>
+        <w:pStyle w:val="ListParagraph"/>
+        <w:numPr>
+          <w:ilvl w:val="0"/>
+          <w:numId w:val="1"/>
+        </w:numPr>
+        <w:rPr>
+          <w:sz w:val="24"/>
+          <w:szCs w:val="24"/>
+        </w:rPr>
+      </w:pPr>
+      <w:r>
+        <w:rPr>
+          <w:sz w:val="24"/>
+          <w:szCs w:val="24"/>
+        </w:rPr>
+        <w:t xml:space="preserve">It is a </w:t>
+      </w:r>
+      <w:proofErr w:type="gramStart"/>
+      <w:r>
+        <w:rPr>
+          <w:sz w:val="24"/>
+          <w:szCs w:val="24"/>
+        </w:rPr>
+        <w:t>step by step</w:t>
+      </w:r>
+      <w:proofErr w:type="gramEnd"/>
+      <w:r>
+        <w:rPr>
+          <w:sz w:val="24"/>
+          <w:szCs w:val="24"/>
+        </w:rPr>
+        <w:t xml:space="preserve"> procedure which are followed to get the result for a particular problem.</w:t>
+      </w:r>
+    </w:p>
+    <w:p>
+      <w:pPr>
+        <w:pStyle w:val="ListParagraph"/>
+        <w:numPr>
+          <w:ilvl w:val="0"/>
+          <w:numId w:val="1"/>
+        </w:numPr>
+        <w:rPr>
+          <w:sz w:val="24"/>
+          <w:szCs w:val="24"/>
+        </w:rPr>
+      </w:pPr>
+      <w:r>
+        <w:rPr>
+          <w:sz w:val="24"/>
+          <w:szCs w:val="24"/>
+        </w:rPr>
+        <w:t>It is independent from any programming language</w:t>
+      </w:r>
+    </w:p>
+    <w:p>
+      <w:pPr>
+        <w:pStyle w:val="ListParagraph"/>
+        <w:numPr>
+          <w:ilvl w:val="0"/>
+          <w:numId w:val="1"/>
+        </w:numPr>
+        <w:rPr>
+          <w:sz w:val="24"/>
+          <w:szCs w:val="24"/>
+        </w:rPr>
+      </w:pPr>
+      <w:r>
+        <w:rPr>
+          <w:sz w:val="24"/>
+          <w:szCs w:val="24"/>
+        </w:rPr>
+        <w:t xml:space="preserve">It is not understood by computers/compilers, it is a design done by developers to solve the problem </w:t>
+      </w:r>
+      <w:r>
+        <w:rPr>
+          <w:sz w:val="24"/>
+          <w:szCs w:val="24"/>
+        </w:rPr>
+        <w:t>in English</w:t>
+      </w:r>
+      <w:r>
+        <w:rPr>
+          <w:sz w:val="24"/>
+          <w:szCs w:val="24"/>
+        </w:rPr>
+        <w:t xml:space="preserve"> language</w:t>
+      </w:r>
+    </w:p>
+    <w:p>
+      <w:pPr>
+        <w:pStyle w:val="ListParagraph"/>
+        <w:numPr>
+          <w:ilvl w:val="0"/>
+          <w:numId w:val="1"/>
+        </w:numPr>
+        <w:rPr>
+          <w:sz w:val="24"/>
+          <w:szCs w:val="24"/>
+        </w:rPr>
+      </w:pPr>
+      <w:r>
+        <w:rPr>
+          <w:sz w:val="24"/>
+          <w:szCs w:val="24"/>
+        </w:rPr>
+        <w:t>Algorithms can be written in any ways, there’s no any rules that algorithms must be written in some standard way</w:t>
+      </w:r>
+    </w:p>
+    <w:p>
+      <w:pPr>
+        <w:rPr>
+          <w:sz w:val="24"/>
+          <w:szCs w:val="24"/>
+        </w:rPr>
+      </w:pPr>
+      <w:r>
+        <w:rPr>
+          <w:sz w:val="24"/>
+          <w:szCs w:val="24"/>
+          <w:highlight w:val="yellow"/>
+        </w:rPr>
+        <w:t>Flowchart:</w:t>
+      </w:r>
+    </w:p>
+    <w:p>
+      <w:pPr>
+        <w:pStyle w:val="ListParagraph"/>
+        <w:numPr>
+          <w:ilvl w:val="0"/>
+          <w:numId w:val="1"/>
+        </w:numPr>
+        <w:rPr>
+          <w:sz w:val="24"/>
+          <w:szCs w:val="24"/>
+        </w:rPr>
+      </w:pPr>
+      <w:r>
+        <w:rPr>
+          <w:sz w:val="24"/>
+          <w:szCs w:val="24"/>
+        </w:rPr>
+        <w:lastRenderedPageBreak/>
+        <w:t>It is also language independent</w:t>
+      </w:r>
+    </w:p>
+    <w:p>
+      <w:pPr>
+        <w:pStyle w:val="ListParagraph"/>
+        <w:numPr>
+          <w:ilvl w:val="0"/>
+          <w:numId w:val="1"/>
+        </w:numPr>
+        <w:rPr>
+          <w:sz w:val="24"/>
+          <w:szCs w:val="24"/>
+        </w:rPr>
+      </w:pPr>
+      <w:r>
+        <w:rPr>
+          <w:sz w:val="24"/>
+          <w:szCs w:val="24"/>
+        </w:rPr>
+        <w:t>It is used for better understanding of algorithm</w:t>
+      </w:r>
+    </w:p>
+    <w:p>
+      <w:pPr>
+        <w:pStyle w:val="ListParagraph"/>
+        <w:numPr>
+          <w:ilvl w:val="0"/>
+          <w:numId w:val="1"/>
+        </w:numPr>
+        <w:rPr>
+          <w:sz w:val="24"/>
+          <w:szCs w:val="24"/>
+        </w:rPr>
+      </w:pPr>
+      <w:r>
+        <w:rPr>
+          <w:sz w:val="24"/>
+          <w:szCs w:val="24"/>
+        </w:rPr>
+        <w:t xml:space="preserve">It gives the graphical representation of program </w:t>
+      </w:r>
+      <w:proofErr w:type="gramStart"/>
+      <w:r>
+        <w:rPr>
+          <w:sz w:val="24"/>
+          <w:szCs w:val="24"/>
+        </w:rPr>
+        <w:t>sequence,</w:t>
+      </w:r>
+      <w:proofErr w:type="gramEnd"/>
+      <w:r>
+        <w:rPr>
+          <w:sz w:val="24"/>
+          <w:szCs w:val="24"/>
+        </w:rPr>
+        <w:t xml:space="preserve"> it has some shapes and symbols to mention the program statements</w:t>
+      </w:r>
+    </w:p>
+    <w:p>
+      <w:pPr>
+        <w:rPr>
+          <w:sz w:val="24"/>
+          <w:szCs w:val="24"/>
+        </w:rPr>
+      </w:pPr>
+      <w:r>
+        <w:rPr>
+          <w:noProof/>
+        </w:rPr>
+        <w:drawing>
+          <wp:inline distT="0" distB="0" distL="0" distR="0" wp14:anchorId="6B8E12AF" wp14:editId="52ED9D20">
+            <wp:extent cx="4476750" cy="2845435"/>
+            <wp:effectExtent l="0" t="0" r="0" b="0"/>
+            <wp:docPr id="10" name="Picture 10" descr="Flowchart Symbols | SmartDraw | Flow chart, Flow chart template, Process flow  chart"/>
+            <wp:cNvGraphicFramePr>
+              <a:graphicFrameLocks xmlns:a="http://schemas.openxmlformats.org/drawingml/2006/main" noChangeAspect="1"/>
+            </wp:cNvGraphicFramePr>
+            <a:graphic xmlns:a="http://schemas.openxmlformats.org/drawingml/2006/main">
+              <a:graphicData uri="http://schemas.openxmlformats.org/drawingml/2006/picture">
+                <pic:pic xmlns:pic="http://schemas.openxmlformats.org/drawingml/2006/picture">
+                  <pic:nvPicPr>
+                    <pic:cNvPr id="0" name="Picture 1" descr="Flowchart Symbols | SmartDraw | Flow chart, Flow chart template, Process flow  chart"/>
+                    <pic:cNvPicPr>
+                      <a:picLocks noChangeAspect="1" noChangeArrowheads="1"/>
+                    </pic:cNvPicPr>
+                  </pic:nvPicPr>
+                  <pic:blipFill>
+                    <a:blip r:embed="rId14">
+                      <a:extLst>
+                        <a:ext uri="{28A0092B-C50C-407E-A947-70E740481C1C}">
+                          <a14:useLocalDpi xmlns:a14="http://schemas.microsoft.com/office/drawing/2010/main" val="0"/>
+                        </a:ext>
+                      </a:extLst>
+                    </a:blip>
+                    <a:srcRect/>
+                    <a:stretch>
+                      <a:fillRect/>
+                    </a:stretch>
+                  </pic:blipFill>
+                  <pic:spPr bwMode="auto">
+                    <a:xfrm>
+                      <a:off x="0" y="0"/>
+                      <a:ext cx="4476750" cy="2845435"/>
+                    </a:xfrm>
+                    <a:prstGeom prst="rect">
+                      <a:avLst/>
+                    </a:prstGeom>
+                    <a:noFill/>
+                    <a:ln>
+                      <a:noFill/>
+                    </a:ln>
+                  </pic:spPr>
+                </pic:pic>
+              </a:graphicData>
+            </a:graphic>
+          </wp:inline>
+        </w:drawing>
+      </w:r>
+    </w:p>
+    <w:p>
+      <w:pPr>
+        <w:rPr>
+          <w:sz w:val="24"/>
+          <w:szCs w:val="24"/>
+        </w:rPr>
+      </w:pPr>
+    </w:p>
+    <w:p>
+      <w:pPr>
+        <w:rPr>
+          <w:sz w:val="24"/>
+          <w:szCs w:val="24"/>
+        </w:rPr>
+      </w:pPr>
+      <w:r>
+        <w:rPr>
+          <w:sz w:val="24"/>
+          <w:szCs w:val="24"/>
+          <w:highlight w:val="yellow"/>
+        </w:rPr>
+        <w:t>Pseudocode:</w:t>
+      </w:r>
+    </w:p>
+    <w:p>
+      <w:pPr>
+        <w:pStyle w:val="ListParagraph"/>
+        <w:numPr>
+          <w:ilvl w:val="0"/>
+          <w:numId w:val="1"/>
+        </w:numPr>
+        <w:rPr>
+          <w:sz w:val="24"/>
+          <w:szCs w:val="24"/>
+        </w:rPr>
+      </w:pPr>
+      <w:r>
+        <w:rPr>
+          <w:sz w:val="24"/>
+          <w:szCs w:val="24"/>
+        </w:rPr>
+        <w:t>They are set of instructions which mimics programming language and they are also programming language independent</w:t>
+      </w:r>
+    </w:p>
+    <w:p>
+      <w:pPr>
+        <w:pStyle w:val="ListParagraph"/>
+        <w:numPr>
+          <w:ilvl w:val="0"/>
+          <w:numId w:val="1"/>
+        </w:numPr>
+        <w:rPr>
+          <w:sz w:val="24"/>
+          <w:szCs w:val="24"/>
+        </w:rPr>
+      </w:pPr>
+      <w:r>
+        <w:rPr>
+          <w:sz w:val="24"/>
+          <w:szCs w:val="24"/>
+        </w:rPr>
+        <w:t>It gives the idea what all the programming constructs you have to use to solve a problem, but it is still not understood by any compiler/</w:t>
+      </w:r>
+      <w:r>
+        <w:rPr>
+          <w:sz w:val="24"/>
+          <w:szCs w:val="24"/>
+        </w:rPr>
+        <w:t>interpreter</w:t>
+      </w:r>
+    </w:p>
+    <w:p>
+      <w:pPr>
+        <w:pStyle w:val="ListParagraph"/>
+        <w:numPr>
+          <w:ilvl w:val="0"/>
+          <w:numId w:val="1"/>
+        </w:numPr>
+        <w:rPr>
+          <w:sz w:val="24"/>
+          <w:szCs w:val="24"/>
+        </w:rPr>
+      </w:pPr>
+      <w:r>
+        <w:rPr>
+          <w:sz w:val="24"/>
+          <w:szCs w:val="24"/>
+        </w:rPr>
+        <w:t>Algorithms gives step by step instructions in simple English language but Pseudocode uses programming basic components/constructs like loops, conditional blocks and etc.</w:t>
+      </w:r>
+    </w:p>
+    <w:p>
+      <w:pPr>
+        <w:rPr>
+          <w:sz w:val="24"/>
+          <w:szCs w:val="24"/>
+        </w:rPr>
+      </w:pPr>
+      <w:r>
+        <w:rPr>
+          <w:sz w:val="24"/>
+          <w:szCs w:val="24"/>
+          <w:highlight w:val="yellow"/>
+        </w:rPr>
+        <w:t>Writing algorithms</w:t>
+      </w:r>
+    </w:p>
+    <w:p>
+      <w:pPr>
+        <w:rPr>
+          <w:sz w:val="24"/>
+          <w:szCs w:val="24"/>
+        </w:rPr>
+      </w:pPr>
+      <w:r>
+        <w:rPr>
+          <w:sz w:val="24"/>
+          <w:szCs w:val="24"/>
+        </w:rPr>
+        <w:t>There’s no standard rule to write an algorithm you can write algorithm with your own statement, but it must solve the problem to give the solution</w:t>
+      </w:r>
+    </w:p>
+    <w:p>
+      <w:pPr>
+        <w:rPr>
+          <w:sz w:val="24"/>
+          <w:szCs w:val="24"/>
+        </w:rPr>
+      </w:pPr>
+      <w:r>
+        <w:rPr>
+          <w:sz w:val="24"/>
+          <w:szCs w:val="24"/>
+          <w:highlight w:val="yellow"/>
+        </w:rPr>
+        <w:t>Problem:</w:t>
+      </w:r>
+    </w:p>
+    <w:p>
+      <w:pPr>
+        <w:rPr>
+          <w:sz w:val="24"/>
+          <w:szCs w:val="24"/>
+        </w:rPr>
+      </w:pPr>
+      <w:r>
+        <w:rPr>
+          <w:sz w:val="24"/>
+          <w:szCs w:val="24"/>
+        </w:rPr>
+        <w:t>Multiplying two numbers</w:t>
+      </w:r>
+      <w:r>
+        <w:rPr>
+          <w:sz w:val="24"/>
+          <w:szCs w:val="24"/>
+        </w:rPr>
+        <w:t xml:space="preserve"> and display the result</w:t>
+      </w:r>
+    </w:p>
+    <w:p>
+      <w:pPr>
+        <w:rPr>
+          <w:sz w:val="24"/>
+          <w:szCs w:val="24"/>
+        </w:rPr>
+      </w:pPr>
+      <w:r>
+        <w:rPr>
+          <w:sz w:val="24"/>
+          <w:szCs w:val="24"/>
+          <w:highlight w:val="yellow"/>
+        </w:rPr>
+        <w:t>Solution</w:t>
+      </w:r>
+      <w:r>
+        <w:rPr>
+          <w:sz w:val="24"/>
+          <w:szCs w:val="24"/>
+          <w:highlight w:val="yellow"/>
+        </w:rPr>
+        <w:t xml:space="preserve"> 1</w:t>
+      </w:r>
+      <w:r>
+        <w:rPr>
+          <w:sz w:val="24"/>
+          <w:szCs w:val="24"/>
+          <w:highlight w:val="yellow"/>
+        </w:rPr>
+        <w:t>:</w:t>
+      </w:r>
+    </w:p>
+    <w:p>
+      <w:pPr>
+        <w:rPr>
+          <w:sz w:val="24"/>
+          <w:szCs w:val="24"/>
+        </w:rPr>
+      </w:pPr>
+      <w:r>
+        <w:rPr>
+          <w:sz w:val="24"/>
+          <w:szCs w:val="24"/>
+        </w:rPr>
+        <w:t>Step 1: Start</w:t>
+      </w:r>
+    </w:p>
+    <w:p>
+      <w:pPr>
+        <w:rPr>
+          <w:sz w:val="24"/>
+          <w:szCs w:val="24"/>
+        </w:rPr>
+      </w:pPr>
+      <w:r>
+        <w:rPr>
+          <w:sz w:val="24"/>
+          <w:szCs w:val="24"/>
+        </w:rPr>
+        <w:t xml:space="preserve">Step 2: </w:t>
+      </w:r>
+      <w:r>
+        <w:rPr>
+          <w:sz w:val="24"/>
+          <w:szCs w:val="24"/>
+        </w:rPr>
+        <w:t>Create 3 variables a, b, c</w:t>
+      </w:r>
+    </w:p>
+    <w:p>
+      <w:pPr>
+        <w:rPr>
+          <w:sz w:val="24"/>
+          <w:szCs w:val="24"/>
+        </w:rPr>
+      </w:pPr>
+      <w:r>
+        <w:rPr>
+          <w:sz w:val="24"/>
+          <w:szCs w:val="24"/>
+        </w:rPr>
+        <w:t>Step 3: Set value for a and b</w:t>
+      </w:r>
+    </w:p>
+    <w:p>
+      <w:pPr>
+        <w:rPr>
+          <w:sz w:val="24"/>
+          <w:szCs w:val="24"/>
+        </w:rPr>
+      </w:pPr>
+      <w:r>
+        <w:rPr>
+          <w:sz w:val="24"/>
+          <w:szCs w:val="24"/>
+        </w:rPr>
+        <w:t>Step 4: Multiply a and b and store the result in c</w:t>
+      </w:r>
+    </w:p>
+    <w:p>
+      <w:pPr>
+        <w:rPr>
+          <w:sz w:val="24"/>
+          <w:szCs w:val="24"/>
+        </w:rPr>
+      </w:pPr>
+      <w:r>
+        <w:rPr>
+          <w:sz w:val="24"/>
+          <w:szCs w:val="24"/>
+        </w:rPr>
+        <w:lastRenderedPageBreak/>
+        <w:t>Step 5: Display c</w:t>
+      </w:r>
+    </w:p>
+    <w:p>
+      <w:pPr>
+        <w:rPr>
+          <w:sz w:val="24"/>
+          <w:szCs w:val="24"/>
+        </w:rPr>
+      </w:pPr>
+      <w:r>
+        <w:rPr>
+          <w:sz w:val="24"/>
+          <w:szCs w:val="24"/>
+        </w:rPr>
+        <w:t>Step 6: Stop</w:t>
+      </w:r>
+    </w:p>
+    <w:p>
+      <w:pPr>
+        <w:rPr>
+          <w:sz w:val="24"/>
+          <w:szCs w:val="24"/>
+        </w:rPr>
+      </w:pPr>
+      <w:proofErr w:type="gramStart"/>
+      <w:r>
+        <w:rPr>
+          <w:sz w:val="24"/>
+          <w:szCs w:val="24"/>
+          <w:highlight w:val="yellow"/>
+        </w:rPr>
+        <w:t>Alternatively</w:t>
+      </w:r>
+      <w:proofErr w:type="gramEnd"/>
+      <w:r>
+        <w:rPr>
+          <w:sz w:val="24"/>
+          <w:szCs w:val="24"/>
+          <w:highlight w:val="yellow"/>
+        </w:rPr>
+        <w:t xml:space="preserve"> you can write the above algorithm below way</w:t>
+      </w:r>
+    </w:p>
+    <w:p>
+      <w:pPr>
+        <w:rPr>
+          <w:sz w:val="24"/>
+          <w:szCs w:val="24"/>
+        </w:rPr>
+      </w:pPr>
+      <w:r>
+        <w:rPr>
+          <w:sz w:val="24"/>
+          <w:szCs w:val="24"/>
+        </w:rPr>
+        <w:t>Step1: Start</w:t>
+      </w:r>
+    </w:p>
+    <w:p>
+      <w:pPr>
+        <w:rPr>
+          <w:sz w:val="24"/>
+          <w:szCs w:val="24"/>
+        </w:rPr>
+      </w:pPr>
+      <w:r>
+        <w:rPr>
+          <w:sz w:val="24"/>
+          <w:szCs w:val="24"/>
+        </w:rPr>
+        <w:t>Step2: Take 2 numbers</w:t>
+      </w:r>
+    </w:p>
+    <w:p>
+      <w:pPr>
+        <w:rPr>
+          <w:sz w:val="24"/>
+          <w:szCs w:val="24"/>
+        </w:rPr>
+      </w:pPr>
+      <w:r>
+        <w:rPr>
+          <w:sz w:val="24"/>
+          <w:szCs w:val="24"/>
+        </w:rPr>
+        <w:t>Step3: Multiply the 2 number got in Step2</w:t>
+      </w:r>
+    </w:p>
+    <w:p>
+      <w:pPr>
+        <w:rPr>
+          <w:sz w:val="24"/>
+          <w:szCs w:val="24"/>
+        </w:rPr>
+      </w:pPr>
+      <w:r>
+        <w:rPr>
+          <w:sz w:val="24"/>
+          <w:szCs w:val="24"/>
+        </w:rPr>
+        <w:t>Step4: Print the result you got in Step3</w:t>
+      </w:r>
+    </w:p>
+    <w:p>
+      <w:pPr>
+        <w:rPr>
+          <w:sz w:val="24"/>
+          <w:szCs w:val="24"/>
+        </w:rPr>
+      </w:pPr>
+      <w:r>
+        <w:rPr>
+          <w:sz w:val="24"/>
+          <w:szCs w:val="24"/>
+        </w:rPr>
+        <w:t>Step5: Stop</w:t>
+      </w:r>
+    </w:p>
+    <w:p>
+      <w:pPr>
+        <w:rPr>
+          <w:sz w:val="24"/>
+          <w:szCs w:val="24"/>
+        </w:rPr>
+      </w:pPr>
+      <w:r>
+        <w:rPr>
+          <w:sz w:val="24"/>
+          <w:szCs w:val="24"/>
+        </w:rPr>
+        <w:t>The above algorithm is language independent, it can be implemented in any programming languages</w:t>
+      </w:r>
+    </w:p>
+    <w:p>
+      <w:pPr>
+        <w:rPr>
+          <w:sz w:val="24"/>
+          <w:szCs w:val="24"/>
+        </w:rPr>
+      </w:pPr>
+      <w:r>
+        <w:rPr>
+          <w:sz w:val="24"/>
+          <w:szCs w:val="24"/>
+          <w:highlight w:val="yellow"/>
+        </w:rPr>
+        <w:t>How to implement in C</w:t>
+      </w:r>
+    </w:p>
+    <w:p>
+      <w:pPr>
+        <w:rPr>
+          <w:sz w:val="24"/>
+          <w:szCs w:val="24"/>
+        </w:rPr>
+      </w:pPr>
+      <w:r>
+        <w:rPr>
+          <w:sz w:val="24"/>
+          <w:szCs w:val="24"/>
+        </w:rPr>
+        <w:t xml:space="preserve">void </w:t>
+      </w:r>
+      <w:proofErr w:type="gramStart"/>
+      <w:r>
+        <w:rPr>
+          <w:sz w:val="24"/>
+          <w:szCs w:val="24"/>
+        </w:rPr>
+        <w:t>add(</w:t>
+      </w:r>
+      <w:proofErr w:type="gramEnd"/>
+      <w:r>
+        <w:rPr>
+          <w:sz w:val="24"/>
+          <w:szCs w:val="24"/>
+        </w:rPr>
+        <w:t xml:space="preserve">) { </w:t>
+      </w:r>
+      <w:r>
+        <w:rPr>
+          <w:sz w:val="24"/>
+          <w:szCs w:val="24"/>
+        </w:rPr>
+        <w:br/>
+        <w:t xml:space="preserve">   int a, b, c</w:t>
+      </w:r>
+      <w:r>
+        <w:rPr>
+          <w:sz w:val="24"/>
+          <w:szCs w:val="24"/>
+        </w:rPr>
+        <w:br/>
+        <w:t xml:space="preserve">   </w:t>
+      </w:r>
+      <w:proofErr w:type="spellStart"/>
+      <w:r>
+        <w:rPr>
+          <w:sz w:val="24"/>
+          <w:szCs w:val="24"/>
+        </w:rPr>
+        <w:t>printf</w:t>
+      </w:r>
+      <w:proofErr w:type="spellEnd"/>
+      <w:r>
+        <w:rPr>
+          <w:sz w:val="24"/>
+          <w:szCs w:val="24"/>
+        </w:rPr>
+        <w:t>(“enter value for a”);</w:t>
+      </w:r>
+      <w:r>
+        <w:rPr>
+          <w:sz w:val="24"/>
+          <w:szCs w:val="24"/>
+        </w:rPr>
+        <w:br/>
+        <w:t xml:space="preserve">   </w:t>
+      </w:r>
+      <w:proofErr w:type="spellStart"/>
+      <w:r>
+        <w:rPr>
+          <w:sz w:val="24"/>
+          <w:szCs w:val="24"/>
+        </w:rPr>
+        <w:t>scanf</w:t>
+      </w:r>
+      <w:proofErr w:type="spellEnd"/>
+      <w:r>
+        <w:rPr>
+          <w:sz w:val="24"/>
+          <w:szCs w:val="24"/>
+        </w:rPr>
+        <w:t xml:space="preserve">(“a = </w:t>
+      </w:r>
+      <w:r>
+        <w:rPr>
+          <w:sz w:val="24"/>
+          <w:szCs w:val="24"/>
+        </w:rPr>
+        <w:t>%d</w:t>
+      </w:r>
+      <w:r>
+        <w:rPr>
+          <w:sz w:val="24"/>
+          <w:szCs w:val="24"/>
+        </w:rPr>
+        <w:t>“, &amp;a);</w:t>
+      </w:r>
+    </w:p>
+    <w:p>
+      <w:pPr>
+        <w:rPr>
+          <w:sz w:val="24"/>
+          <w:szCs w:val="24"/>
+        </w:rPr>
+      </w:pPr>
+      <w:r>
+        <w:rPr>
+          <w:sz w:val="24"/>
+          <w:szCs w:val="24"/>
+        </w:rPr>
+        <w:t xml:space="preserve">   </w:t>
+      </w:r>
+      <w:proofErr w:type="spellStart"/>
+      <w:proofErr w:type="gramStart"/>
+      <w:r>
+        <w:rPr>
+          <w:sz w:val="24"/>
+          <w:szCs w:val="24"/>
+        </w:rPr>
+        <w:t>printf</w:t>
+      </w:r>
+      <w:proofErr w:type="spellEnd"/>
+      <w:r>
+        <w:rPr>
+          <w:sz w:val="24"/>
+          <w:szCs w:val="24"/>
+        </w:rPr>
+        <w:t>(</w:t>
+      </w:r>
+      <w:proofErr w:type="gramEnd"/>
+      <w:r>
+        <w:rPr>
+          <w:sz w:val="24"/>
+          <w:szCs w:val="24"/>
+        </w:rPr>
+        <w:t>“enter value for b”);</w:t>
+      </w:r>
+      <w:r>
+        <w:rPr>
+          <w:sz w:val="24"/>
+          <w:szCs w:val="24"/>
+        </w:rPr>
+        <w:br/>
+        <w:t xml:space="preserve">   </w:t>
+      </w:r>
+      <w:proofErr w:type="spellStart"/>
+      <w:r>
+        <w:rPr>
+          <w:sz w:val="24"/>
+          <w:szCs w:val="24"/>
+        </w:rPr>
+        <w:t>scanf</w:t>
+      </w:r>
+      <w:proofErr w:type="spellEnd"/>
+      <w:r>
+        <w:rPr>
+          <w:sz w:val="24"/>
+          <w:szCs w:val="24"/>
+        </w:rPr>
+        <w:t xml:space="preserve">(“b = </w:t>
+      </w:r>
+      <w:r>
+        <w:rPr>
+          <w:sz w:val="24"/>
+          <w:szCs w:val="24"/>
+        </w:rPr>
+        <w:t>%d</w:t>
+      </w:r>
+      <w:r>
+        <w:rPr>
+          <w:sz w:val="24"/>
+          <w:szCs w:val="24"/>
+        </w:rPr>
+        <w:t>“, &amp;b);</w:t>
+      </w:r>
+      <w:r>
+        <w:rPr>
+          <w:sz w:val="24"/>
+          <w:szCs w:val="24"/>
+        </w:rPr>
+        <w:br/>
+        <w:t xml:space="preserve">   c = a * b;</w:t>
+      </w:r>
+      <w:r>
+        <w:rPr>
+          <w:sz w:val="24"/>
+          <w:szCs w:val="24"/>
+        </w:rPr>
+        <w:br/>
+        <w:t xml:space="preserve">   </w:t>
+      </w:r>
+      <w:proofErr w:type="spellStart"/>
+      <w:r>
+        <w:rPr>
+          <w:sz w:val="24"/>
+          <w:szCs w:val="24"/>
+        </w:rPr>
+        <w:t>printf</w:t>
+      </w:r>
+      <w:proofErr w:type="spellEnd"/>
+      <w:r>
+        <w:rPr>
+          <w:sz w:val="24"/>
+          <w:szCs w:val="24"/>
+        </w:rPr>
+        <w:t xml:space="preserve">(“result </w:t>
+      </w:r>
+      <w:r>
+        <w:rPr>
+          <w:sz w:val="24"/>
+          <w:szCs w:val="24"/>
+        </w:rPr>
+        <w:t>c = %d</w:t>
+      </w:r>
+      <w:r>
+        <w:rPr>
+          <w:sz w:val="24"/>
+          <w:szCs w:val="24"/>
+        </w:rPr>
+        <w:t xml:space="preserve"> “, </w:t>
+      </w:r>
+      <w:r>
+        <w:rPr>
+          <w:sz w:val="24"/>
+          <w:szCs w:val="24"/>
+        </w:rPr>
+        <w:t>c</w:t>
+      </w:r>
+      <w:r>
+        <w:rPr>
+          <w:sz w:val="24"/>
+          <w:szCs w:val="24"/>
+        </w:rPr>
+        <w:t>);</w:t>
+      </w:r>
+      <w:r>
+        <w:rPr>
+          <w:sz w:val="24"/>
+          <w:szCs w:val="24"/>
+        </w:rPr>
+        <w:br/>
+        <w:t xml:space="preserve">} </w:t>
+      </w:r>
+    </w:p>
+    <w:p>
+      <w:pPr>
+        <w:rPr>
+          <w:sz w:val="24"/>
+          <w:szCs w:val="24"/>
+        </w:rPr>
+      </w:pPr>
+      <w:r>
+        <w:rPr>
+          <w:sz w:val="24"/>
+          <w:szCs w:val="24"/>
+          <w:highlight w:val="yellow"/>
+        </w:rPr>
+        <w:t>How to implement in C++</w:t>
+      </w:r>
+    </w:p>
+    <w:p>
+      <w:pPr>
+        <w:rPr>
+          <w:sz w:val="24"/>
+          <w:szCs w:val="24"/>
+        </w:rPr>
+      </w:pPr>
+      <w:r>
+        <w:rPr>
+          <w:sz w:val="24"/>
+          <w:szCs w:val="24"/>
+        </w:rPr>
+        <w:t xml:space="preserve">void </w:t>
+      </w:r>
+      <w:proofErr w:type="gramStart"/>
+      <w:r>
+        <w:rPr>
+          <w:sz w:val="24"/>
+          <w:szCs w:val="24"/>
+        </w:rPr>
+        <w:t>add(</w:t>
+      </w:r>
+      <w:proofErr w:type="gramEnd"/>
+      <w:r>
+        <w:rPr>
+          <w:sz w:val="24"/>
+          <w:szCs w:val="24"/>
+        </w:rPr>
+        <w:t>) {</w:t>
+      </w:r>
+      <w:r>
+        <w:rPr>
+          <w:sz w:val="24"/>
+          <w:szCs w:val="24"/>
+        </w:rPr>
+        <w:br/>
+        <w:t xml:space="preserve">  int a, b, c;</w:t>
+      </w:r>
+    </w:p>
+    <w:p>
+      <w:pPr>
+        <w:rPr>
+          <w:sz w:val="24"/>
+          <w:szCs w:val="24"/>
+        </w:rPr>
+      </w:pPr>
+      <w:r>
+        <w:rPr>
+          <w:sz w:val="24"/>
+          <w:szCs w:val="24"/>
+        </w:rPr>
+        <w:t xml:space="preserve">  </w:t>
+      </w:r>
+      <w:proofErr w:type="spellStart"/>
+      <w:r>
+        <w:rPr>
+          <w:sz w:val="24"/>
+          <w:szCs w:val="24"/>
+        </w:rPr>
+        <w:t>cout</w:t>
+      </w:r>
+      <w:proofErr w:type="spellEnd"/>
+      <w:r>
+        <w:rPr>
+          <w:sz w:val="24"/>
+          <w:szCs w:val="24"/>
+        </w:rPr>
+        <w:t>&lt;</w:t>
+      </w:r>
+      <w:proofErr w:type="gramStart"/>
+      <w:r>
+        <w:rPr>
+          <w:sz w:val="24"/>
+          <w:szCs w:val="24"/>
+        </w:rPr>
+        <w:t>&lt;”Enter</w:t>
+      </w:r>
+      <w:proofErr w:type="gramEnd"/>
+      <w:r>
+        <w:rPr>
+          <w:sz w:val="24"/>
+          <w:szCs w:val="24"/>
+        </w:rPr>
+        <w:t xml:space="preserve"> value for a”;</w:t>
+      </w:r>
+      <w:r>
+        <w:rPr>
+          <w:sz w:val="24"/>
+          <w:szCs w:val="24"/>
+        </w:rPr>
+        <w:br/>
+        <w:t xml:space="preserve">  </w:t>
+      </w:r>
+      <w:proofErr w:type="spellStart"/>
+      <w:r>
+        <w:rPr>
+          <w:sz w:val="24"/>
+          <w:szCs w:val="24"/>
+        </w:rPr>
+        <w:t>cin</w:t>
+      </w:r>
+      <w:proofErr w:type="spellEnd"/>
+      <w:r>
+        <w:rPr>
+          <w:sz w:val="24"/>
+          <w:szCs w:val="24"/>
+        </w:rPr>
+        <w:t>&gt;&gt;a;</w:t>
+      </w:r>
+      <w:r>
+        <w:rPr>
+          <w:sz w:val="24"/>
+          <w:szCs w:val="24"/>
+        </w:rPr>
+        <w:br/>
+        <w:t xml:space="preserve">  </w:t>
+      </w:r>
+      <w:proofErr w:type="spellStart"/>
+      <w:r>
+        <w:rPr>
+          <w:sz w:val="24"/>
+          <w:szCs w:val="24"/>
+        </w:rPr>
+        <w:t>cout</w:t>
+      </w:r>
+      <w:proofErr w:type="spellEnd"/>
+      <w:r>
+        <w:rPr>
+          <w:sz w:val="24"/>
+          <w:szCs w:val="24"/>
+        </w:rPr>
+        <w:t>&lt;&lt;”Enter value for b”;</w:t>
+      </w:r>
+      <w:r>
+        <w:rPr>
+          <w:sz w:val="24"/>
+          <w:szCs w:val="24"/>
+        </w:rPr>
+        <w:br/>
+        <w:t xml:space="preserve">  </w:t>
+      </w:r>
+      <w:proofErr w:type="spellStart"/>
+      <w:r>
+        <w:rPr>
+          <w:sz w:val="24"/>
+          <w:szCs w:val="24"/>
+        </w:rPr>
+        <w:t>cin</w:t>
+      </w:r>
+      <w:proofErr w:type="spellEnd"/>
+      <w:r>
+        <w:rPr>
+          <w:sz w:val="24"/>
+          <w:szCs w:val="24"/>
+        </w:rPr>
+        <w:t>&gt;&gt;b;</w:t>
+      </w:r>
+      <w:r>
+        <w:rPr>
+          <w:sz w:val="24"/>
+          <w:szCs w:val="24"/>
+        </w:rPr>
+        <w:br/>
+        <w:t xml:space="preserve">  c = a * b;</w:t>
+      </w:r>
+      <w:r>
+        <w:rPr>
+          <w:sz w:val="24"/>
+          <w:szCs w:val="24"/>
+        </w:rPr>
+        <w:br/>
+        <w:t xml:space="preserve">  </w:t>
+      </w:r>
+      <w:proofErr w:type="spellStart"/>
+      <w:r>
+        <w:rPr>
+          <w:sz w:val="24"/>
+          <w:szCs w:val="24"/>
+        </w:rPr>
+        <w:t>cout</w:t>
+      </w:r>
+      <w:proofErr w:type="spellEnd"/>
+      <w:r>
+        <w:rPr>
+          <w:sz w:val="24"/>
+          <w:szCs w:val="24"/>
+        </w:rPr>
+        <w:t>&lt;&lt;”Value of c = “&lt;&lt;c;</w:t>
+      </w:r>
+      <w:r>
+        <w:rPr>
+          <w:sz w:val="24"/>
+          <w:szCs w:val="24"/>
+        </w:rPr>
+        <w:br/>
+        <w:t>}</w:t>
+      </w:r>
+    </w:p>
+    <w:p>
+      <w:pPr>
+        <w:rPr>
+          <w:sz w:val="24"/>
+          <w:szCs w:val="24"/>
+        </w:rPr>
+      </w:pPr>
+      <w:r>
+        <w:rPr>
+          <w:sz w:val="24"/>
+          <w:szCs w:val="24"/>
+          <w:highlight w:val="yellow"/>
+        </w:rPr>
+        <w:t>How to implement in Javascript</w:t>
+      </w:r>
+    </w:p>
+    <w:p>
+      <w:pPr>
+        <w:rPr>
+          <w:sz w:val="24"/>
+          <w:szCs w:val="24"/>
+        </w:rPr>
+      </w:pPr>
+      <w:r>
+        <w:rPr>
+          <w:sz w:val="24"/>
+          <w:szCs w:val="24"/>
+        </w:rPr>
+        <w:t xml:space="preserve">function </w:t>
+      </w:r>
+      <w:proofErr w:type="gramStart"/>
+      <w:r>
+        <w:rPr>
+          <w:sz w:val="24"/>
+          <w:szCs w:val="24"/>
+        </w:rPr>
+        <w:t>add(</w:t>
+      </w:r>
+      <w:proofErr w:type="gramEnd"/>
+      <w:r>
+        <w:rPr>
+          <w:sz w:val="24"/>
+          <w:szCs w:val="24"/>
+        </w:rPr>
+        <w:t xml:space="preserve">) { </w:t>
+      </w:r>
+    </w:p>
+    <w:p>
+      <w:pPr>
+        <w:rPr>
+          <w:sz w:val="24"/>
+          <w:szCs w:val="24"/>
+        </w:rPr>
+      </w:pPr>
+      <w:r>
+        <w:rPr>
+          <w:sz w:val="24"/>
+          <w:szCs w:val="24"/>
+        </w:rPr>
+        <w:t xml:space="preserve">var a = </w:t>
+      </w:r>
+      <w:proofErr w:type="gramStart"/>
+      <w:r>
+        <w:rPr>
+          <w:sz w:val="24"/>
+          <w:szCs w:val="24"/>
+        </w:rPr>
+        <w:t>prompt(</w:t>
+      </w:r>
+      <w:proofErr w:type="gramEnd"/>
+      <w:r>
+        <w:rPr>
+          <w:sz w:val="24"/>
+          <w:szCs w:val="24"/>
+        </w:rPr>
+        <w:t>“Enter value for a”);</w:t>
+      </w:r>
+      <w:r>
+        <w:rPr>
+          <w:sz w:val="24"/>
+          <w:szCs w:val="24"/>
+        </w:rPr>
+        <w:br/>
+        <w:t>var b = prompt(“Enter value for b”);</w:t>
+      </w:r>
+      <w:r>
+        <w:rPr>
+          <w:sz w:val="24"/>
+          <w:szCs w:val="24"/>
+        </w:rPr>
+        <w:br/>
+        <w:t xml:space="preserve">var c = a </w:t>
+      </w:r>
+      <w:r>
+        <w:rPr>
+          <w:sz w:val="24"/>
+          <w:szCs w:val="24"/>
+        </w:rPr>
+        <w:t>*</w:t>
+      </w:r>
+      <w:r>
+        <w:rPr>
+          <w:sz w:val="24"/>
+          <w:szCs w:val="24"/>
+        </w:rPr>
+        <w:t xml:space="preserve"> b;</w:t>
+      </w:r>
+    </w:p>
+    <w:p>
+      <w:pPr>
+        <w:rPr>
+          <w:sz w:val="24"/>
+          <w:szCs w:val="24"/>
+        </w:rPr>
+      </w:pPr>
+      <w:proofErr w:type="gramStart"/>
+      <w:r>
+        <w:rPr>
+          <w:sz w:val="24"/>
+          <w:szCs w:val="24"/>
+        </w:rPr>
+        <w:lastRenderedPageBreak/>
+        <w:t>alert(</w:t>
+      </w:r>
+      <w:proofErr w:type="gramEnd"/>
+      <w:r>
+        <w:rPr>
+          <w:sz w:val="24"/>
+          <w:szCs w:val="24"/>
+        </w:rPr>
+        <w:t>“c = “+c);</w:t>
+      </w:r>
+      <w:r>
+        <w:rPr>
+          <w:sz w:val="24"/>
+          <w:szCs w:val="24"/>
+        </w:rPr>
+        <w:br/>
+      </w:r>
+      <w:r>
+        <w:rPr>
+          <w:sz w:val="24"/>
+          <w:szCs w:val="24"/>
+        </w:rPr>
+        <w:t>console.log(“c = “+c);</w:t>
+      </w:r>
+      <w:r>
+        <w:rPr>
+          <w:sz w:val="24"/>
+          <w:szCs w:val="24"/>
+        </w:rPr>
+        <w:br/>
+      </w:r>
+      <w:proofErr w:type="spellStart"/>
+      <w:r>
+        <w:rPr>
+          <w:sz w:val="24"/>
+          <w:szCs w:val="24"/>
+        </w:rPr>
+        <w:t>document.write</w:t>
+      </w:r>
+      <w:proofErr w:type="spellEnd"/>
+      <w:r>
+        <w:rPr>
+          <w:sz w:val="24"/>
+          <w:szCs w:val="24"/>
+        </w:rPr>
+        <w:t>(“c = “+c);</w:t>
+      </w:r>
+    </w:p>
+    <w:p>
+      <w:pPr>
+        <w:rPr>
+          <w:sz w:val="24"/>
+          <w:szCs w:val="24"/>
+        </w:rPr>
+      </w:pPr>
+      <w:r>
+        <w:rPr>
+          <w:sz w:val="24"/>
+          <w:szCs w:val="24"/>
+        </w:rPr>
+        <w:t>}</w:t>
+      </w:r>
+    </w:p>
+    <w:p>
+      <w:pPr>
+        <w:rPr>
+          <w:sz w:val="24"/>
+          <w:szCs w:val="24"/>
+        </w:rPr>
+      </w:pPr>
+      <w:r>
+        <w:rPr>
+          <w:sz w:val="24"/>
+          <w:szCs w:val="24"/>
+          <w:highlight w:val="yellow"/>
+        </w:rPr>
+        <w:t>Problem:</w:t>
+      </w:r>
+      <w:r>
+        <w:rPr>
+          <w:sz w:val="24"/>
+          <w:szCs w:val="24"/>
+        </w:rPr>
+        <w:t xml:space="preserve"> Find the area of </w:t>
+      </w:r>
+      <w:r>
+        <w:rPr>
+          <w:sz w:val="24"/>
+          <w:szCs w:val="24"/>
+        </w:rPr>
+        <w:t>a circle</w:t>
+      </w:r>
+      <w:r>
+        <w:rPr>
+          <w:sz w:val="24"/>
+          <w:szCs w:val="24"/>
+        </w:rPr>
+        <w:t xml:space="preserve"> and print the are</w:t>
+      </w:r>
+      <w:r>
+        <w:rPr>
+          <w:sz w:val="24"/>
+          <w:szCs w:val="24"/>
+        </w:rPr>
+        <w:t>a</w:t>
+      </w:r>
+    </w:p>
+    <w:p>
+      <w:pPr>
+        <w:rPr>
+          <w:sz w:val="24"/>
+          <w:szCs w:val="24"/>
+        </w:rPr>
+      </w:pPr>
+      <w:r>
+        <w:rPr>
+          <w:sz w:val="24"/>
+          <w:szCs w:val="24"/>
+        </w:rPr>
+        <w:t>Step1: Start</w:t>
+      </w:r>
+    </w:p>
+    <w:p>
+      <w:pPr>
+        <w:rPr>
+          <w:sz w:val="24"/>
+          <w:szCs w:val="24"/>
+        </w:rPr>
+      </w:pPr>
+      <w:r>
+        <w:rPr>
+          <w:sz w:val="24"/>
+          <w:szCs w:val="24"/>
+        </w:rPr>
+        <w:t>Step2: Take radius and create area variable</w:t>
+      </w:r>
+    </w:p>
+    <w:p>
+      <w:pPr>
+        <w:rPr>
+          <w:sz w:val="24"/>
+          <w:szCs w:val="24"/>
+        </w:rPr>
+      </w:pPr>
+      <w:r>
+        <w:rPr>
+          <w:sz w:val="24"/>
+          <w:szCs w:val="24"/>
+        </w:rPr>
+        <w:t>Step3: Multiply radius with radius</w:t>
+      </w:r>
+    </w:p>
+    <w:p>
+      <w:pPr>
+        <w:rPr>
+          <w:sz w:val="24"/>
+          <w:szCs w:val="24"/>
+        </w:rPr>
+      </w:pPr>
+      <w:r>
+        <w:rPr>
+          <w:sz w:val="24"/>
+          <w:szCs w:val="24"/>
+        </w:rPr>
+        <w:t>Step4: Multiply PI with result of Step3 and store in area</w:t>
+      </w:r>
+    </w:p>
+    <w:p>
+      <w:pPr>
+        <w:rPr>
+          <w:sz w:val="24"/>
+          <w:szCs w:val="24"/>
+        </w:rPr>
+      </w:pPr>
+      <w:r>
+        <w:rPr>
+          <w:sz w:val="24"/>
+          <w:szCs w:val="24"/>
+        </w:rPr>
+        <w:t>Step5: Print area</w:t>
+      </w:r>
+    </w:p>
+    <w:p>
+      <w:pPr>
+        <w:rPr>
+          <w:sz w:val="24"/>
+          <w:szCs w:val="24"/>
+        </w:rPr>
+      </w:pPr>
+      <w:r>
+        <w:rPr>
+          <w:sz w:val="24"/>
+          <w:szCs w:val="24"/>
+        </w:rPr>
+        <w:t>Step6: Stop</w:t>
+      </w:r>
+    </w:p>
+    <w:p>
+      <w:pPr>
+        <w:rPr>
+          <w:sz w:val="24"/>
+          <w:szCs w:val="24"/>
+        </w:rPr>
+      </w:pPr>
+      <w:r>
+        <w:rPr>
+          <w:sz w:val="24"/>
+          <w:szCs w:val="24"/>
+          <w:highlight w:val="yellow"/>
+        </w:rPr>
+        <w:t>Flowchart:</w:t>
+      </w:r>
+    </w:p>
+    <w:p>
+      <w:pPr>
+        <w:rPr>
+          <w:sz w:val="24"/>
+          <w:szCs w:val="24"/>
+        </w:rPr>
+      </w:pPr>
+      <w:r>
+        <w:rPr>
+          <w:noProof/>
+          <w:sz w:val="24"/>
+          <w:szCs w:val="24"/>
+        </w:rPr>
+        <w:drawing>
+          <wp:inline distT="0" distB="0" distL="0" distR="0" wp14:anchorId="1B3D4C87" wp14:editId="5E2D7087">
+            <wp:extent cx="2333625" cy="3782060"/>
+            <wp:effectExtent l="0" t="0" r="9525" b="8890"/>
+            <wp:docPr id="11" name="Picture 11"/>
+            <wp:cNvGraphicFramePr>
+              <a:graphicFrameLocks xmlns:a="http://schemas.openxmlformats.org/drawingml/2006/main" noChangeAspect="1"/>
+            </wp:cNvGraphicFramePr>
+            <a:graphic xmlns:a="http://schemas.openxmlformats.org/drawingml/2006/main">
+              <a:graphicData uri="http://schemas.openxmlformats.org/drawingml/2006/picture">
+                <pic:pic xmlns:pic="http://schemas.openxmlformats.org/drawingml/2006/picture">
+                  <pic:nvPicPr>
+                    <pic:cNvPr id="0" name="Picture 3"/>
+                    <pic:cNvPicPr>
+                      <a:picLocks noChangeAspect="1" noChangeArrowheads="1"/>
+                    </pic:cNvPicPr>
+                  </pic:nvPicPr>
+                  <pic:blipFill>
+                    <a:blip r:embed="rId15">
+                      <a:extLst>
+                        <a:ext uri="{28A0092B-C50C-407E-A947-70E740481C1C}">
+                          <a14:useLocalDpi xmlns:a14="http://schemas.microsoft.com/office/drawing/2010/main" val="0"/>
+                        </a:ext>
+                      </a:extLst>
+                    </a:blip>
+                    <a:srcRect/>
+                    <a:stretch>
+                      <a:fillRect/>
+                    </a:stretch>
+                  </pic:blipFill>
+                  <pic:spPr bwMode="auto">
+                    <a:xfrm>
+                      <a:off x="0" y="0"/>
+                      <a:ext cx="2333625" cy="3782060"/>
+                    </a:xfrm>
+                    <a:prstGeom prst="rect">
+                      <a:avLst/>
+                    </a:prstGeom>
+                    <a:noFill/>
+                    <a:ln>
+                      <a:noFill/>
+                    </a:ln>
+                  </pic:spPr>
+                </pic:pic>
+              </a:graphicData>
+            </a:graphic>
+          </wp:inline>
+        </w:drawing>
+      </w:r>
+    </w:p>
+    <w:p>
+      <w:pPr>
+        <w:rPr>
+          <w:sz w:val="24"/>
+          <w:szCs w:val="24"/>
+        </w:rPr>
+      </w:pPr>
+      <w:r>
+        <w:rPr>
+          <w:sz w:val="24"/>
+          <w:szCs w:val="24"/>
+          <w:highlight w:val="yellow"/>
+        </w:rPr>
+        <w:t>pseudocode:</w:t>
+      </w:r>
+    </w:p>
+    <w:p>
+      <w:pPr>
+        <w:rPr>
+          <w:sz w:val="24"/>
+          <w:szCs w:val="24"/>
+        </w:rPr>
+      </w:pPr>
+      <w:r>
+        <w:rPr>
+          <w:sz w:val="24"/>
+          <w:szCs w:val="24"/>
+        </w:rPr>
+        <w:t>BEGIN</w:t>
+      </w:r>
+      <w:r>
+        <w:rPr>
+          <w:sz w:val="24"/>
+          <w:szCs w:val="24"/>
+        </w:rPr>
+        <w:br/>
+        <w:t>READ radius, area</w:t>
+      </w:r>
+      <w:r>
+        <w:rPr>
+          <w:sz w:val="24"/>
+          <w:szCs w:val="24"/>
+        </w:rPr>
+        <w:br/>
+        <w:t>SET radius &lt;- value</w:t>
+      </w:r>
+      <w:r>
+        <w:rPr>
+          <w:sz w:val="24"/>
+          <w:szCs w:val="24"/>
+        </w:rPr>
+        <w:br/>
+        <w:t>CALCULATE area = PI * radius * radius</w:t>
+      </w:r>
+      <w:r>
+        <w:rPr>
+          <w:sz w:val="24"/>
+          <w:szCs w:val="24"/>
+        </w:rPr>
+        <w:br/>
+        <w:t>PRINT area</w:t>
+      </w:r>
+      <w:r>
+        <w:rPr>
+          <w:sz w:val="24"/>
+          <w:szCs w:val="24"/>
+        </w:rPr>
+        <w:br/>
+        <w:t>END</w:t>
+      </w:r>
+    </w:p>
+    <w:p>
+      <w:pPr>
+        <w:rPr>
+          <w:sz w:val="24"/>
+          <w:szCs w:val="24"/>
+        </w:rPr>
+      </w:pPr>
+      <w:r>
+        <w:rPr>
+          <w:sz w:val="24"/>
+          <w:szCs w:val="24"/>
+          <w:highlight w:val="yellow"/>
+        </w:rPr>
+        <w:lastRenderedPageBreak/>
+        <w:t>Problem:</w:t>
+      </w:r>
+      <w:r>
+        <w:rPr>
+          <w:sz w:val="24"/>
+          <w:szCs w:val="24"/>
+        </w:rPr>
+        <w:t xml:space="preserve"> Find the highest number in the two numbers</w:t>
+      </w:r>
+    </w:p>
+    <w:p>
+      <w:pPr>
+        <w:rPr>
+          <w:sz w:val="24"/>
+          <w:szCs w:val="24"/>
+        </w:rPr>
+      </w:pPr>
+      <w:r>
+        <w:rPr>
+          <w:sz w:val="24"/>
+          <w:szCs w:val="24"/>
+          <w:highlight w:val="yellow"/>
+        </w:rPr>
+        <w:t>Algorithm:</w:t>
+      </w:r>
+    </w:p>
+    <w:p>
+      <w:pPr>
+        <w:rPr>
+          <w:sz w:val="24"/>
+          <w:szCs w:val="24"/>
+        </w:rPr>
+      </w:pPr>
+      <w:r>
+        <w:rPr>
+          <w:sz w:val="24"/>
+          <w:szCs w:val="24"/>
+        </w:rPr>
+        <w:t>Step1: Start</w:t>
+      </w:r>
+      <w:r>
+        <w:rPr>
+          <w:sz w:val="24"/>
+          <w:szCs w:val="24"/>
+        </w:rPr>
+        <w:br/>
+        <w:t>Step2: Read x, y value</w:t>
+      </w:r>
+      <w:r>
+        <w:rPr>
+          <w:sz w:val="24"/>
+          <w:szCs w:val="24"/>
+        </w:rPr>
+        <w:br/>
+        <w:t>Step3: check is x &gt; y print x is greater</w:t>
+      </w:r>
+      <w:r>
+        <w:rPr>
+          <w:sz w:val="24"/>
+          <w:szCs w:val="24"/>
+        </w:rPr>
+        <w:br/>
+        <w:t>Step4: else print y is greater</w:t>
+      </w:r>
+      <w:r>
+        <w:rPr>
+          <w:sz w:val="24"/>
+          <w:szCs w:val="24"/>
+        </w:rPr>
+        <w:br/>
+        <w:t>Step5: End</w:t>
+      </w:r>
+    </w:p>
+    <w:p>
+      <w:pPr>
+        <w:rPr>
+          <w:sz w:val="24"/>
+          <w:szCs w:val="24"/>
+        </w:rPr>
+      </w:pPr>
+      <w:r>
+        <w:rPr>
+          <w:sz w:val="24"/>
+          <w:szCs w:val="24"/>
+          <w:highlight w:val="yellow"/>
+        </w:rPr>
+        <w:t>Pseudocode:</w:t>
+      </w:r>
+    </w:p>
+    <w:p>
+      <w:pPr>
+        <w:rPr>
+          <w:sz w:val="24"/>
+          <w:szCs w:val="24"/>
+        </w:rPr>
+      </w:pPr>
+      <w:r>
+        <w:rPr>
+          <w:sz w:val="24"/>
+          <w:szCs w:val="24"/>
+        </w:rPr>
+        <w:t>BEGIN</w:t>
+      </w:r>
+      <w:r>
+        <w:rPr>
+          <w:sz w:val="24"/>
+          <w:szCs w:val="24"/>
+        </w:rPr>
+        <w:br/>
+        <w:t>READ x, y</w:t>
+      </w:r>
+      <w:r>
+        <w:rPr>
+          <w:sz w:val="24"/>
+          <w:szCs w:val="24"/>
+        </w:rPr>
+        <w:br/>
+        <w:t>IF (x &gt; y) THEN PRINT “x is greater”</w:t>
+      </w:r>
+      <w:r>
+        <w:rPr>
+          <w:sz w:val="24"/>
+          <w:szCs w:val="24"/>
+        </w:rPr>
+        <w:br/>
+        <w:t>ELSE PRINT “y is greater”</w:t>
+      </w:r>
+      <w:r>
+        <w:rPr>
+          <w:sz w:val="24"/>
+          <w:szCs w:val="24"/>
+        </w:rPr>
+        <w:br/>
+        <w:t>END IF</w:t>
+      </w:r>
+      <w:r>
+        <w:rPr>
+          <w:sz w:val="24"/>
+          <w:szCs w:val="24"/>
+        </w:rPr>
+        <w:br/>
+        <w:t>END</w:t>
+      </w:r>
+    </w:p>
+    <w:p>
+      <w:pPr>
+        <w:rPr>
+          <w:sz w:val="24"/>
+          <w:szCs w:val="24"/>
+        </w:rPr>
+      </w:pPr>
+      <w:r>
+        <w:rPr>
+          <w:sz w:val="24"/>
+          <w:szCs w:val="24"/>
+          <w:highlight w:val="yellow"/>
+        </w:rPr>
+        <w:t>Problem:</w:t>
+      </w:r>
+      <w:r>
+        <w:rPr>
+          <w:sz w:val="24"/>
+          <w:szCs w:val="24"/>
+        </w:rPr>
+        <w:t xml:space="preserve"> Print all the numbers from 1 to 10</w:t>
+      </w:r>
+    </w:p>
+    <w:p>
+      <w:pPr>
+        <w:rPr>
+          <w:sz w:val="24"/>
+          <w:szCs w:val="24"/>
+        </w:rPr>
+      </w:pPr>
+      <w:r>
+        <w:rPr>
+          <w:sz w:val="24"/>
+          <w:szCs w:val="24"/>
+          <w:highlight w:val="yellow"/>
+        </w:rPr>
+        <w:t>Algorithm:</w:t>
+      </w:r>
+    </w:p>
+    <w:p>
+      <w:pPr>
+        <w:rPr>
+          <w:sz w:val="24"/>
+          <w:szCs w:val="24"/>
+        </w:rPr>
+      </w:pPr>
+      <w:r>
+        <w:rPr>
+          <w:sz w:val="24"/>
+          <w:szCs w:val="24"/>
+        </w:rPr>
+        <w:t>Step1: Start</w:t>
+      </w:r>
+      <w:r>
+        <w:rPr>
+          <w:sz w:val="24"/>
+          <w:szCs w:val="24"/>
+        </w:rPr>
+        <w:br/>
+        <w:t xml:space="preserve">Step2: Initialize </w:t>
+      </w:r>
+      <w:proofErr w:type="spellStart"/>
+      <w:r>
+        <w:rPr>
+          <w:sz w:val="24"/>
+          <w:szCs w:val="24"/>
+        </w:rPr>
+        <w:t>num</w:t>
+      </w:r>
+      <w:proofErr w:type="spellEnd"/>
+      <w:r>
+        <w:rPr>
+          <w:sz w:val="24"/>
+          <w:szCs w:val="24"/>
+        </w:rPr>
+        <w:t xml:space="preserve"> to 1</w:t>
+      </w:r>
+      <w:r>
+        <w:rPr>
+          <w:sz w:val="24"/>
+          <w:szCs w:val="24"/>
+        </w:rPr>
+        <w:br/>
+        <w:t xml:space="preserve">Step3: Check </w:t>
+      </w:r>
+      <w:proofErr w:type="gramStart"/>
+      <w:r>
+        <w:rPr>
+          <w:sz w:val="24"/>
+          <w:szCs w:val="24"/>
+        </w:rPr>
+        <w:t>if(</w:t>
+      </w:r>
+      <w:proofErr w:type="spellStart"/>
+      <w:proofErr w:type="gramEnd"/>
+      <w:r>
+        <w:rPr>
+          <w:sz w:val="24"/>
+          <w:szCs w:val="24"/>
+        </w:rPr>
+        <w:t>num</w:t>
+      </w:r>
+      <w:proofErr w:type="spellEnd"/>
+      <w:r>
+        <w:rPr>
+          <w:sz w:val="24"/>
+          <w:szCs w:val="24"/>
+        </w:rPr>
+        <w:t xml:space="preserve"> &lt;= 10) </w:t>
+      </w:r>
+      <w:proofErr w:type="spellStart"/>
+      <w:r>
+        <w:rPr>
+          <w:sz w:val="24"/>
+          <w:szCs w:val="24"/>
+        </w:rPr>
+        <w:t>g</w:t>
+      </w:r>
+      <w:r>
+        <w:rPr>
+          <w:sz w:val="24"/>
+          <w:szCs w:val="24"/>
+        </w:rPr>
+        <w:t>oto</w:t>
+      </w:r>
+      <w:proofErr w:type="spellEnd"/>
+      <w:r>
+        <w:rPr>
+          <w:sz w:val="24"/>
+          <w:szCs w:val="24"/>
+        </w:rPr>
+        <w:t xml:space="preserve"> Step4 else </w:t>
+      </w:r>
+      <w:proofErr w:type="spellStart"/>
+      <w:r>
+        <w:rPr>
+          <w:sz w:val="24"/>
+          <w:szCs w:val="24"/>
+        </w:rPr>
+        <w:t>g</w:t>
+      </w:r>
+      <w:r>
+        <w:rPr>
+          <w:sz w:val="24"/>
+          <w:szCs w:val="24"/>
+        </w:rPr>
+        <w:t>oto</w:t>
+      </w:r>
+      <w:proofErr w:type="spellEnd"/>
+      <w:r>
+        <w:rPr>
+          <w:sz w:val="24"/>
+          <w:szCs w:val="24"/>
+        </w:rPr>
+        <w:t xml:space="preserve"> Step7</w:t>
+      </w:r>
+      <w:r>
+        <w:rPr>
+          <w:sz w:val="24"/>
+          <w:szCs w:val="24"/>
+        </w:rPr>
+        <w:br/>
+        <w:t xml:space="preserve">Step4: Print </w:t>
+      </w:r>
+      <w:proofErr w:type="spellStart"/>
+      <w:r>
+        <w:rPr>
+          <w:sz w:val="24"/>
+          <w:szCs w:val="24"/>
+        </w:rPr>
+        <w:t>num</w:t>
+      </w:r>
+      <w:proofErr w:type="spellEnd"/>
+      <w:r>
+        <w:rPr>
+          <w:sz w:val="24"/>
+          <w:szCs w:val="24"/>
+        </w:rPr>
+        <w:br/>
+        <w:t xml:space="preserve">Step5: Increment </w:t>
+      </w:r>
+      <w:proofErr w:type="spellStart"/>
+      <w:r>
+        <w:rPr>
+          <w:sz w:val="24"/>
+          <w:szCs w:val="24"/>
+        </w:rPr>
+        <w:t>num</w:t>
+      </w:r>
+      <w:proofErr w:type="spellEnd"/>
+      <w:r>
+        <w:rPr>
+          <w:sz w:val="24"/>
+          <w:szCs w:val="24"/>
+        </w:rPr>
+        <w:t xml:space="preserve"> by 1</w:t>
+      </w:r>
+      <w:r>
+        <w:rPr>
+          <w:sz w:val="24"/>
+          <w:szCs w:val="24"/>
+        </w:rPr>
+        <w:br/>
+        <w:t xml:space="preserve">Step6: </w:t>
+      </w:r>
+      <w:proofErr w:type="spellStart"/>
+      <w:r>
+        <w:rPr>
+          <w:sz w:val="24"/>
+          <w:szCs w:val="24"/>
+        </w:rPr>
+        <w:t>Goto</w:t>
+      </w:r>
+      <w:proofErr w:type="spellEnd"/>
+      <w:r>
+        <w:rPr>
+          <w:sz w:val="24"/>
+          <w:szCs w:val="24"/>
+        </w:rPr>
+        <w:t xml:space="preserve"> Step3</w:t>
+      </w:r>
+      <w:r>
+        <w:rPr>
+          <w:sz w:val="24"/>
+          <w:szCs w:val="24"/>
+        </w:rPr>
+        <w:br/>
+        <w:t>Step7: Stop</w:t>
+      </w:r>
+    </w:p>
+    <w:p>
+      <w:pPr>
+        <w:rPr>
+          <w:sz w:val="24"/>
+          <w:szCs w:val="24"/>
+        </w:rPr>
+      </w:pPr>
+      <w:r>
+        <w:rPr>
+          <w:sz w:val="24"/>
+          <w:szCs w:val="24"/>
+          <w:highlight w:val="yellow"/>
+        </w:rPr>
+        <w:t>Pseudocode:</w:t>
+      </w:r>
+    </w:p>
+    <w:p>
+      <w:pPr>
+        <w:rPr>
+          <w:sz w:val="24"/>
+          <w:szCs w:val="24"/>
+        </w:rPr>
+      </w:pPr>
+      <w:r>
+        <w:rPr>
+          <w:sz w:val="24"/>
+          <w:szCs w:val="24"/>
+        </w:rPr>
+        <w:t>BEGIN</w:t>
+      </w:r>
+      <w:r>
+        <w:rPr>
+          <w:sz w:val="24"/>
+          <w:szCs w:val="24"/>
+        </w:rPr>
+        <w:br/>
+        <w:t xml:space="preserve">INITIALIZE </w:t>
+      </w:r>
+      <w:proofErr w:type="spellStart"/>
+      <w:r>
+        <w:rPr>
+          <w:sz w:val="24"/>
+          <w:szCs w:val="24"/>
+        </w:rPr>
+        <w:t>num</w:t>
+      </w:r>
+      <w:proofErr w:type="spellEnd"/>
+      <w:r>
+        <w:rPr>
+          <w:sz w:val="24"/>
+          <w:szCs w:val="24"/>
+        </w:rPr>
+        <w:t xml:space="preserve"> = 1</w:t>
+      </w:r>
+      <w:r>
+        <w:rPr>
+          <w:sz w:val="24"/>
+          <w:szCs w:val="24"/>
+        </w:rPr>
+        <w:br/>
+        <w:t>WHEN (</w:t>
+      </w:r>
+      <w:proofErr w:type="spellStart"/>
+      <w:r>
+        <w:rPr>
+          <w:sz w:val="24"/>
+          <w:szCs w:val="24"/>
+        </w:rPr>
+        <w:t>num</w:t>
+      </w:r>
+      <w:proofErr w:type="spellEnd"/>
+      <w:r>
+        <w:rPr>
+          <w:sz w:val="24"/>
+          <w:szCs w:val="24"/>
+        </w:rPr>
+        <w:t xml:space="preserve"> &lt;= 10) </w:t>
+      </w:r>
+      <w:r>
+        <w:rPr>
+          <w:sz w:val="24"/>
+          <w:szCs w:val="24"/>
+        </w:rPr>
+        <w:t>THEN LOOP</w:t>
+      </w:r>
+      <w:r>
+        <w:rPr>
+          <w:sz w:val="24"/>
+          <w:szCs w:val="24"/>
+        </w:rPr>
+        <w:br/>
+        <w:t xml:space="preserve">PRINT </w:t>
+      </w:r>
+      <w:proofErr w:type="spellStart"/>
+      <w:r>
+        <w:rPr>
+          <w:sz w:val="24"/>
+          <w:szCs w:val="24"/>
+        </w:rPr>
+        <w:t>num</w:t>
+      </w:r>
+      <w:proofErr w:type="spellEnd"/>
+      <w:r>
+        <w:rPr>
+          <w:sz w:val="24"/>
+          <w:szCs w:val="24"/>
+        </w:rPr>
+        <w:br/>
+      </w:r>
+      <w:proofErr w:type="spellStart"/>
+      <w:r>
+        <w:rPr>
+          <w:sz w:val="24"/>
+          <w:szCs w:val="24"/>
+        </w:rPr>
+        <w:t>num</w:t>
+      </w:r>
+      <w:proofErr w:type="spellEnd"/>
+      <w:r>
+        <w:rPr>
+          <w:sz w:val="24"/>
+          <w:szCs w:val="24"/>
+        </w:rPr>
+        <w:t xml:space="preserve"> = </w:t>
+      </w:r>
+      <w:proofErr w:type="spellStart"/>
+      <w:r>
+        <w:rPr>
+          <w:sz w:val="24"/>
+          <w:szCs w:val="24"/>
+        </w:rPr>
+        <w:t>num</w:t>
+      </w:r>
+      <w:proofErr w:type="spellEnd"/>
+      <w:r>
+        <w:rPr>
+          <w:sz w:val="24"/>
+          <w:szCs w:val="24"/>
+        </w:rPr>
+        <w:t xml:space="preserve"> + 1</w:t>
+      </w:r>
+      <w:r>
+        <w:rPr>
+          <w:sz w:val="24"/>
+          <w:szCs w:val="24"/>
+        </w:rPr>
+        <w:br/>
+        <w:t>END LOOP</w:t>
+      </w:r>
+    </w:p>
+    <w:p>
+      <w:pPr>
+        <w:rPr>
+          <w:sz w:val="24"/>
+          <w:szCs w:val="24"/>
+        </w:rPr>
+      </w:pPr>
+      <w:r>
+        <w:rPr>
+          <w:sz w:val="24"/>
+          <w:szCs w:val="24"/>
+          <w:highlight w:val="yellow"/>
+        </w:rPr>
+        <w:t>Writing the program for the above Pseudocode</w:t>
+      </w:r>
+    </w:p>
+    <w:p>
+      <w:pPr>
+        <w:rPr>
+          <w:sz w:val="24"/>
+          <w:szCs w:val="24"/>
+        </w:rPr>
+      </w:pPr>
+      <w:r>
+        <w:rPr>
+          <w:sz w:val="24"/>
+          <w:szCs w:val="24"/>
+        </w:rPr>
+        <w:t xml:space="preserve">var </w:t>
+      </w:r>
+      <w:proofErr w:type="spellStart"/>
+      <w:r>
+        <w:rPr>
+          <w:sz w:val="24"/>
+          <w:szCs w:val="24"/>
+        </w:rPr>
+        <w:t>num</w:t>
+      </w:r>
+      <w:proofErr w:type="spellEnd"/>
+      <w:r>
+        <w:rPr>
+          <w:sz w:val="24"/>
+          <w:szCs w:val="24"/>
+        </w:rPr>
+        <w:t xml:space="preserve"> = 1;</w:t>
+      </w:r>
+      <w:r>
+        <w:rPr>
+          <w:sz w:val="24"/>
+          <w:szCs w:val="24"/>
+        </w:rPr>
+        <w:br/>
+      </w:r>
+      <w:proofErr w:type="gramStart"/>
+      <w:r>
+        <w:rPr>
+          <w:sz w:val="24"/>
+          <w:szCs w:val="24"/>
+        </w:rPr>
+        <w:t>while(</w:t>
+      </w:r>
+      <w:proofErr w:type="spellStart"/>
+      <w:proofErr w:type="gramEnd"/>
+      <w:r>
+        <w:rPr>
+          <w:sz w:val="24"/>
+          <w:szCs w:val="24"/>
+        </w:rPr>
+        <w:t>num</w:t>
+      </w:r>
+      <w:proofErr w:type="spellEnd"/>
+      <w:r>
+        <w:rPr>
+          <w:sz w:val="24"/>
+          <w:szCs w:val="24"/>
+        </w:rPr>
+        <w:t xml:space="preserve"> &lt;= 10) {</w:t>
+      </w:r>
+      <w:r>
+        <w:rPr>
+          <w:sz w:val="24"/>
+          <w:szCs w:val="24"/>
+        </w:rPr>
+        <w:br/>
+        <w:t xml:space="preserve">  console.log(“</w:t>
+      </w:r>
+      <w:proofErr w:type="spellStart"/>
+      <w:r>
+        <w:rPr>
+          <w:sz w:val="24"/>
+          <w:szCs w:val="24"/>
+        </w:rPr>
+        <w:t>num</w:t>
+      </w:r>
+      <w:proofErr w:type="spellEnd"/>
+      <w:r>
+        <w:rPr>
+          <w:sz w:val="24"/>
+          <w:szCs w:val="24"/>
+        </w:rPr>
+        <w:t xml:space="preserve"> = “+</w:t>
+      </w:r>
+      <w:proofErr w:type="spellStart"/>
+      <w:r>
+        <w:rPr>
+          <w:sz w:val="24"/>
+          <w:szCs w:val="24"/>
+        </w:rPr>
+        <w:t>num</w:t>
+      </w:r>
+      <w:proofErr w:type="spellEnd"/>
+      <w:r>
+        <w:rPr>
+          <w:sz w:val="24"/>
+          <w:szCs w:val="24"/>
+        </w:rPr>
+        <w:t>);</w:t>
+      </w:r>
+      <w:r>
+        <w:rPr>
+          <w:sz w:val="24"/>
+          <w:szCs w:val="24"/>
+        </w:rPr>
+        <w:br/>
+        <w:t xml:space="preserve">  </w:t>
+      </w:r>
+      <w:proofErr w:type="spellStart"/>
+      <w:r>
+        <w:rPr>
+          <w:sz w:val="24"/>
+          <w:szCs w:val="24"/>
+        </w:rPr>
+        <w:t>num</w:t>
+      </w:r>
+      <w:proofErr w:type="spellEnd"/>
+      <w:r>
+        <w:rPr>
+          <w:sz w:val="24"/>
+          <w:szCs w:val="24"/>
+        </w:rPr>
+        <w:t xml:space="preserve"> = </w:t>
+      </w:r>
+      <w:proofErr w:type="spellStart"/>
+      <w:r>
+        <w:rPr>
+          <w:sz w:val="24"/>
+          <w:szCs w:val="24"/>
+        </w:rPr>
+        <w:t>num</w:t>
+      </w:r>
+      <w:proofErr w:type="spellEnd"/>
+      <w:r>
+        <w:rPr>
+          <w:sz w:val="24"/>
+          <w:szCs w:val="24"/>
+        </w:rPr>
+        <w:t xml:space="preserve"> + 1;</w:t>
+      </w:r>
+      <w:r>
+        <w:rPr>
+          <w:sz w:val="24"/>
+          <w:szCs w:val="24"/>
+        </w:rPr>
+        <w:br/>
+        <w:t>}</w:t>
+      </w:r>
     </w:p>
     <w:sectPr>
       <w:pgSz w:w="11906" w:h="16838"/>
@@ -3333,6 +6088,95 @@
     </w:lvl>
   </w:abstractNum>
   <w:abstractNum w:abstractNumId="1" w15:restartNumberingAfterBreak="0">
+    <w:nsid w:val="126011CE"/>
+    <w:multiLevelType w:val="hybridMultilevel"/>
+    <w:tmpl w:val="DA521236"/>
+    <w:lvl w:ilvl="0" w:tplc="4009000F">
+      <w:start w:val="1"/>
+      <w:numFmt w:val="decimal"/>
+      <w:lvlText w:val="%1."/>
+      <w:lvlJc w:val="left"/>
+      <w:pPr>
+        <w:ind w:left="720" w:hanging="360"/>
+      </w:pPr>
+      <w:rPr>
+        <w:rFonts w:hint="default"/>
+      </w:rPr>
+    </w:lvl>
+    <w:lvl w:ilvl="1" w:tplc="40090019" w:tentative="1">
+      <w:start w:val="1"/>
+      <w:numFmt w:val="lowerLetter"/>
+      <w:lvlText w:val="%2."/>
+      <w:lvlJc w:val="left"/>
+      <w:pPr>
+        <w:ind w:left="1440" w:hanging="360"/>
+      </w:pPr>
+    </w:lvl>
+    <w:lvl w:ilvl="2" w:tplc="4009001B" w:tentative="1">
+      <w:start w:val="1"/>
+      <w:numFmt w:val="lowerRoman"/>
+      <w:lvlText w:val="%3."/>
+      <w:lvlJc w:val="right"/>
+      <w:pPr>
+        <w:ind w:left="2160" w:hanging="180"/>
+      </w:pPr>
+    </w:lvl>
+    <w:lvl w:ilvl="3" w:tplc="4009000F" w:tentative="1">
+      <w:start w:val="1"/>
+      <w:numFmt w:val="decimal"/>
+      <w:lvlText w:val="%4."/>
+      <w:lvlJc w:val="left"/>
+      <w:pPr>
+        <w:ind w:left="2880" w:hanging="360"/>
+      </w:pPr>
+    </w:lvl>
+    <w:lvl w:ilvl="4" w:tplc="40090019" w:tentative="1">
+      <w:start w:val="1"/>
+      <w:numFmt w:val="lowerLetter"/>
+      <w:lvlText w:val="%5."/>
+      <w:lvlJc w:val="left"/>
+      <w:pPr>
+        <w:ind w:left="3600" w:hanging="360"/>
+      </w:pPr>
+    </w:lvl>
+    <w:lvl w:ilvl="5" w:tplc="4009001B" w:tentative="1">
+      <w:start w:val="1"/>
+      <w:numFmt w:val="lowerRoman"/>
+      <w:lvlText w:val="%6."/>
+      <w:lvlJc w:val="right"/>
+      <w:pPr>
+        <w:ind w:left="4320" w:hanging="180"/>
+      </w:pPr>
+    </w:lvl>
+    <w:lvl w:ilvl="6" w:tplc="4009000F" w:tentative="1">
+      <w:start w:val="1"/>
+      <w:numFmt w:val="decimal"/>
+      <w:lvlText w:val="%7."/>
+      <w:lvlJc w:val="left"/>
+      <w:pPr>
+        <w:ind w:left="5040" w:hanging="360"/>
+      </w:pPr>
+    </w:lvl>
+    <w:lvl w:ilvl="7" w:tplc="40090019" w:tentative="1">
+      <w:start w:val="1"/>
+      <w:numFmt w:val="lowerLetter"/>
+      <w:lvlText w:val="%8."/>
+      <w:lvlJc w:val="left"/>
+      <w:pPr>
+        <w:ind w:left="5760" w:hanging="360"/>
+      </w:pPr>
+    </w:lvl>
+    <w:lvl w:ilvl="8" w:tplc="4009001B" w:tentative="1">
+      <w:start w:val="1"/>
+      <w:numFmt w:val="lowerRoman"/>
+      <w:lvlText w:val="%9."/>
+      <w:lvlJc w:val="right"/>
+      <w:pPr>
+        <w:ind w:left="6480" w:hanging="180"/>
+      </w:pPr>
+    </w:lvl>
+  </w:abstractNum>
+  <w:abstractNum w:abstractNumId="2" w15:restartNumberingAfterBreak="0">
     <w:nsid w:val="29EB618D"/>
     <w:multiLevelType w:val="hybridMultilevel"/>
     <w:tmpl w:val="D0E8F234"/>
@@ -3421,7 +6265,7 @@
       </w:pPr>
     </w:lvl>
   </w:abstractNum>
-  <w:abstractNum w:abstractNumId="2" w15:restartNumberingAfterBreak="0">
+  <w:abstractNum w:abstractNumId="3" w15:restartNumberingAfterBreak="0">
     <w:nsid w:val="2A361167"/>
     <w:multiLevelType w:val="hybridMultilevel"/>
     <w:tmpl w:val="A35A24C6"/>
@@ -3510,7 +6354,7 @@
       </w:pPr>
     </w:lvl>
   </w:abstractNum>
-  <w:abstractNum w:abstractNumId="3" w15:restartNumberingAfterBreak="0">
+  <w:abstractNum w:abstractNumId="4" w15:restartNumberingAfterBreak="0">
     <w:nsid w:val="352A496D"/>
     <w:multiLevelType w:val="hybridMultilevel"/>
     <w:tmpl w:val="F0ACBB90"/>
@@ -3599,7 +6443,7 @@
       </w:pPr>
     </w:lvl>
   </w:abstractNum>
-  <w:abstractNum w:abstractNumId="4" w15:restartNumberingAfterBreak="0">
+  <w:abstractNum w:abstractNumId="5" w15:restartNumberingAfterBreak="0">
     <w:nsid w:val="426E44B5"/>
     <w:multiLevelType w:val="hybridMultilevel"/>
     <w:tmpl w:val="606C821C"/>
@@ -3688,7 +6532,7 @@
       </w:pPr>
     </w:lvl>
   </w:abstractNum>
-  <w:abstractNum w:abstractNumId="5" w15:restartNumberingAfterBreak="0">
+  <w:abstractNum w:abstractNumId="6" w15:restartNumberingAfterBreak="0">
     <w:nsid w:val="439F65F2"/>
     <w:multiLevelType w:val="hybridMultilevel"/>
     <w:tmpl w:val="693CAAC8"/>
@@ -3800,7 +6644,7 @@
       </w:rPr>
     </w:lvl>
   </w:abstractNum>
-  <w:abstractNum w:abstractNumId="6" w15:restartNumberingAfterBreak="0">
+  <w:abstractNum w:abstractNumId="7" w15:restartNumberingAfterBreak="0">
     <w:nsid w:val="48715E0F"/>
     <w:multiLevelType w:val="hybridMultilevel"/>
     <w:tmpl w:val="7D34DC10"/>
@@ -3889,7 +6733,7 @@
       </w:pPr>
     </w:lvl>
   </w:abstractNum>
-  <w:abstractNum w:abstractNumId="7" w15:restartNumberingAfterBreak="0">
+  <w:abstractNum w:abstractNumId="8" w15:restartNumberingAfterBreak="0">
     <w:nsid w:val="59B547C0"/>
     <w:multiLevelType w:val="hybridMultilevel"/>
     <w:tmpl w:val="3716D494"/>
@@ -3978,7 +6822,7 @@
       </w:pPr>
     </w:lvl>
   </w:abstractNum>
-  <w:abstractNum w:abstractNumId="8" w15:restartNumberingAfterBreak="0">
+  <w:abstractNum w:abstractNumId="9" w15:restartNumberingAfterBreak="0">
     <w:nsid w:val="5CEE6E5A"/>
     <w:multiLevelType w:val="hybridMultilevel"/>
     <w:tmpl w:val="84E4B304"/>
@@ -4067,7 +6911,7 @@
       </w:pPr>
     </w:lvl>
   </w:abstractNum>
-  <w:abstractNum w:abstractNumId="9" w15:restartNumberingAfterBreak="0">
+  <w:abstractNum w:abstractNumId="10" w15:restartNumberingAfterBreak="0">
     <w:nsid w:val="61A7177D"/>
     <w:multiLevelType w:val="hybridMultilevel"/>
     <w:tmpl w:val="FA7C1D74"/>
@@ -4156,7 +7000,7 @@
       </w:pPr>
     </w:lvl>
   </w:abstractNum>
-  <w:abstractNum w:abstractNumId="10" w15:restartNumberingAfterBreak="0">
+  <w:abstractNum w:abstractNumId="11" w15:restartNumberingAfterBreak="0">
     <w:nsid w:val="78703A09"/>
     <w:multiLevelType w:val="hybridMultilevel"/>
     <w:tmpl w:val="A7A2A39C"/>
@@ -4245,7 +7089,7 @@
       </w:pPr>
     </w:lvl>
   </w:abstractNum>
-  <w:abstractNum w:abstractNumId="11" w15:restartNumberingAfterBreak="0">
+  <w:abstractNum w:abstractNumId="12" w15:restartNumberingAfterBreak="0">
     <w:nsid w:val="7DF31489"/>
     <w:multiLevelType w:val="hybridMultilevel"/>
     <w:tmpl w:val="F3582936"/>
@@ -4335,40 +7179,43 @@
     </w:lvl>
   </w:abstractNum>
   <w:num w:numId="1">
-    <w:abstractNumId w:val="5"/>
+    <w:abstractNumId w:val="6"/>
   </w:num>
   <w:num w:numId="2">
-    <w:abstractNumId w:val="10"/>
+    <w:abstractNumId w:val="11"/>
   </w:num>
   <w:num w:numId="3">
+    <w:abstractNumId w:val="8"/>
+  </w:num>
+  <w:num w:numId="4">
+    <w:abstractNumId w:val="4"/>
+  </w:num>
+  <w:num w:numId="5">
+    <w:abstractNumId w:val="12"/>
+  </w:num>
+  <w:num w:numId="6">
     <w:abstractNumId w:val="7"/>
   </w:num>
-  <w:num w:numId="4">
-    <w:abstractNumId w:val="3"/>
-  </w:num>
-  <w:num w:numId="5">
-    <w:abstractNumId w:val="11"/>
-  </w:num>
-  <w:num w:numId="6">
-    <w:abstractNumId w:val="6"/>
-  </w:num>
   <w:num w:numId="7">
-    <w:abstractNumId w:val="1"/>
+    <w:abstractNumId w:val="2"/>
   </w:num>
   <w:num w:numId="8">
     <w:abstractNumId w:val="0"/>
   </w:num>
   <w:num w:numId="9">
+    <w:abstractNumId w:val="10"/>
+  </w:num>
+  <w:num w:numId="10">
+    <w:abstractNumId w:val="3"/>
+  </w:num>
+  <w:num w:numId="11">
     <w:abstractNumId w:val="9"/>
   </w:num>
-  <w:num w:numId="10">
-    <w:abstractNumId w:val="2"/>
+  <w:num w:numId="12">
+    <w:abstractNumId w:val="5"/>
   </w:num>
-  <w:num w:numId="11">
-    <w:abstractNumId w:val="8"/>
-  </w:num>
-  <w:num w:numId="12">
-    <w:abstractNumId w:val="4"/>
+  <w:num w:numId="13">
+    <w:abstractNumId w:val="1"/>
   </w:num>
 </w:numbering>
 </file>

</xml_diff>

<commit_message>
git and fun game
</commit_message>
<xml_diff>
--- a/MERN Stack Training.docx
+++ b/MERN Stack Training.docx
@@ -127,6 +127,7 @@
           <w:szCs w:val="24"/>
         </w:rPr>
       </w:pPr>
+      <w:proofErr w:type="spellStart"/>
       <w:r>
         <w:rPr>
           <w:sz w:val="24"/>
@@ -134,6 +135,7 @@
         </w:rPr>
         <w:t>Github</w:t>
       </w:r>
+      <w:proofErr w:type="spellEnd"/>
     </w:p>
     <w:p>
       <w:pPr>
@@ -355,7 +357,23 @@
           <w:sz w:val="24"/>
           <w:szCs w:val="24"/>
         </w:rPr>
-        <w:t>Application: It is a computer program that can perform some task, there are two types of applications</w:t>
+        <w:t xml:space="preserve">Application: It is a computer program that can perform some </w:t>
+      </w:r>
+      <w:proofErr w:type="gramStart"/>
+      <w:r>
+        <w:rPr>
+          <w:sz w:val="24"/>
+          <w:szCs w:val="24"/>
+        </w:rPr>
+        <w:t>task</w:t>
+      </w:r>
+      <w:proofErr w:type="gramEnd"/>
+      <w:r>
+        <w:rPr>
+          <w:sz w:val="24"/>
+          <w:szCs w:val="24"/>
+        </w:rPr>
+        <w:t>, there are two types of applications</w:t>
       </w:r>
     </w:p>
     <w:p>
@@ -447,7 +465,23 @@
           <w:sz w:val="24"/>
           <w:szCs w:val="24"/>
         </w:rPr>
-        <w:t>ex: MS Word, Antivirus, VSCode editor and so on</w:t>
+        <w:t xml:space="preserve">ex: MS Word, Antivirus, </w:t>
+      </w:r>
+      <w:proofErr w:type="spellStart"/>
+      <w:r>
+        <w:rPr>
+          <w:sz w:val="24"/>
+          <w:szCs w:val="24"/>
+        </w:rPr>
+        <w:t>VSCode</w:t>
+      </w:r>
+      <w:proofErr w:type="spellEnd"/>
+      <w:r>
+        <w:rPr>
+          <w:sz w:val="24"/>
+          <w:szCs w:val="24"/>
+        </w:rPr>
+        <w:t xml:space="preserve"> editor and so on</w:t>
       </w:r>
     </w:p>
     <w:p>
@@ -740,7 +774,23 @@
           <w:sz w:val="24"/>
           <w:szCs w:val="24"/>
         </w:rPr>
-        <w:t>Web application can produces many web pages, it can perform various tasks and can handle the request &amp; generate the response, these response are shown in web pages</w:t>
+        <w:t xml:space="preserve">Web application can </w:t>
+      </w:r>
+      <w:proofErr w:type="gramStart"/>
+      <w:r>
+        <w:rPr>
+          <w:sz w:val="24"/>
+          <w:szCs w:val="24"/>
+        </w:rPr>
+        <w:t>produces</w:t>
+      </w:r>
+      <w:proofErr w:type="gramEnd"/>
+      <w:r>
+        <w:rPr>
+          <w:sz w:val="24"/>
+          <w:szCs w:val="24"/>
+        </w:rPr>
+        <w:t xml:space="preserve"> many web pages, it can perform various tasks and can handle the request &amp; generate the response, these response are shown in web pages</w:t>
       </w:r>
     </w:p>
     <w:p>
@@ -766,6 +816,8 @@
         </w:rPr>
         <w:t xml:space="preserve"> </w:t>
       </w:r>
+      <w:proofErr w:type="spellStart"/>
+      <w:proofErr w:type="gramStart"/>
       <w:r>
         <w:rPr>
           <w:sz w:val="24"/>
@@ -788,7 +840,17 @@
           <w:szCs w:val="24"/>
           <w:highlight w:val="yellow"/>
         </w:rPr>
-        <w:t>s can show two kinds of pages</w:t>
+        <w:t>s</w:t>
+      </w:r>
+      <w:proofErr w:type="spellEnd"/>
+      <w:proofErr w:type="gramEnd"/>
+      <w:r>
+        <w:rPr>
+          <w:sz w:val="24"/>
+          <w:szCs w:val="24"/>
+          <w:highlight w:val="yellow"/>
+        </w:rPr>
+        <w:t xml:space="preserve"> can show two kinds of pages</w:t>
       </w:r>
     </w:p>
     <w:p>
@@ -815,7 +877,23 @@
           <w:sz w:val="24"/>
           <w:szCs w:val="24"/>
         </w:rPr>
-        <w:t xml:space="preserve">These contents doesn’t change, it would be common to all the </w:t>
+        <w:t xml:space="preserve">These contents </w:t>
+      </w:r>
+      <w:proofErr w:type="gramStart"/>
+      <w:r>
+        <w:rPr>
+          <w:sz w:val="24"/>
+          <w:szCs w:val="24"/>
+        </w:rPr>
+        <w:t>doesn’t</w:t>
+      </w:r>
+      <w:proofErr w:type="gramEnd"/>
+      <w:r>
+        <w:rPr>
+          <w:sz w:val="24"/>
+          <w:szCs w:val="24"/>
+        </w:rPr>
+        <w:t xml:space="preserve"> change, it would be common to all the </w:t>
       </w:r>
       <w:r>
         <w:rPr>
@@ -1292,12 +1370,21 @@
           <w:szCs w:val="24"/>
         </w:rPr>
       </w:pPr>
-      <w:r>
-        <w:rPr>
-          <w:sz w:val="24"/>
-          <w:szCs w:val="24"/>
-        </w:rPr>
-        <w:t>WorldWideWeb Browser</w:t>
+      <w:proofErr w:type="spellStart"/>
+      <w:r>
+        <w:rPr>
+          <w:sz w:val="24"/>
+          <w:szCs w:val="24"/>
+        </w:rPr>
+        <w:t>WorldWideWeb</w:t>
+      </w:r>
+      <w:proofErr w:type="spellEnd"/>
+      <w:r>
+        <w:rPr>
+          <w:sz w:val="24"/>
+          <w:szCs w:val="24"/>
+        </w:rPr>
+        <w:t xml:space="preserve"> Browser</w:t>
       </w:r>
       <w:r>
         <w:rPr>
@@ -1553,22 +1640,54 @@
           <w:sz w:val="24"/>
           <w:szCs w:val="24"/>
         </w:rPr>
-        <w:t xml:space="preserve"> ex: MS Word, Antivirus, VSCode and so on</w:t>
-      </w:r>
-    </w:p>
-    <w:p>
-      <w:pPr>
-        <w:rPr>
-          <w:sz w:val="24"/>
-          <w:szCs w:val="24"/>
-        </w:rPr>
-      </w:pPr>
-      <w:r>
-        <w:rPr>
-          <w:sz w:val="24"/>
-          <w:szCs w:val="24"/>
-        </w:rPr>
-        <w:t>Mobile applications need to be installed on your mobile phones ex: Mobile banking applications, Facebook application, Google pay, phone pay, Zomato, Swiggy and so on</w:t>
+        <w:t xml:space="preserve"> ex: MS Word, Antivirus, </w:t>
+      </w:r>
+      <w:proofErr w:type="spellStart"/>
+      <w:r>
+        <w:rPr>
+          <w:sz w:val="24"/>
+          <w:szCs w:val="24"/>
+        </w:rPr>
+        <w:t>VSCode</w:t>
+      </w:r>
+      <w:proofErr w:type="spellEnd"/>
+      <w:r>
+        <w:rPr>
+          <w:sz w:val="24"/>
+          <w:szCs w:val="24"/>
+        </w:rPr>
+        <w:t xml:space="preserve"> and so on</w:t>
+      </w:r>
+    </w:p>
+    <w:p>
+      <w:pPr>
+        <w:rPr>
+          <w:sz w:val="24"/>
+          <w:szCs w:val="24"/>
+        </w:rPr>
+      </w:pPr>
+      <w:r>
+        <w:rPr>
+          <w:sz w:val="24"/>
+          <w:szCs w:val="24"/>
+        </w:rPr>
+        <w:t xml:space="preserve">Mobile applications need to be installed on your mobile phones ex: Mobile banking applications, Facebook application, Google pay, phone pay, Zomato, </w:t>
+      </w:r>
+      <w:proofErr w:type="spellStart"/>
+      <w:r>
+        <w:rPr>
+          <w:sz w:val="24"/>
+          <w:szCs w:val="24"/>
+        </w:rPr>
+        <w:t>Swiggy</w:t>
+      </w:r>
+      <w:proofErr w:type="spellEnd"/>
+      <w:r>
+        <w:rPr>
+          <w:sz w:val="24"/>
+          <w:szCs w:val="24"/>
+        </w:rPr>
+        <w:t xml:space="preserve"> and so on</w:t>
       </w:r>
     </w:p>
     <w:p>
@@ -1872,15 +1991,49 @@
           <w:sz w:val="24"/>
           <w:szCs w:val="24"/>
         </w:rPr>
-        <w:t>Here the enterprise applications provide services to many client applications, ex: a banking applications are enterprise applications that can be accessed via many client applications like ATM, mobile banking apps, google pay, phone pay, paytm</w:t>
-      </w:r>
-      <w:r>
-        <w:rPr>
-          <w:sz w:val="24"/>
-          <w:szCs w:val="24"/>
-        </w:rPr>
-        <w:t>, swiping mahines</w:t>
-      </w:r>
+        <w:t xml:space="preserve">Here the enterprise applications provide services to many client applications, ex: a </w:t>
+      </w:r>
+      <w:proofErr w:type="gramStart"/>
+      <w:r>
+        <w:rPr>
+          <w:sz w:val="24"/>
+          <w:szCs w:val="24"/>
+        </w:rPr>
+        <w:t>banking applications</w:t>
+      </w:r>
+      <w:proofErr w:type="gramEnd"/>
+      <w:r>
+        <w:rPr>
+          <w:sz w:val="24"/>
+          <w:szCs w:val="24"/>
+        </w:rPr>
+        <w:t xml:space="preserve"> are enterprise applications that can be accessed via many client applications like ATM, mobile banking apps, google pay, phone pay, </w:t>
+      </w:r>
+      <w:proofErr w:type="spellStart"/>
+      <w:r>
+        <w:rPr>
+          <w:sz w:val="24"/>
+          <w:szCs w:val="24"/>
+        </w:rPr>
+        <w:t>paytm</w:t>
+      </w:r>
+      <w:proofErr w:type="spellEnd"/>
+      <w:r>
+        <w:rPr>
+          <w:sz w:val="24"/>
+          <w:szCs w:val="24"/>
+        </w:rPr>
+        <w:t xml:space="preserve">, swiping </w:t>
+      </w:r>
+      <w:proofErr w:type="spellStart"/>
+      <w:r>
+        <w:rPr>
+          <w:sz w:val="24"/>
+          <w:szCs w:val="24"/>
+        </w:rPr>
+        <w:t>mahines</w:t>
+      </w:r>
+      <w:proofErr w:type="spellEnd"/>
       <w:r>
         <w:rPr>
           <w:sz w:val="24"/>
@@ -1939,7 +2092,23 @@
           <w:sz w:val="24"/>
           <w:szCs w:val="24"/>
         </w:rPr>
-        <w:t>which are made available on the internet with URL’s for variety of client applications, webservices can convert the data in one language to JSON and vice versa</w:t>
+        <w:t xml:space="preserve">which are made available on the internet with </w:t>
+      </w:r>
+      <w:proofErr w:type="gramStart"/>
+      <w:r>
+        <w:rPr>
+          <w:sz w:val="24"/>
+          <w:szCs w:val="24"/>
+        </w:rPr>
+        <w:t>URL’s</w:t>
+      </w:r>
+      <w:proofErr w:type="gramEnd"/>
+      <w:r>
+        <w:rPr>
+          <w:sz w:val="24"/>
+          <w:szCs w:val="24"/>
+        </w:rPr>
+        <w:t xml:space="preserve"> for variety of client applications, webservices can convert the data in one language to JSON and vice versa</w:t>
       </w:r>
       <w:r>
         <w:rPr>
@@ -2039,8 +2208,17 @@
           <w:sz w:val="24"/>
           <w:szCs w:val="24"/>
         </w:rPr>
-        <w:t>What are the other formats the webservices can use</w:t>
-      </w:r>
+        <w:t xml:space="preserve">What are the other formats the webservices can </w:t>
+      </w:r>
+      <w:proofErr w:type="gramStart"/>
+      <w:r>
+        <w:rPr>
+          <w:sz w:val="24"/>
+          <w:szCs w:val="24"/>
+        </w:rPr>
+        <w:t>use</w:t>
+      </w:r>
+      <w:proofErr w:type="gramEnd"/>
     </w:p>
     <w:p>
       <w:pPr>
@@ -2074,12 +2252,21 @@
           <w:szCs w:val="24"/>
         </w:rPr>
       </w:pPr>
-      <w:r>
-        <w:rPr>
-          <w:sz w:val="24"/>
-          <w:szCs w:val="24"/>
-        </w:rPr>
-        <w:t xml:space="preserve">XML : It is heavy weight &amp; used rarely </w:t>
+      <w:proofErr w:type="gramStart"/>
+      <w:r>
+        <w:rPr>
+          <w:sz w:val="24"/>
+          <w:szCs w:val="24"/>
+        </w:rPr>
+        <w:t>XML :</w:t>
+      </w:r>
+      <w:proofErr w:type="gramEnd"/>
+      <w:r>
+        <w:rPr>
+          <w:sz w:val="24"/>
+          <w:szCs w:val="24"/>
+        </w:rPr>
+        <w:t xml:space="preserve"> It is heavy weight &amp; used rarely </w:t>
       </w:r>
     </w:p>
     <w:p>
@@ -2213,7 +2400,23 @@
           <w:sz w:val="24"/>
           <w:szCs w:val="24"/>
         </w:rPr>
-        <w:t>DAO layer: DAO stands for Data Access Object, it interacts with the database and returns the data to the business layer.</w:t>
+        <w:t xml:space="preserve">DAO layer: DAO stands for Data Access </w:t>
+      </w:r>
+      <w:proofErr w:type="gramStart"/>
+      <w:r>
+        <w:rPr>
+          <w:sz w:val="24"/>
+          <w:szCs w:val="24"/>
+        </w:rPr>
+        <w:t>Object,</w:t>
+      </w:r>
+      <w:proofErr w:type="gramEnd"/>
+      <w:r>
+        <w:rPr>
+          <w:sz w:val="24"/>
+          <w:szCs w:val="24"/>
+        </w:rPr>
+        <w:t xml:space="preserve"> it interacts with the database and returns the data to the business layer.</w:t>
       </w:r>
     </w:p>
     <w:p>
@@ -2279,12 +2482,21 @@
           <w:szCs w:val="24"/>
         </w:rPr>
       </w:pPr>
-      <w:r>
-        <w:rPr>
-          <w:sz w:val="24"/>
-          <w:szCs w:val="24"/>
-        </w:rPr>
-        <w:t>Back end applications will have business logics that can interact with the database, it will have the webservices which front-end would interact with.</w:t>
+      <w:proofErr w:type="gramStart"/>
+      <w:r>
+        <w:rPr>
+          <w:sz w:val="24"/>
+          <w:szCs w:val="24"/>
+        </w:rPr>
+        <w:t>Back end</w:t>
+      </w:r>
+      <w:proofErr w:type="gramEnd"/>
+      <w:r>
+        <w:rPr>
+          <w:sz w:val="24"/>
+          <w:szCs w:val="24"/>
+        </w:rPr>
+        <w:t xml:space="preserve"> applications will have business logics that can interact with the database, it will have the webservices which front-end would interact with.</w:t>
       </w:r>
     </w:p>
     <w:p>
@@ -2363,7 +2575,25 @@
           <w:szCs w:val="24"/>
           <w:highlight w:val="yellow"/>
         </w:rPr>
-        <w:t>Ex of front end applications</w:t>
+        <w:t xml:space="preserve">Ex of </w:t>
+      </w:r>
+      <w:proofErr w:type="gramStart"/>
+      <w:r>
+        <w:rPr>
+          <w:sz w:val="24"/>
+          <w:szCs w:val="24"/>
+          <w:highlight w:val="yellow"/>
+        </w:rPr>
+        <w:t>front end</w:t>
+      </w:r>
+      <w:proofErr w:type="gramEnd"/>
+      <w:r>
+        <w:rPr>
+          <w:sz w:val="24"/>
+          <w:szCs w:val="24"/>
+          <w:highlight w:val="yellow"/>
+        </w:rPr>
+        <w:t xml:space="preserve"> applications</w:t>
       </w:r>
     </w:p>
     <w:p>
@@ -2383,8 +2613,17 @@
           <w:sz w:val="24"/>
           <w:szCs w:val="24"/>
         </w:rPr>
-        <w:t>Google pay</w:t>
-      </w:r>
+        <w:t xml:space="preserve">Google </w:t>
+      </w:r>
+      <w:proofErr w:type="gramStart"/>
+      <w:r>
+        <w:rPr>
+          <w:sz w:val="24"/>
+          <w:szCs w:val="24"/>
+        </w:rPr>
+        <w:t>pay</w:t>
+      </w:r>
+      <w:proofErr w:type="gramEnd"/>
     </w:p>
     <w:p>
       <w:pPr>
@@ -2458,6 +2697,7 @@
           <w:szCs w:val="24"/>
         </w:rPr>
       </w:pPr>
+      <w:proofErr w:type="spellStart"/>
       <w:r>
         <w:rPr>
           <w:sz w:val="24"/>
@@ -2465,6 +2705,7 @@
         </w:rPr>
         <w:t>Swiggy</w:t>
       </w:r>
+      <w:proofErr w:type="spellEnd"/>
     </w:p>
     <w:p>
       <w:pPr>
@@ -2519,7 +2760,16 @@
           <w:szCs w:val="24"/>
           <w:highlight w:val="yellow"/>
         </w:rPr>
-        <w:t>Ex of Back</w:t>
+        <w:t xml:space="preserve">Ex of </w:t>
+      </w:r>
+      <w:proofErr w:type="gramStart"/>
+      <w:r>
+        <w:rPr>
+          <w:sz w:val="24"/>
+          <w:szCs w:val="24"/>
+          <w:highlight w:val="yellow"/>
+        </w:rPr>
+        <w:t>Back</w:t>
       </w:r>
       <w:r>
         <w:rPr>
@@ -2535,7 +2785,16 @@
           <w:szCs w:val="24"/>
           <w:highlight w:val="yellow"/>
         </w:rPr>
-        <w:t>end applications</w:t>
+        <w:t>end</w:t>
+      </w:r>
+      <w:proofErr w:type="gramEnd"/>
+      <w:r>
+        <w:rPr>
+          <w:sz w:val="24"/>
+          <w:szCs w:val="24"/>
+          <w:highlight w:val="yellow"/>
+        </w:rPr>
+        <w:t xml:space="preserve"> applications</w:t>
       </w:r>
     </w:p>
     <w:p>
@@ -2555,8 +2814,17 @@
           <w:sz w:val="24"/>
           <w:szCs w:val="24"/>
         </w:rPr>
-        <w:t>Google map Api’s</w:t>
-      </w:r>
+        <w:t xml:space="preserve">Google map </w:t>
+      </w:r>
+      <w:proofErr w:type="spellStart"/>
+      <w:r>
+        <w:rPr>
+          <w:sz w:val="24"/>
+          <w:szCs w:val="24"/>
+        </w:rPr>
+        <w:t>Api’s</w:t>
+      </w:r>
+      <w:proofErr w:type="spellEnd"/>
     </w:p>
     <w:p>
       <w:pPr>
@@ -2575,8 +2843,17 @@
           <w:sz w:val="24"/>
           <w:szCs w:val="24"/>
         </w:rPr>
-        <w:t>Facebook Api’s</w:t>
-      </w:r>
+        <w:t xml:space="preserve">Facebook </w:t>
+      </w:r>
+      <w:proofErr w:type="spellStart"/>
+      <w:r>
+        <w:rPr>
+          <w:sz w:val="24"/>
+          <w:szCs w:val="24"/>
+        </w:rPr>
+        <w:t>Api’s</w:t>
+      </w:r>
+      <w:proofErr w:type="spellEnd"/>
     </w:p>
     <w:p>
       <w:pPr>
@@ -2595,31 +2872,58 @@
           <w:sz w:val="24"/>
           <w:szCs w:val="24"/>
         </w:rPr>
-        <w:t>Banking application Api’s</w:t>
-      </w:r>
-    </w:p>
-    <w:p>
-      <w:pPr>
-        <w:rPr>
-          <w:sz w:val="24"/>
-          <w:szCs w:val="24"/>
-        </w:rPr>
-      </w:pPr>
-    </w:p>
-    <w:p>
-      <w:pPr>
-        <w:rPr>
-          <w:sz w:val="24"/>
-          <w:szCs w:val="24"/>
-        </w:rPr>
-      </w:pPr>
-      <w:r>
-        <w:rPr>
-          <w:sz w:val="24"/>
-          <w:szCs w:val="24"/>
-          <w:highlight w:val="yellow"/>
-        </w:rPr>
-        <w:t>Technologies or Programming languages that developers use to develop front end and back end applications</w:t>
+        <w:t xml:space="preserve">Banking application </w:t>
+      </w:r>
+      <w:proofErr w:type="spellStart"/>
+      <w:r>
+        <w:rPr>
+          <w:sz w:val="24"/>
+          <w:szCs w:val="24"/>
+        </w:rPr>
+        <w:t>Api’s</w:t>
+      </w:r>
+      <w:proofErr w:type="spellEnd"/>
+    </w:p>
+    <w:p>
+      <w:pPr>
+        <w:rPr>
+          <w:sz w:val="24"/>
+          <w:szCs w:val="24"/>
+        </w:rPr>
+      </w:pPr>
+    </w:p>
+    <w:p>
+      <w:pPr>
+        <w:rPr>
+          <w:sz w:val="24"/>
+          <w:szCs w:val="24"/>
+        </w:rPr>
+      </w:pPr>
+      <w:r>
+        <w:rPr>
+          <w:sz w:val="24"/>
+          <w:szCs w:val="24"/>
+          <w:highlight w:val="yellow"/>
+        </w:rPr>
+        <w:t xml:space="preserve">Technologies or Programming languages that developers use to develop front end and </w:t>
+      </w:r>
+      <w:proofErr w:type="gramStart"/>
+      <w:r>
+        <w:rPr>
+          <w:sz w:val="24"/>
+          <w:szCs w:val="24"/>
+          <w:highlight w:val="yellow"/>
+        </w:rPr>
+        <w:t>back end</w:t>
+      </w:r>
+      <w:proofErr w:type="gramEnd"/>
+      <w:r>
+        <w:rPr>
+          <w:sz w:val="24"/>
+          <w:szCs w:val="24"/>
+          <w:highlight w:val="yellow"/>
+        </w:rPr>
+        <w:t xml:space="preserve"> applications</w:t>
       </w:r>
     </w:p>
     <w:p>
@@ -2956,22 +3260,54 @@
           <w:sz w:val="24"/>
           <w:szCs w:val="24"/>
         </w:rPr>
-        <w:t>C: It is an High level language which is procedure oriented, but it doesn’t secure the data, as the data you create is accessible by all the procedures</w:t>
-      </w:r>
-    </w:p>
-    <w:p>
-      <w:pPr>
-        <w:rPr>
-          <w:sz w:val="24"/>
-          <w:szCs w:val="24"/>
-        </w:rPr>
-      </w:pPr>
-      <w:r>
-        <w:rPr>
-          <w:sz w:val="24"/>
-          <w:szCs w:val="24"/>
-        </w:rPr>
-        <w:t>C++: It is an Object Oriented Programming language, which binds the data &amp; functions in a unit so that they are accessible only withing that unit not to the outsiders</w:t>
+        <w:t xml:space="preserve">C: It is </w:t>
+      </w:r>
+      <w:proofErr w:type="gramStart"/>
+      <w:r>
+        <w:rPr>
+          <w:sz w:val="24"/>
+          <w:szCs w:val="24"/>
+        </w:rPr>
+        <w:t>an</w:t>
+      </w:r>
+      <w:proofErr w:type="gramEnd"/>
+      <w:r>
+        <w:rPr>
+          <w:sz w:val="24"/>
+          <w:szCs w:val="24"/>
+        </w:rPr>
+        <w:t xml:space="preserve"> High level language which is procedure oriented, but it doesn’t secure the data, as the data you create is accessible by all the procedures</w:t>
+      </w:r>
+    </w:p>
+    <w:p>
+      <w:pPr>
+        <w:rPr>
+          <w:sz w:val="24"/>
+          <w:szCs w:val="24"/>
+        </w:rPr>
+      </w:pPr>
+      <w:r>
+        <w:rPr>
+          <w:sz w:val="24"/>
+          <w:szCs w:val="24"/>
+        </w:rPr>
+        <w:t xml:space="preserve">C++: It is an </w:t>
+      </w:r>
+      <w:proofErr w:type="gramStart"/>
+      <w:r>
+        <w:rPr>
+          <w:sz w:val="24"/>
+          <w:szCs w:val="24"/>
+        </w:rPr>
+        <w:t>Object Oriented</w:t>
+      </w:r>
+      <w:proofErr w:type="gramEnd"/>
+      <w:r>
+        <w:rPr>
+          <w:sz w:val="24"/>
+          <w:szCs w:val="24"/>
+        </w:rPr>
+        <w:t xml:space="preserve"> Programming language, which binds the data &amp; functions in a unit so that they are accessible only withing that unit not to the outsiders</w:t>
       </w:r>
       <w:r>
         <w:rPr>
@@ -3080,7 +3416,23 @@
           <w:sz w:val="24"/>
           <w:szCs w:val="24"/>
         </w:rPr>
-        <w:t xml:space="preserve"> It is a platform independent language, it converts the source code into byte code and the byte code is converted to suitable platform specific code by JVM (Java Virtual Machine)</w:t>
+        <w:t xml:space="preserve"> It is a platform independent </w:t>
+      </w:r>
+      <w:proofErr w:type="gramStart"/>
+      <w:r>
+        <w:rPr>
+          <w:sz w:val="24"/>
+          <w:szCs w:val="24"/>
+        </w:rPr>
+        <w:t>language,</w:t>
+      </w:r>
+      <w:proofErr w:type="gramEnd"/>
+      <w:r>
+        <w:rPr>
+          <w:sz w:val="24"/>
+          <w:szCs w:val="24"/>
+        </w:rPr>
+        <w:t xml:space="preserve"> it converts the source code into byte code and the byte code is converted to suitable platform specific code by JVM (Java Virtual Machine)</w:t>
       </w:r>
     </w:p>
     <w:p>
@@ -3330,7 +3682,23 @@
           <w:sz w:val="24"/>
           <w:szCs w:val="24"/>
         </w:rPr>
-        <w:t>It is a step by step procedure which are followed to get the result for a particular problem.</w:t>
+        <w:t xml:space="preserve">It is a </w:t>
+      </w:r>
+      <w:proofErr w:type="gramStart"/>
+      <w:r>
+        <w:rPr>
+          <w:sz w:val="24"/>
+          <w:szCs w:val="24"/>
+        </w:rPr>
+        <w:t>step by step</w:t>
+      </w:r>
+      <w:proofErr w:type="gramEnd"/>
+      <w:r>
+        <w:rPr>
+          <w:sz w:val="24"/>
+          <w:szCs w:val="24"/>
+        </w:rPr>
+        <w:t xml:space="preserve"> procedure which are followed to get the result for a particular problem.</w:t>
       </w:r>
     </w:p>
     <w:p>
@@ -3481,7 +3849,23 @@
           <w:sz w:val="24"/>
           <w:szCs w:val="24"/>
         </w:rPr>
-        <w:t>It gives the graphical representation of program sequence, it has some shapes and symbols to mention the program statements</w:t>
+        <w:t xml:space="preserve">It gives the graphical representation of program </w:t>
+      </w:r>
+      <w:proofErr w:type="gramStart"/>
+      <w:r>
+        <w:rPr>
+          <w:sz w:val="24"/>
+          <w:szCs w:val="24"/>
+        </w:rPr>
+        <w:t>sequence,</w:t>
+      </w:r>
+      <w:proofErr w:type="gramEnd"/>
+      <w:r>
+        <w:rPr>
+          <w:sz w:val="24"/>
+          <w:szCs w:val="24"/>
+        </w:rPr>
+        <w:t xml:space="preserve"> it has some shapes and symbols to mention the program statements</w:t>
       </w:r>
     </w:p>
     <w:p>
@@ -3842,13 +4226,23 @@
           <w:szCs w:val="24"/>
         </w:rPr>
       </w:pPr>
-      <w:r>
-        <w:rPr>
-          <w:sz w:val="24"/>
-          <w:szCs w:val="24"/>
-          <w:highlight w:val="yellow"/>
-        </w:rPr>
-        <w:t>Alternatively you can write the above algorithm below way</w:t>
+      <w:proofErr w:type="gramStart"/>
+      <w:r>
+        <w:rPr>
+          <w:sz w:val="24"/>
+          <w:szCs w:val="24"/>
+          <w:highlight w:val="yellow"/>
+        </w:rPr>
+        <w:t>Alternatively</w:t>
+      </w:r>
+      <w:proofErr w:type="gramEnd"/>
+      <w:r>
+        <w:rPr>
+          <w:sz w:val="24"/>
+          <w:szCs w:val="24"/>
+          <w:highlight w:val="yellow"/>
+        </w:rPr>
+        <w:t xml:space="preserve"> you can write the above algorithm below way</w:t>
       </w:r>
     </w:p>
     <w:p>
@@ -3969,7 +4363,23 @@
           <w:sz w:val="24"/>
           <w:szCs w:val="24"/>
         </w:rPr>
-        <w:t xml:space="preserve">void add() { </w:t>
+        <w:t xml:space="preserve">void </w:t>
+      </w:r>
+      <w:proofErr w:type="gramStart"/>
+      <w:r>
+        <w:rPr>
+          <w:sz w:val="24"/>
+          <w:szCs w:val="24"/>
+        </w:rPr>
+        <w:t>add(</w:t>
+      </w:r>
+      <w:proofErr w:type="gramEnd"/>
+      <w:r>
+        <w:rPr>
+          <w:sz w:val="24"/>
+          <w:szCs w:val="24"/>
+        </w:rPr>
+        <w:t xml:space="preserve">) { </w:t>
       </w:r>
       <w:r>
         <w:rPr>
@@ -3985,7 +4395,23 @@
           <w:szCs w:val="24"/>
         </w:rPr>
         <w:br/>
-        <w:t xml:space="preserve">   printf(“enter value for a”);</w:t>
+        <w:t xml:space="preserve">   </w:t>
+      </w:r>
+      <w:proofErr w:type="spellStart"/>
+      <w:r>
+        <w:rPr>
+          <w:sz w:val="24"/>
+          <w:szCs w:val="24"/>
+        </w:rPr>
+        <w:t>printf</w:t>
+      </w:r>
+      <w:proofErr w:type="spellEnd"/>
+      <w:r>
+        <w:rPr>
+          <w:sz w:val="24"/>
+          <w:szCs w:val="24"/>
+        </w:rPr>
+        <w:t>(“enter value for a”);</w:t>
       </w:r>
       <w:r>
         <w:rPr>
@@ -3993,7 +4419,23 @@
           <w:szCs w:val="24"/>
         </w:rPr>
         <w:br/>
-        <w:t xml:space="preserve">   scanf(“a = </w:t>
+        <w:t xml:space="preserve">   </w:t>
+      </w:r>
+      <w:proofErr w:type="spellStart"/>
+      <w:r>
+        <w:rPr>
+          <w:sz w:val="24"/>
+          <w:szCs w:val="24"/>
+        </w:rPr>
+        <w:t>scanf</w:t>
+      </w:r>
+      <w:proofErr w:type="spellEnd"/>
+      <w:r>
+        <w:rPr>
+          <w:sz w:val="24"/>
+          <w:szCs w:val="24"/>
+        </w:rPr>
+        <w:t xml:space="preserve">(“a = </w:t>
       </w:r>
       <w:r>
         <w:rPr>
@@ -4022,7 +4464,32 @@
           <w:sz w:val="24"/>
           <w:szCs w:val="24"/>
         </w:rPr>
-        <w:t xml:space="preserve">   printf(“enter value for b”);</w:t>
+        <w:t xml:space="preserve">   </w:t>
+      </w:r>
+      <w:proofErr w:type="spellStart"/>
+      <w:proofErr w:type="gramStart"/>
+      <w:r>
+        <w:rPr>
+          <w:sz w:val="24"/>
+          <w:szCs w:val="24"/>
+        </w:rPr>
+        <w:t>printf</w:t>
+      </w:r>
+      <w:proofErr w:type="spellEnd"/>
+      <w:r>
+        <w:rPr>
+          <w:sz w:val="24"/>
+          <w:szCs w:val="24"/>
+        </w:rPr>
+        <w:t>(</w:t>
+      </w:r>
+      <w:proofErr w:type="gramEnd"/>
+      <w:r>
+        <w:rPr>
+          <w:sz w:val="24"/>
+          <w:szCs w:val="24"/>
+        </w:rPr>
+        <w:t>“enter value for b”);</w:t>
       </w:r>
       <w:r>
         <w:rPr>
@@ -4030,7 +4497,23 @@
           <w:szCs w:val="24"/>
         </w:rPr>
         <w:br/>
-        <w:t xml:space="preserve">   scanf(“b = </w:t>
+        <w:t xml:space="preserve">   </w:t>
+      </w:r>
+      <w:proofErr w:type="spellStart"/>
+      <w:r>
+        <w:rPr>
+          <w:sz w:val="24"/>
+          <w:szCs w:val="24"/>
+        </w:rPr>
+        <w:t>scanf</w:t>
+      </w:r>
+      <w:proofErr w:type="spellEnd"/>
+      <w:r>
+        <w:rPr>
+          <w:sz w:val="24"/>
+          <w:szCs w:val="24"/>
+        </w:rPr>
+        <w:t xml:space="preserve">(“b = </w:t>
       </w:r>
       <w:r>
         <w:rPr>
@@ -4060,7 +4543,23 @@
           <w:szCs w:val="24"/>
         </w:rPr>
         <w:br/>
-        <w:t xml:space="preserve">   printf(“result </w:t>
+        <w:t xml:space="preserve">   </w:t>
+      </w:r>
+      <w:proofErr w:type="spellStart"/>
+      <w:r>
+        <w:rPr>
+          <w:sz w:val="24"/>
+          <w:szCs w:val="24"/>
+        </w:rPr>
+        <w:t>printf</w:t>
+      </w:r>
+      <w:proofErr w:type="spellEnd"/>
+      <w:r>
+        <w:rPr>
+          <w:sz w:val="24"/>
+          <w:szCs w:val="24"/>
+        </w:rPr>
+        <w:t xml:space="preserve">(“result </w:t>
       </w:r>
       <w:r>
         <w:rPr>
@@ -4127,7 +4626,23 @@
           <w:sz w:val="24"/>
           <w:szCs w:val="24"/>
         </w:rPr>
-        <w:t>void add() {</w:t>
+        <w:t xml:space="preserve">void </w:t>
+      </w:r>
+      <w:proofErr w:type="gramStart"/>
+      <w:r>
+        <w:rPr>
+          <w:sz w:val="24"/>
+          <w:szCs w:val="24"/>
+        </w:rPr>
+        <w:t>add(</w:t>
+      </w:r>
+      <w:proofErr w:type="gramEnd"/>
+      <w:r>
+        <w:rPr>
+          <w:sz w:val="24"/>
+          <w:szCs w:val="24"/>
+        </w:rPr>
+        <w:t>) {</w:t>
       </w:r>
       <w:r>
         <w:rPr>
@@ -4150,14 +4665,39 @@
           <w:sz w:val="24"/>
           <w:szCs w:val="24"/>
         </w:rPr>
-        <w:t xml:space="preserve">  cout</w:t>
-      </w:r>
-      <w:r>
-        <w:rPr>
-          <w:sz w:val="24"/>
-          <w:szCs w:val="24"/>
-        </w:rPr>
-        <w:t>&lt;&lt;”Enter value for a”;</w:t>
+        <w:t xml:space="preserve">  </w:t>
+      </w:r>
+      <w:proofErr w:type="spellStart"/>
+      <w:r>
+        <w:rPr>
+          <w:sz w:val="24"/>
+          <w:szCs w:val="24"/>
+        </w:rPr>
+        <w:t>cout</w:t>
+      </w:r>
+      <w:proofErr w:type="spellEnd"/>
+      <w:r>
+        <w:rPr>
+          <w:sz w:val="24"/>
+          <w:szCs w:val="24"/>
+        </w:rPr>
+        <w:t>&lt;</w:t>
+      </w:r>
+      <w:proofErr w:type="gramStart"/>
+      <w:r>
+        <w:rPr>
+          <w:sz w:val="24"/>
+          <w:szCs w:val="24"/>
+        </w:rPr>
+        <w:t>&lt;”Enter</w:t>
+      </w:r>
+      <w:proofErr w:type="gramEnd"/>
+      <w:r>
+        <w:rPr>
+          <w:sz w:val="24"/>
+          <w:szCs w:val="24"/>
+        </w:rPr>
+        <w:t xml:space="preserve"> value for a”;</w:t>
       </w:r>
       <w:r>
         <w:rPr>
@@ -4165,7 +4705,23 @@
           <w:szCs w:val="24"/>
         </w:rPr>
         <w:br/>
-        <w:t xml:space="preserve">  cin&gt;&gt;a;</w:t>
+        <w:t xml:space="preserve">  </w:t>
+      </w:r>
+      <w:proofErr w:type="spellStart"/>
+      <w:r>
+        <w:rPr>
+          <w:sz w:val="24"/>
+          <w:szCs w:val="24"/>
+        </w:rPr>
+        <w:t>cin</w:t>
+      </w:r>
+      <w:proofErr w:type="spellEnd"/>
+      <w:r>
+        <w:rPr>
+          <w:sz w:val="24"/>
+          <w:szCs w:val="24"/>
+        </w:rPr>
+        <w:t>&gt;&gt;a;</w:t>
       </w:r>
       <w:r>
         <w:rPr>
@@ -4173,7 +4729,23 @@
           <w:szCs w:val="24"/>
         </w:rPr>
         <w:br/>
-        <w:t xml:space="preserve">  cout&lt;&lt;”Enter value for b”;</w:t>
+        <w:t xml:space="preserve">  </w:t>
+      </w:r>
+      <w:proofErr w:type="spellStart"/>
+      <w:r>
+        <w:rPr>
+          <w:sz w:val="24"/>
+          <w:szCs w:val="24"/>
+        </w:rPr>
+        <w:t>cout</w:t>
+      </w:r>
+      <w:proofErr w:type="spellEnd"/>
+      <w:r>
+        <w:rPr>
+          <w:sz w:val="24"/>
+          <w:szCs w:val="24"/>
+        </w:rPr>
+        <w:t>&lt;&lt;”Enter value for b”;</w:t>
       </w:r>
       <w:r>
         <w:rPr>
@@ -4181,7 +4753,23 @@
           <w:szCs w:val="24"/>
         </w:rPr>
         <w:br/>
-        <w:t xml:space="preserve">  cin&gt;&gt;b;</w:t>
+        <w:t xml:space="preserve">  </w:t>
+      </w:r>
+      <w:proofErr w:type="spellStart"/>
+      <w:r>
+        <w:rPr>
+          <w:sz w:val="24"/>
+          <w:szCs w:val="24"/>
+        </w:rPr>
+        <w:t>cin</w:t>
+      </w:r>
+      <w:proofErr w:type="spellEnd"/>
+      <w:r>
+        <w:rPr>
+          <w:sz w:val="24"/>
+          <w:szCs w:val="24"/>
+        </w:rPr>
+        <w:t>&gt;&gt;b;</w:t>
       </w:r>
       <w:r>
         <w:rPr>
@@ -4197,7 +4785,23 @@
           <w:szCs w:val="24"/>
         </w:rPr>
         <w:br/>
-        <w:t xml:space="preserve">  cout&lt;&lt;”Value of c = “&lt;&lt;c;</w:t>
+        <w:t xml:space="preserve">  </w:t>
+      </w:r>
+      <w:proofErr w:type="spellStart"/>
+      <w:r>
+        <w:rPr>
+          <w:sz w:val="24"/>
+          <w:szCs w:val="24"/>
+        </w:rPr>
+        <w:t>cout</w:t>
+      </w:r>
+      <w:proofErr w:type="spellEnd"/>
+      <w:r>
+        <w:rPr>
+          <w:sz w:val="24"/>
+          <w:szCs w:val="24"/>
+        </w:rPr>
+        <w:t>&lt;&lt;”Value of c = “&lt;&lt;c;</w:t>
       </w:r>
       <w:r>
         <w:rPr>
@@ -4236,22 +4840,54 @@
           <w:sz w:val="24"/>
           <w:szCs w:val="24"/>
         </w:rPr>
-        <w:t xml:space="preserve">function add() { </w:t>
-      </w:r>
-    </w:p>
-    <w:p>
-      <w:pPr>
-        <w:rPr>
-          <w:sz w:val="24"/>
-          <w:szCs w:val="24"/>
-        </w:rPr>
-      </w:pPr>
-      <w:r>
-        <w:rPr>
-          <w:sz w:val="24"/>
-          <w:szCs w:val="24"/>
-        </w:rPr>
-        <w:t>var a = prompt(“Enter value for a”);</w:t>
+        <w:t xml:space="preserve">function </w:t>
+      </w:r>
+      <w:proofErr w:type="gramStart"/>
+      <w:r>
+        <w:rPr>
+          <w:sz w:val="24"/>
+          <w:szCs w:val="24"/>
+        </w:rPr>
+        <w:t>add(</w:t>
+      </w:r>
+      <w:proofErr w:type="gramEnd"/>
+      <w:r>
+        <w:rPr>
+          <w:sz w:val="24"/>
+          <w:szCs w:val="24"/>
+        </w:rPr>
+        <w:t xml:space="preserve">) { </w:t>
+      </w:r>
+    </w:p>
+    <w:p>
+      <w:pPr>
+        <w:rPr>
+          <w:sz w:val="24"/>
+          <w:szCs w:val="24"/>
+        </w:rPr>
+      </w:pPr>
+      <w:r>
+        <w:rPr>
+          <w:sz w:val="24"/>
+          <w:szCs w:val="24"/>
+        </w:rPr>
+        <w:t xml:space="preserve">var a = </w:t>
+      </w:r>
+      <w:proofErr w:type="gramStart"/>
+      <w:r>
+        <w:rPr>
+          <w:sz w:val="24"/>
+          <w:szCs w:val="24"/>
+        </w:rPr>
+        <w:t>prompt(</w:t>
+      </w:r>
+      <w:proofErr w:type="gramEnd"/>
+      <w:r>
+        <w:rPr>
+          <w:sz w:val="24"/>
+          <w:szCs w:val="24"/>
+        </w:rPr>
+        <w:t>“Enter value for a”);</w:t>
       </w:r>
       <w:r>
         <w:rPr>
@@ -4291,13 +4927,22 @@
           <w:szCs w:val="24"/>
         </w:rPr>
       </w:pPr>
+      <w:proofErr w:type="gramStart"/>
       <w:r>
         <w:rPr>
           <w:sz w:val="24"/>
           <w:szCs w:val="24"/>
         </w:rPr>
         <w:lastRenderedPageBreak/>
-        <w:t>alert(“c = “+c);</w:t>
+        <w:t>alert(</w:t>
+      </w:r>
+      <w:proofErr w:type="gramEnd"/>
+      <w:r>
+        <w:rPr>
+          <w:sz w:val="24"/>
+          <w:szCs w:val="24"/>
+        </w:rPr>
+        <w:t>“c = “+c);</w:t>
       </w:r>
       <w:r>
         <w:rPr>
@@ -4319,7 +4964,22 @@
           <w:szCs w:val="24"/>
         </w:rPr>
         <w:br/>
-        <w:t>document.write(“c = “+c);</w:t>
+      </w:r>
+      <w:proofErr w:type="spellStart"/>
+      <w:r>
+        <w:rPr>
+          <w:sz w:val="24"/>
+          <w:szCs w:val="24"/>
+        </w:rPr>
+        <w:t>document.write</w:t>
+      </w:r>
+      <w:proofErr w:type="spellEnd"/>
+      <w:r>
+        <w:rPr>
+          <w:sz w:val="24"/>
+          <w:szCs w:val="24"/>
+        </w:rPr>
+        <w:t>(“c = “+c);</w:t>
       </w:r>
     </w:p>
     <w:p>
@@ -4838,7 +5498,23 @@
           <w:szCs w:val="24"/>
         </w:rPr>
         <w:br/>
-        <w:t>Step2: Initialize num to 1</w:t>
+        <w:t xml:space="preserve">Step2: Initialize </w:t>
+      </w:r>
+      <w:proofErr w:type="spellStart"/>
+      <w:r>
+        <w:rPr>
+          <w:sz w:val="24"/>
+          <w:szCs w:val="24"/>
+        </w:rPr>
+        <w:t>num</w:t>
+      </w:r>
+      <w:proofErr w:type="spellEnd"/>
+      <w:r>
+        <w:rPr>
+          <w:sz w:val="24"/>
+          <w:szCs w:val="24"/>
+        </w:rPr>
+        <w:t xml:space="preserve"> to 1</w:t>
       </w:r>
       <w:r>
         <w:rPr>
@@ -4846,8 +5522,34 @@
           <w:szCs w:val="24"/>
         </w:rPr>
         <w:br/>
-        <w:t xml:space="preserve">Step3: Check if(num &lt;= 10) </w:t>
-      </w:r>
+        <w:t xml:space="preserve">Step3: Check </w:t>
+      </w:r>
+      <w:proofErr w:type="gramStart"/>
+      <w:r>
+        <w:rPr>
+          <w:sz w:val="24"/>
+          <w:szCs w:val="24"/>
+        </w:rPr>
+        <w:t>if(</w:t>
+      </w:r>
+      <w:proofErr w:type="spellStart"/>
+      <w:proofErr w:type="gramEnd"/>
+      <w:r>
+        <w:rPr>
+          <w:sz w:val="24"/>
+          <w:szCs w:val="24"/>
+        </w:rPr>
+        <w:t>num</w:t>
+      </w:r>
+      <w:proofErr w:type="spellEnd"/>
+      <w:r>
+        <w:rPr>
+          <w:sz w:val="24"/>
+          <w:szCs w:val="24"/>
+        </w:rPr>
+        <w:t xml:space="preserve"> &lt;= 10) </w:t>
+      </w:r>
+      <w:proofErr w:type="spellStart"/>
       <w:r>
         <w:rPr>
           <w:sz w:val="24"/>
@@ -4860,8 +5562,17 @@
           <w:sz w:val="24"/>
           <w:szCs w:val="24"/>
         </w:rPr>
-        <w:t xml:space="preserve">oto Step4 else </w:t>
-      </w:r>
+        <w:t>oto</w:t>
+      </w:r>
+      <w:proofErr w:type="spellEnd"/>
+      <w:r>
+        <w:rPr>
+          <w:sz w:val="24"/>
+          <w:szCs w:val="24"/>
+        </w:rPr>
+        <w:t xml:space="preserve"> Step4 else </w:t>
+      </w:r>
+      <w:proofErr w:type="spellStart"/>
       <w:r>
         <w:rPr>
           <w:sz w:val="24"/>
@@ -4874,7 +5585,15 @@
           <w:sz w:val="24"/>
           <w:szCs w:val="24"/>
         </w:rPr>
-        <w:t>oto Step7</w:t>
+        <w:t>oto</w:t>
+      </w:r>
+      <w:proofErr w:type="spellEnd"/>
+      <w:r>
+        <w:rPr>
+          <w:sz w:val="24"/>
+          <w:szCs w:val="24"/>
+        </w:rPr>
+        <w:t xml:space="preserve"> Step7</w:t>
       </w:r>
       <w:r>
         <w:rPr>
@@ -4882,15 +5601,40 @@
           <w:szCs w:val="24"/>
         </w:rPr>
         <w:br/>
-        <w:t>Step4: Print num</w:t>
-      </w:r>
+        <w:t xml:space="preserve">Step4: Print </w:t>
+      </w:r>
+      <w:proofErr w:type="spellStart"/>
+      <w:r>
+        <w:rPr>
+          <w:sz w:val="24"/>
+          <w:szCs w:val="24"/>
+        </w:rPr>
+        <w:t>num</w:t>
+      </w:r>
+      <w:proofErr w:type="spellEnd"/>
       <w:r>
         <w:rPr>
           <w:sz w:val="24"/>
           <w:szCs w:val="24"/>
         </w:rPr>
         <w:br/>
-        <w:t>Step5: Increment num by 1</w:t>
+        <w:t xml:space="preserve">Step5: Increment </w:t>
+      </w:r>
+      <w:proofErr w:type="spellStart"/>
+      <w:r>
+        <w:rPr>
+          <w:sz w:val="24"/>
+          <w:szCs w:val="24"/>
+        </w:rPr>
+        <w:t>num</w:t>
+      </w:r>
+      <w:proofErr w:type="spellEnd"/>
+      <w:r>
+        <w:rPr>
+          <w:sz w:val="24"/>
+          <w:szCs w:val="24"/>
+        </w:rPr>
+        <w:t xml:space="preserve"> by 1</w:t>
       </w:r>
       <w:r>
         <w:rPr>
@@ -4898,7 +5642,23 @@
           <w:szCs w:val="24"/>
         </w:rPr>
         <w:br/>
-        <w:t>Step6: Goto Step3</w:t>
+        <w:t xml:space="preserve">Step6: </w:t>
+      </w:r>
+      <w:proofErr w:type="spellStart"/>
+      <w:r>
+        <w:rPr>
+          <w:sz w:val="24"/>
+          <w:szCs w:val="24"/>
+        </w:rPr>
+        <w:t>Goto</w:t>
+      </w:r>
+      <w:proofErr w:type="spellEnd"/>
+      <w:r>
+        <w:rPr>
+          <w:sz w:val="24"/>
+          <w:szCs w:val="24"/>
+        </w:rPr>
+        <w:t xml:space="preserve"> Step3</w:t>
       </w:r>
       <w:r>
         <w:rPr>
@@ -4945,7 +5705,23 @@
           <w:szCs w:val="24"/>
         </w:rPr>
         <w:br/>
-        <w:t>INITIALIZE num = 1</w:t>
+        <w:t xml:space="preserve">INITIALIZE </w:t>
+      </w:r>
+      <w:proofErr w:type="spellStart"/>
+      <w:r>
+        <w:rPr>
+          <w:sz w:val="24"/>
+          <w:szCs w:val="24"/>
+        </w:rPr>
+        <w:t>num</w:t>
+      </w:r>
+      <w:proofErr w:type="spellEnd"/>
+      <w:r>
+        <w:rPr>
+          <w:sz w:val="24"/>
+          <w:szCs w:val="24"/>
+        </w:rPr>
+        <w:t xml:space="preserve"> = 1</w:t>
       </w:r>
       <w:r>
         <w:rPr>
@@ -4953,7 +5729,23 @@
           <w:szCs w:val="24"/>
         </w:rPr>
         <w:br/>
-        <w:t xml:space="preserve">WHEN (num &lt;= 10) </w:t>
+        <w:t>WHEN (</w:t>
+      </w:r>
+      <w:proofErr w:type="spellStart"/>
+      <w:r>
+        <w:rPr>
+          <w:sz w:val="24"/>
+          <w:szCs w:val="24"/>
+        </w:rPr>
+        <w:t>num</w:t>
+      </w:r>
+      <w:proofErr w:type="spellEnd"/>
+      <w:r>
+        <w:rPr>
+          <w:sz w:val="24"/>
+          <w:szCs w:val="24"/>
+        </w:rPr>
+        <w:t xml:space="preserve"> &lt;= 10) </w:t>
       </w:r>
       <w:r>
         <w:rPr>
@@ -4968,15 +5760,55 @@
           <w:szCs w:val="24"/>
         </w:rPr>
         <w:br/>
-        <w:t>PRINT num</w:t>
-      </w:r>
+        <w:t xml:space="preserve">PRINT </w:t>
+      </w:r>
+      <w:proofErr w:type="spellStart"/>
+      <w:r>
+        <w:rPr>
+          <w:sz w:val="24"/>
+          <w:szCs w:val="24"/>
+        </w:rPr>
+        <w:t>num</w:t>
+      </w:r>
+      <w:proofErr w:type="spellEnd"/>
       <w:r>
         <w:rPr>
           <w:sz w:val="24"/>
           <w:szCs w:val="24"/>
         </w:rPr>
         <w:br/>
-        <w:t>num = num + 1</w:t>
+      </w:r>
+      <w:proofErr w:type="spellStart"/>
+      <w:r>
+        <w:rPr>
+          <w:sz w:val="24"/>
+          <w:szCs w:val="24"/>
+        </w:rPr>
+        <w:t>num</w:t>
+      </w:r>
+      <w:proofErr w:type="spellEnd"/>
+      <w:r>
+        <w:rPr>
+          <w:sz w:val="24"/>
+          <w:szCs w:val="24"/>
+        </w:rPr>
+        <w:t xml:space="preserve"> = </w:t>
+      </w:r>
+      <w:proofErr w:type="spellStart"/>
+      <w:r>
+        <w:rPr>
+          <w:sz w:val="24"/>
+          <w:szCs w:val="24"/>
+        </w:rPr>
+        <w:t>num</w:t>
+      </w:r>
+      <w:proofErr w:type="spellEnd"/>
+      <w:r>
+        <w:rPr>
+          <w:sz w:val="24"/>
+          <w:szCs w:val="24"/>
+        </w:rPr>
+        <w:t xml:space="preserve"> + 1</w:t>
       </w:r>
       <w:r>
         <w:rPr>
@@ -5015,7 +5847,23 @@
           <w:sz w:val="24"/>
           <w:szCs w:val="24"/>
         </w:rPr>
-        <w:t>var num = 1;</w:t>
+        <w:t xml:space="preserve">var </w:t>
+      </w:r>
+      <w:proofErr w:type="spellStart"/>
+      <w:r>
+        <w:rPr>
+          <w:sz w:val="24"/>
+          <w:szCs w:val="24"/>
+        </w:rPr>
+        <w:t>num</w:t>
+      </w:r>
+      <w:proofErr w:type="spellEnd"/>
+      <w:r>
+        <w:rPr>
+          <w:sz w:val="24"/>
+          <w:szCs w:val="24"/>
+        </w:rPr>
+        <w:t xml:space="preserve"> = 1;</w:t>
       </w:r>
       <w:r>
         <w:rPr>
@@ -5023,7 +5871,31 @@
           <w:szCs w:val="24"/>
         </w:rPr>
         <w:br/>
-        <w:t>while(num &lt;= 10) {</w:t>
+      </w:r>
+      <w:proofErr w:type="gramStart"/>
+      <w:r>
+        <w:rPr>
+          <w:sz w:val="24"/>
+          <w:szCs w:val="24"/>
+        </w:rPr>
+        <w:t>while(</w:t>
+      </w:r>
+      <w:proofErr w:type="spellStart"/>
+      <w:proofErr w:type="gramEnd"/>
+      <w:r>
+        <w:rPr>
+          <w:sz w:val="24"/>
+          <w:szCs w:val="24"/>
+        </w:rPr>
+        <w:t>num</w:t>
+      </w:r>
+      <w:proofErr w:type="spellEnd"/>
+      <w:r>
+        <w:rPr>
+          <w:sz w:val="24"/>
+          <w:szCs w:val="24"/>
+        </w:rPr>
+        <w:t xml:space="preserve"> &lt;= 10) {</w:t>
       </w:r>
       <w:r>
         <w:rPr>
@@ -5031,7 +5903,39 @@
           <w:szCs w:val="24"/>
         </w:rPr>
         <w:br/>
-        <w:t xml:space="preserve">  console.log(“num = “+num);</w:t>
+        <w:t xml:space="preserve">  console.log(“</w:t>
+      </w:r>
+      <w:proofErr w:type="spellStart"/>
+      <w:r>
+        <w:rPr>
+          <w:sz w:val="24"/>
+          <w:szCs w:val="24"/>
+        </w:rPr>
+        <w:t>num</w:t>
+      </w:r>
+      <w:proofErr w:type="spellEnd"/>
+      <w:r>
+        <w:rPr>
+          <w:sz w:val="24"/>
+          <w:szCs w:val="24"/>
+        </w:rPr>
+        <w:t xml:space="preserve"> = “+</w:t>
+      </w:r>
+      <w:proofErr w:type="spellStart"/>
+      <w:r>
+        <w:rPr>
+          <w:sz w:val="24"/>
+          <w:szCs w:val="24"/>
+        </w:rPr>
+        <w:t>num</w:t>
+      </w:r>
+      <w:proofErr w:type="spellEnd"/>
+      <w:r>
+        <w:rPr>
+          <w:sz w:val="24"/>
+          <w:szCs w:val="24"/>
+        </w:rPr>
+        <w:t>);</w:t>
       </w:r>
       <w:r>
         <w:rPr>
@@ -5039,7 +5943,39 @@
           <w:szCs w:val="24"/>
         </w:rPr>
         <w:br/>
-        <w:t xml:space="preserve">  num = num + 1;</w:t>
+        <w:t xml:space="preserve">  </w:t>
+      </w:r>
+      <w:proofErr w:type="spellStart"/>
+      <w:r>
+        <w:rPr>
+          <w:sz w:val="24"/>
+          <w:szCs w:val="24"/>
+        </w:rPr>
+        <w:t>num</w:t>
+      </w:r>
+      <w:proofErr w:type="spellEnd"/>
+      <w:r>
+        <w:rPr>
+          <w:sz w:val="24"/>
+          <w:szCs w:val="24"/>
+        </w:rPr>
+        <w:t xml:space="preserve"> = </w:t>
+      </w:r>
+      <w:proofErr w:type="spellStart"/>
+      <w:r>
+        <w:rPr>
+          <w:sz w:val="24"/>
+          <w:szCs w:val="24"/>
+        </w:rPr>
+        <w:t>num</w:t>
+      </w:r>
+      <w:proofErr w:type="spellEnd"/>
+      <w:r>
+        <w:rPr>
+          <w:sz w:val="24"/>
+          <w:szCs w:val="24"/>
+        </w:rPr>
+        <w:t xml:space="preserve"> + 1;</w:t>
       </w:r>
       <w:r>
         <w:rPr>
@@ -5177,7 +6113,39 @@
           <w:sz w:val="24"/>
           <w:szCs w:val="24"/>
         </w:rPr>
-        <w:t>Unix is licensed OS, it is used in mainframes, Linux follows the same architecture of Unix but Linux is free &amp; open source, Linux is a clone of Unix, learning linux/unix one and the same</w:t>
+        <w:t xml:space="preserve">Unix is licensed OS, it is used in mainframes, Linux follows the same architecture of Unix but Linux is free &amp; open source, Linux is a clone of Unix, learning </w:t>
+      </w:r>
+      <w:proofErr w:type="spellStart"/>
+      <w:r>
+        <w:rPr>
+          <w:sz w:val="24"/>
+          <w:szCs w:val="24"/>
+        </w:rPr>
+        <w:t>linux</w:t>
+      </w:r>
+      <w:proofErr w:type="spellEnd"/>
+      <w:r>
+        <w:rPr>
+          <w:sz w:val="24"/>
+          <w:szCs w:val="24"/>
+        </w:rPr>
+        <w:t>/</w:t>
+      </w:r>
+      <w:proofErr w:type="spellStart"/>
+      <w:r>
+        <w:rPr>
+          <w:sz w:val="24"/>
+          <w:szCs w:val="24"/>
+        </w:rPr>
+        <w:t>unix</w:t>
+      </w:r>
+      <w:proofErr w:type="spellEnd"/>
+      <w:r>
+        <w:rPr>
+          <w:sz w:val="24"/>
+          <w:szCs w:val="24"/>
+        </w:rPr>
+        <w:t xml:space="preserve"> one and the same</w:t>
       </w:r>
     </w:p>
     <w:p>
@@ -5271,7 +6239,23 @@
           <w:sz w:val="24"/>
           <w:szCs w:val="24"/>
         </w:rPr>
-        <w:t>You can install linux directly in your machine or through virtual box</w:t>
+        <w:t xml:space="preserve">You can install </w:t>
+      </w:r>
+      <w:proofErr w:type="spellStart"/>
+      <w:r>
+        <w:rPr>
+          <w:sz w:val="24"/>
+          <w:szCs w:val="24"/>
+        </w:rPr>
+        <w:t>linux</w:t>
+      </w:r>
+      <w:proofErr w:type="spellEnd"/>
+      <w:r>
+        <w:rPr>
+          <w:sz w:val="24"/>
+          <w:szCs w:val="24"/>
+        </w:rPr>
+        <w:t xml:space="preserve"> directly in your machine or through virtual box</w:t>
       </w:r>
     </w:p>
     <w:p>
@@ -5294,7 +6278,23 @@
           <w:sz w:val="24"/>
           <w:szCs w:val="24"/>
         </w:rPr>
-        <w:t xml:space="preserve"> It is a software that can host OS from the another OS</w:t>
+        <w:t xml:space="preserve"> It is a software that can host OS from </w:t>
+      </w:r>
+      <w:proofErr w:type="gramStart"/>
+      <w:r>
+        <w:rPr>
+          <w:sz w:val="24"/>
+          <w:szCs w:val="24"/>
+        </w:rPr>
+        <w:t>the another</w:t>
+      </w:r>
+      <w:proofErr w:type="gramEnd"/>
+      <w:r>
+        <w:rPr>
+          <w:sz w:val="24"/>
+          <w:szCs w:val="24"/>
+        </w:rPr>
+        <w:t xml:space="preserve"> OS</w:t>
       </w:r>
       <w:r>
         <w:rPr>
@@ -5450,7 +6450,25 @@
           <w:szCs w:val="24"/>
           <w:highlight w:val="yellow"/>
         </w:rPr>
-        <w:t>Some of the important commands in linux are:</w:t>
+        <w:t xml:space="preserve">Some of the important commands in </w:t>
+      </w:r>
+      <w:proofErr w:type="spellStart"/>
+      <w:r>
+        <w:rPr>
+          <w:sz w:val="24"/>
+          <w:szCs w:val="24"/>
+          <w:highlight w:val="yellow"/>
+        </w:rPr>
+        <w:t>linux</w:t>
+      </w:r>
+      <w:proofErr w:type="spellEnd"/>
+      <w:r>
+        <w:rPr>
+          <w:sz w:val="24"/>
+          <w:szCs w:val="24"/>
+          <w:highlight w:val="yellow"/>
+        </w:rPr>
+        <w:t xml:space="preserve"> are:</w:t>
       </w:r>
     </w:p>
     <w:p>
@@ -5475,27 +6493,45 @@
           <w:szCs w:val="24"/>
         </w:rPr>
       </w:pPr>
-      <w:r>
-        <w:rPr>
-          <w:sz w:val="24"/>
-          <w:szCs w:val="24"/>
-        </w:rPr>
-        <w:t>cal: It shows the calendar</w:t>
-      </w:r>
-    </w:p>
-    <w:p>
-      <w:pPr>
-        <w:rPr>
-          <w:sz w:val="24"/>
-          <w:szCs w:val="24"/>
-        </w:rPr>
-      </w:pPr>
-      <w:r>
-        <w:rPr>
-          <w:sz w:val="24"/>
-          <w:szCs w:val="24"/>
-        </w:rPr>
-        <w:t>pwd: Present Working Directory</w:t>
+      <w:proofErr w:type="spellStart"/>
+      <w:r>
+        <w:rPr>
+          <w:sz w:val="24"/>
+          <w:szCs w:val="24"/>
+        </w:rPr>
+        <w:t>cal</w:t>
+      </w:r>
+      <w:proofErr w:type="spellEnd"/>
+      <w:r>
+        <w:rPr>
+          <w:sz w:val="24"/>
+          <w:szCs w:val="24"/>
+        </w:rPr>
+        <w:t>: It shows the calendar</w:t>
+      </w:r>
+    </w:p>
+    <w:p>
+      <w:pPr>
+        <w:rPr>
+          <w:sz w:val="24"/>
+          <w:szCs w:val="24"/>
+        </w:rPr>
+      </w:pPr>
+      <w:proofErr w:type="spellStart"/>
+      <w:r>
+        <w:rPr>
+          <w:sz w:val="24"/>
+          <w:szCs w:val="24"/>
+        </w:rPr>
+        <w:t>pwd</w:t>
+      </w:r>
+      <w:proofErr w:type="spellEnd"/>
+      <w:r>
+        <w:rPr>
+          <w:sz w:val="24"/>
+          <w:szCs w:val="24"/>
+        </w:rPr>
+        <w:t>: Present Working Directory</w:t>
       </w:r>
     </w:p>
     <w:p>
@@ -5521,12 +6557,21 @@
           <w:szCs w:val="24"/>
         </w:rPr>
       </w:pPr>
-      <w:r>
-        <w:rPr>
-          <w:sz w:val="24"/>
-          <w:szCs w:val="24"/>
-        </w:rPr>
-        <w:t>mkdir: It is used to create folder/directory</w:t>
+      <w:proofErr w:type="spellStart"/>
+      <w:r>
+        <w:rPr>
+          <w:sz w:val="24"/>
+          <w:szCs w:val="24"/>
+        </w:rPr>
+        <w:t>mkdir</w:t>
+      </w:r>
+      <w:proofErr w:type="spellEnd"/>
+      <w:r>
+        <w:rPr>
+          <w:sz w:val="24"/>
+          <w:szCs w:val="24"/>
+        </w:rPr>
+        <w:t>: It is used to create folder/directory</w:t>
       </w:r>
     </w:p>
     <w:p>
@@ -5551,12 +6596,21 @@
           <w:szCs w:val="24"/>
         </w:rPr>
       </w:pPr>
-      <w:r>
-        <w:rPr>
-          <w:sz w:val="24"/>
-          <w:szCs w:val="24"/>
-        </w:rPr>
-        <w:t>cat: It is used to concatenate files and print the files content</w:t>
+      <w:proofErr w:type="spellStart"/>
+      <w:r>
+        <w:rPr>
+          <w:sz w:val="24"/>
+          <w:szCs w:val="24"/>
+        </w:rPr>
+        <w:t>cat</w:t>
+      </w:r>
+      <w:proofErr w:type="spellEnd"/>
+      <w:r>
+        <w:rPr>
+          <w:sz w:val="24"/>
+          <w:szCs w:val="24"/>
+        </w:rPr>
+        <w:t>: It is used to concatenate files and print the files content</w:t>
       </w:r>
     </w:p>
     <w:p>
@@ -5609,7 +6663,23 @@
           <w:sz w:val="24"/>
           <w:szCs w:val="24"/>
         </w:rPr>
-        <w:t>In Linux/Unix you will have one root director i.e., / which is the top level directory and everything is inside this /</w:t>
+        <w:t xml:space="preserve">In Linux/Unix you will have one root director i.e., / which is the </w:t>
+      </w:r>
+      <w:proofErr w:type="gramStart"/>
+      <w:r>
+        <w:rPr>
+          <w:sz w:val="24"/>
+          <w:szCs w:val="24"/>
+        </w:rPr>
+        <w:t>top level</w:t>
+      </w:r>
+      <w:proofErr w:type="gramEnd"/>
+      <w:r>
+        <w:rPr>
+          <w:sz w:val="24"/>
+          <w:szCs w:val="24"/>
+        </w:rPr>
+        <w:t xml:space="preserve"> directory and everything is inside this /</w:t>
       </w:r>
     </w:p>
     <w:p>
@@ -5687,8 +6757,17 @@
           <w:sz w:val="24"/>
           <w:szCs w:val="24"/>
         </w:rPr>
-        <w:t>You can navigate backward to /home or / using cd ..</w:t>
-      </w:r>
+        <w:t>You can navigate backward to /home or / using cd</w:t>
+      </w:r>
+      <w:proofErr w:type="gramStart"/>
+      <w:r>
+        <w:rPr>
+          <w:sz w:val="24"/>
+          <w:szCs w:val="24"/>
+        </w:rPr>
+        <w:t xml:space="preserve"> ..</w:t>
+      </w:r>
+      <w:proofErr w:type="gramEnd"/>
     </w:p>
     <w:p>
       <w:pPr>
@@ -5766,7 +6845,23 @@
           <w:sz w:val="24"/>
           <w:szCs w:val="24"/>
         </w:rPr>
-        <w:t>/home/ec2-user: It is the current working directory of the user, in everyone’s case the username will be different ex: /workspace/linux/playground</w:t>
+        <w:t>/home/ec2-user: It is the current working directory of the user, in everyone’s case the username will be different ex: /workspace/</w:t>
+      </w:r>
+      <w:proofErr w:type="spellStart"/>
+      <w:r>
+        <w:rPr>
+          <w:sz w:val="24"/>
+          <w:szCs w:val="24"/>
+        </w:rPr>
+        <w:t>linux</w:t>
+      </w:r>
+      <w:proofErr w:type="spellEnd"/>
+      <w:r>
+        <w:rPr>
+          <w:sz w:val="24"/>
+          <w:szCs w:val="24"/>
+        </w:rPr>
+        <w:t>/playground</w:t>
       </w:r>
     </w:p>
     <w:p>
@@ -5800,51 +6895,96 @@
           <w:szCs w:val="24"/>
         </w:rPr>
       </w:pPr>
-      <w:r>
-        <w:rPr>
-          <w:sz w:val="24"/>
-          <w:szCs w:val="24"/>
-        </w:rPr>
-        <w:t xml:space="preserve">cal, date, </w:t>
-      </w:r>
-      <w:r>
-        <w:rPr>
-          <w:sz w:val="24"/>
-          <w:szCs w:val="24"/>
-        </w:rPr>
-        <w:t>cd, ls, pwd</w:t>
-      </w:r>
-    </w:p>
-    <w:p>
-      <w:pPr>
-        <w:rPr>
-          <w:sz w:val="24"/>
-          <w:szCs w:val="24"/>
-        </w:rPr>
-      </w:pPr>
-      <w:r>
-        <w:rPr>
-          <w:sz w:val="24"/>
-          <w:szCs w:val="24"/>
-          <w:highlight w:val="yellow"/>
-        </w:rPr>
-        <w:t>How to create files in terminal based machines</w:t>
-      </w:r>
-    </w:p>
-    <w:p>
-      <w:pPr>
-        <w:rPr>
-          <w:sz w:val="24"/>
-          <w:szCs w:val="24"/>
-        </w:rPr>
-      </w:pPr>
-      <w:r>
-        <w:rPr>
-          <w:sz w:val="24"/>
-          <w:szCs w:val="24"/>
-        </w:rPr>
-        <w:t>touch filename.ext</w:t>
-      </w:r>
+      <w:proofErr w:type="spellStart"/>
+      <w:r>
+        <w:rPr>
+          <w:sz w:val="24"/>
+          <w:szCs w:val="24"/>
+        </w:rPr>
+        <w:t>cal</w:t>
+      </w:r>
+      <w:proofErr w:type="spellEnd"/>
+      <w:r>
+        <w:rPr>
+          <w:sz w:val="24"/>
+          <w:szCs w:val="24"/>
+        </w:rPr>
+        <w:t xml:space="preserve">, date, </w:t>
+      </w:r>
+      <w:r>
+        <w:rPr>
+          <w:sz w:val="24"/>
+          <w:szCs w:val="24"/>
+        </w:rPr>
+        <w:t xml:space="preserve">cd, ls, </w:t>
+      </w:r>
+      <w:proofErr w:type="spellStart"/>
+      <w:r>
+        <w:rPr>
+          <w:sz w:val="24"/>
+          <w:szCs w:val="24"/>
+        </w:rPr>
+        <w:t>pwd</w:t>
+      </w:r>
+      <w:proofErr w:type="spellEnd"/>
+    </w:p>
+    <w:p>
+      <w:pPr>
+        <w:rPr>
+          <w:sz w:val="24"/>
+          <w:szCs w:val="24"/>
+        </w:rPr>
+      </w:pPr>
+      <w:r>
+        <w:rPr>
+          <w:sz w:val="24"/>
+          <w:szCs w:val="24"/>
+          <w:highlight w:val="yellow"/>
+        </w:rPr>
+        <w:t xml:space="preserve">How to create files in </w:t>
+      </w:r>
+      <w:proofErr w:type="gramStart"/>
+      <w:r>
+        <w:rPr>
+          <w:sz w:val="24"/>
+          <w:szCs w:val="24"/>
+          <w:highlight w:val="yellow"/>
+        </w:rPr>
+        <w:t>terminal based</w:t>
+      </w:r>
+      <w:proofErr w:type="gramEnd"/>
+      <w:r>
+        <w:rPr>
+          <w:sz w:val="24"/>
+          <w:szCs w:val="24"/>
+          <w:highlight w:val="yellow"/>
+        </w:rPr>
+        <w:t xml:space="preserve"> machines</w:t>
+      </w:r>
+    </w:p>
+    <w:p>
+      <w:pPr>
+        <w:rPr>
+          <w:sz w:val="24"/>
+          <w:szCs w:val="24"/>
+        </w:rPr>
+      </w:pPr>
+      <w:r>
+        <w:rPr>
+          <w:sz w:val="24"/>
+          <w:szCs w:val="24"/>
+        </w:rPr>
+        <w:t xml:space="preserve">touch </w:t>
+      </w:r>
+      <w:proofErr w:type="spellStart"/>
+      <w:r>
+        <w:rPr>
+          <w:sz w:val="24"/>
+          <w:szCs w:val="24"/>
+        </w:rPr>
+        <w:t>filename.ext</w:t>
+      </w:r>
+      <w:proofErr w:type="spellEnd"/>
     </w:p>
     <w:p>
       <w:pPr>
@@ -5874,8 +7014,17 @@
           <w:sz w:val="24"/>
           <w:szCs w:val="24"/>
         </w:rPr>
-        <w:t>vi filename.ext</w:t>
-      </w:r>
+        <w:t xml:space="preserve">vi </w:t>
+      </w:r>
+      <w:proofErr w:type="spellStart"/>
+      <w:r>
+        <w:rPr>
+          <w:sz w:val="24"/>
+          <w:szCs w:val="24"/>
+        </w:rPr>
+        <w:t>filename.ext</w:t>
+      </w:r>
+      <w:proofErr w:type="spellEnd"/>
     </w:p>
     <w:p>
       <w:pPr>
@@ -5905,8 +7054,17 @@
           <w:sz w:val="24"/>
           <w:szCs w:val="24"/>
         </w:rPr>
-        <w:t>cat filename.ext</w:t>
-      </w:r>
+        <w:t xml:space="preserve">cat </w:t>
+      </w:r>
+      <w:proofErr w:type="spellStart"/>
+      <w:r>
+        <w:rPr>
+          <w:sz w:val="24"/>
+          <w:szCs w:val="24"/>
+        </w:rPr>
+        <w:t>filename.ext</w:t>
+      </w:r>
+      <w:proofErr w:type="spellEnd"/>
     </w:p>
     <w:p>
       <w:pPr>
@@ -5936,7 +7094,15 @@
           <w:sz w:val="24"/>
           <w:szCs w:val="24"/>
         </w:rPr>
-        <w:t>mv oldname</w:t>
+        <w:t xml:space="preserve">mv </w:t>
+      </w:r>
+      <w:proofErr w:type="spellStart"/>
+      <w:r>
+        <w:rPr>
+          <w:sz w:val="24"/>
+          <w:szCs w:val="24"/>
+        </w:rPr>
+        <w:t>oldname</w:t>
       </w:r>
       <w:r>
         <w:rPr>
@@ -5945,12 +7111,21 @@
         </w:rPr>
         <w:t>.ext</w:t>
       </w:r>
-      <w:r>
-        <w:rPr>
-          <w:sz w:val="24"/>
-          <w:szCs w:val="24"/>
-        </w:rPr>
-        <w:t xml:space="preserve"> newname</w:t>
+      <w:proofErr w:type="spellEnd"/>
+      <w:r>
+        <w:rPr>
+          <w:sz w:val="24"/>
+          <w:szCs w:val="24"/>
+        </w:rPr>
+        <w:t xml:space="preserve"> </w:t>
+      </w:r>
+      <w:proofErr w:type="spellStart"/>
+      <w:r>
+        <w:rPr>
+          <w:sz w:val="24"/>
+          <w:szCs w:val="24"/>
+        </w:rPr>
+        <w:t>newname</w:t>
       </w:r>
       <w:r>
         <w:rPr>
@@ -5959,6 +7134,7 @@
         </w:rPr>
         <w:t>.ext</w:t>
       </w:r>
+      <w:proofErr w:type="spellEnd"/>
     </w:p>
     <w:p>
       <w:pPr>
@@ -6017,8 +7193,33 @@
           <w:sz w:val="24"/>
           <w:szCs w:val="24"/>
         </w:rPr>
-        <w:t>cp sourceFile.ext destinationFile.ext</w:t>
-      </w:r>
+        <w:t xml:space="preserve">cp </w:t>
+      </w:r>
+      <w:proofErr w:type="spellStart"/>
+      <w:r>
+        <w:rPr>
+          <w:sz w:val="24"/>
+          <w:szCs w:val="24"/>
+        </w:rPr>
+        <w:t>sourceFile.ext</w:t>
+      </w:r>
+      <w:proofErr w:type="spellEnd"/>
+      <w:r>
+        <w:rPr>
+          <w:sz w:val="24"/>
+          <w:szCs w:val="24"/>
+        </w:rPr>
+        <w:t xml:space="preserve"> </w:t>
+      </w:r>
+      <w:proofErr w:type="spellStart"/>
+      <w:r>
+        <w:rPr>
+          <w:sz w:val="24"/>
+          <w:szCs w:val="24"/>
+        </w:rPr>
+        <w:t>destinationFile.ext</w:t>
+      </w:r>
+      <w:proofErr w:type="spellEnd"/>
     </w:p>
     <w:p>
       <w:pPr>
@@ -6320,27 +7521,52 @@
           <w:szCs w:val="24"/>
         </w:rPr>
       </w:pPr>
-      <w:r>
-        <w:rPr>
-          <w:sz w:val="24"/>
-          <w:szCs w:val="24"/>
-        </w:rPr>
-        <w:t>mkdir folder-name</w:t>
-      </w:r>
-    </w:p>
-    <w:p>
-      <w:pPr>
-        <w:rPr>
-          <w:sz w:val="24"/>
-          <w:szCs w:val="24"/>
-        </w:rPr>
-      </w:pPr>
-      <w:r>
-        <w:rPr>
-          <w:sz w:val="24"/>
-          <w:szCs w:val="24"/>
-        </w:rPr>
-        <w:t>ex: mkdir test</w:t>
+      <w:proofErr w:type="spellStart"/>
+      <w:r>
+        <w:rPr>
+          <w:sz w:val="24"/>
+          <w:szCs w:val="24"/>
+        </w:rPr>
+        <w:t>mkdir</w:t>
+      </w:r>
+      <w:proofErr w:type="spellEnd"/>
+      <w:r>
+        <w:rPr>
+          <w:sz w:val="24"/>
+          <w:szCs w:val="24"/>
+        </w:rPr>
+        <w:t xml:space="preserve"> folder-name</w:t>
+      </w:r>
+    </w:p>
+    <w:p>
+      <w:pPr>
+        <w:rPr>
+          <w:sz w:val="24"/>
+          <w:szCs w:val="24"/>
+        </w:rPr>
+      </w:pPr>
+      <w:r>
+        <w:rPr>
+          <w:sz w:val="24"/>
+          <w:szCs w:val="24"/>
+        </w:rPr>
+        <w:t xml:space="preserve">ex: </w:t>
+      </w:r>
+      <w:proofErr w:type="spellStart"/>
+      <w:r>
+        <w:rPr>
+          <w:sz w:val="24"/>
+          <w:szCs w:val="24"/>
+        </w:rPr>
+        <w:t>mkdir</w:t>
+      </w:r>
+      <w:proofErr w:type="spellEnd"/>
+      <w:r>
+        <w:rPr>
+          <w:sz w:val="24"/>
+          <w:szCs w:val="24"/>
+        </w:rPr>
+        <w:t xml:space="preserve"> test</w:t>
       </w:r>
     </w:p>
     <w:p>
@@ -6433,7 +7659,23 @@
           <w:sz w:val="24"/>
           <w:szCs w:val="24"/>
         </w:rPr>
-        <w:t xml:space="preserve"> It is linux based machine provides GUI, but you can use terminal in Ubuntu as well to make use </w:t>
+        <w:t xml:space="preserve"> It is </w:t>
+      </w:r>
+      <w:proofErr w:type="spellStart"/>
+      <w:r>
+        <w:rPr>
+          <w:sz w:val="24"/>
+          <w:szCs w:val="24"/>
+        </w:rPr>
+        <w:t>linux</w:t>
+      </w:r>
+      <w:proofErr w:type="spellEnd"/>
+      <w:r>
+        <w:rPr>
+          <w:sz w:val="24"/>
+          <w:szCs w:val="24"/>
+        </w:rPr>
+        <w:t xml:space="preserve"> based machine provides GUI, but you can use terminal in Ubuntu as well to make use </w:t>
       </w:r>
       <w:r>
         <w:rPr>
@@ -6447,8 +7689,49 @@
           <w:sz w:val="24"/>
           <w:szCs w:val="24"/>
         </w:rPr>
-        <w:t>many linux related commands like installing/unistalling any softwares</w:t>
-      </w:r>
+        <w:t xml:space="preserve">many </w:t>
+      </w:r>
+      <w:proofErr w:type="spellStart"/>
+      <w:r>
+        <w:rPr>
+          <w:sz w:val="24"/>
+          <w:szCs w:val="24"/>
+        </w:rPr>
+        <w:t>linux</w:t>
+      </w:r>
+      <w:proofErr w:type="spellEnd"/>
+      <w:r>
+        <w:rPr>
+          <w:sz w:val="24"/>
+          <w:szCs w:val="24"/>
+        </w:rPr>
+        <w:t xml:space="preserve"> related commands like installing/</w:t>
+      </w:r>
+      <w:proofErr w:type="spellStart"/>
+      <w:r>
+        <w:rPr>
+          <w:sz w:val="24"/>
+          <w:szCs w:val="24"/>
+        </w:rPr>
+        <w:t>unistalling</w:t>
+      </w:r>
+      <w:proofErr w:type="spellEnd"/>
+      <w:r>
+        <w:rPr>
+          <w:sz w:val="24"/>
+          <w:szCs w:val="24"/>
+        </w:rPr>
+        <w:t xml:space="preserve"> any </w:t>
+      </w:r>
+      <w:proofErr w:type="spellStart"/>
+      <w:r>
+        <w:rPr>
+          <w:sz w:val="24"/>
+          <w:szCs w:val="24"/>
+        </w:rPr>
+        <w:t>softwares</w:t>
+      </w:r>
+      <w:proofErr w:type="spellEnd"/>
     </w:p>
     <w:p>
       <w:pPr>
@@ -6482,8 +7765,17 @@
           <w:sz w:val="24"/>
           <w:szCs w:val="24"/>
         </w:rPr>
-        <w:t>Red Hat linux</w:t>
-      </w:r>
+        <w:t xml:space="preserve">Red Hat </w:t>
+      </w:r>
+      <w:proofErr w:type="spellStart"/>
+      <w:r>
+        <w:rPr>
+          <w:sz w:val="24"/>
+          <w:szCs w:val="24"/>
+        </w:rPr>
+        <w:t>linux</w:t>
+      </w:r>
+      <w:proofErr w:type="spellEnd"/>
     </w:p>
     <w:p>
       <w:pPr>
@@ -6533,8 +7825,17 @@
           <w:sz w:val="24"/>
           <w:szCs w:val="24"/>
         </w:rPr>
-        <w:t>rm filename.ext</w:t>
-      </w:r>
+        <w:t xml:space="preserve">rm </w:t>
+      </w:r>
+      <w:proofErr w:type="spellStart"/>
+      <w:r>
+        <w:rPr>
+          <w:sz w:val="24"/>
+          <w:szCs w:val="24"/>
+        </w:rPr>
+        <w:t>filename.ext</w:t>
+      </w:r>
+      <w:proofErr w:type="spellEnd"/>
     </w:p>
     <w:p>
       <w:pPr>
@@ -6679,7 +7980,25 @@
           <w:szCs w:val="24"/>
           <w:highlight w:val="yellow"/>
         </w:rPr>
-        <w:t>grep textcharacters filename:</w:t>
+        <w:t xml:space="preserve">grep </w:t>
+      </w:r>
+      <w:proofErr w:type="spellStart"/>
+      <w:r>
+        <w:rPr>
+          <w:sz w:val="24"/>
+          <w:szCs w:val="24"/>
+          <w:highlight w:val="yellow"/>
+        </w:rPr>
+        <w:t>textcharacters</w:t>
+      </w:r>
+      <w:proofErr w:type="spellEnd"/>
+      <w:r>
+        <w:rPr>
+          <w:sz w:val="24"/>
+          <w:szCs w:val="24"/>
+          <w:highlight w:val="yellow"/>
+        </w:rPr>
+        <w:t xml:space="preserve"> filename:</w:t>
       </w:r>
       <w:r>
         <w:rPr>
@@ -6762,7 +8081,39 @@
           <w:sz w:val="24"/>
           <w:szCs w:val="24"/>
         </w:rPr>
-        <w:t>ex: grep -i hello demo.txt: This lists all the lines having hello and -i for case insensitive</w:t>
+        <w:t>ex: grep -</w:t>
+      </w:r>
+      <w:proofErr w:type="spellStart"/>
+      <w:r>
+        <w:rPr>
+          <w:sz w:val="24"/>
+          <w:szCs w:val="24"/>
+        </w:rPr>
+        <w:t>i</w:t>
+      </w:r>
+      <w:proofErr w:type="spellEnd"/>
+      <w:r>
+        <w:rPr>
+          <w:sz w:val="24"/>
+          <w:szCs w:val="24"/>
+        </w:rPr>
+        <w:t xml:space="preserve"> hello demo.txt: This lists all the lines having hello and -</w:t>
+      </w:r>
+      <w:proofErr w:type="spellStart"/>
+      <w:r>
+        <w:rPr>
+          <w:sz w:val="24"/>
+          <w:szCs w:val="24"/>
+        </w:rPr>
+        <w:t>i</w:t>
+      </w:r>
+      <w:proofErr w:type="spellEnd"/>
+      <w:r>
+        <w:rPr>
+          <w:sz w:val="24"/>
+          <w:szCs w:val="24"/>
+        </w:rPr>
+        <w:t xml:space="preserve"> for case insensitive</w:t>
       </w:r>
     </w:p>
     <w:p>
@@ -6920,7 +8271,23 @@
           <w:sz w:val="24"/>
           <w:szCs w:val="24"/>
         </w:rPr>
-        <w:t>Create multiple files and add some contents and search for a common words in the multiple files using grep</w:t>
+        <w:t xml:space="preserve">Create multiple files and add some contents and search for a </w:t>
+      </w:r>
+      <w:proofErr w:type="gramStart"/>
+      <w:r>
+        <w:rPr>
+          <w:sz w:val="24"/>
+          <w:szCs w:val="24"/>
+        </w:rPr>
+        <w:t>common words</w:t>
+      </w:r>
+      <w:proofErr w:type="gramEnd"/>
+      <w:r>
+        <w:rPr>
+          <w:sz w:val="24"/>
+          <w:szCs w:val="24"/>
+        </w:rPr>
+        <w:t xml:space="preserve"> in the multiple files using grep</w:t>
       </w:r>
     </w:p>
     <w:p>
@@ -7047,89 +8414,285 @@
           <w:szCs w:val="24"/>
           <w:highlight w:val="yellow"/>
         </w:rPr>
-        <w:t>How to install/remove any softwares in linux/ubuntu OS</w:t>
-      </w:r>
-    </w:p>
-    <w:p>
-      <w:pPr>
-        <w:rPr>
-          <w:sz w:val="24"/>
-          <w:szCs w:val="24"/>
-        </w:rPr>
-      </w:pPr>
-      <w:r>
-        <w:rPr>
-          <w:sz w:val="24"/>
-          <w:szCs w:val="24"/>
-        </w:rPr>
-        <w:t>If you want to install or remove any softwares you need to use super user command called sudo along with that you need to use installation commands</w:t>
-      </w:r>
-    </w:p>
-    <w:p>
-      <w:pPr>
-        <w:rPr>
-          <w:sz w:val="24"/>
-          <w:szCs w:val="24"/>
-        </w:rPr>
-      </w:pPr>
-      <w:r>
-        <w:rPr>
-          <w:sz w:val="24"/>
-          <w:szCs w:val="24"/>
-        </w:rPr>
-        <w:t>ex: sudo apt install git -y</w:t>
-      </w:r>
-    </w:p>
-    <w:p>
-      <w:pPr>
-        <w:rPr>
-          <w:sz w:val="24"/>
-          <w:szCs w:val="24"/>
-        </w:rPr>
-      </w:pPr>
-      <w:r>
-        <w:rPr>
-          <w:sz w:val="24"/>
-          <w:szCs w:val="24"/>
-        </w:rPr>
-        <w:t>ex: sudo apt install nodejs -y</w:t>
-      </w:r>
-    </w:p>
-    <w:p>
-      <w:pPr>
-        <w:rPr>
-          <w:sz w:val="24"/>
-          <w:szCs w:val="24"/>
-        </w:rPr>
-      </w:pPr>
-      <w:r>
-        <w:rPr>
-          <w:sz w:val="24"/>
-          <w:szCs w:val="24"/>
-        </w:rPr>
-        <w:t>The above commands installs git &amp; nodejs on the linux based machine</w:t>
-      </w:r>
-      <w:r>
-        <w:rPr>
-          <w:sz w:val="24"/>
-          <w:szCs w:val="24"/>
-        </w:rPr>
-        <w:t>, in some linux based machine apt may not work, in that case you can use yum</w:t>
-      </w:r>
-    </w:p>
-    <w:p>
-      <w:pPr>
-        <w:rPr>
-          <w:sz w:val="24"/>
-          <w:szCs w:val="24"/>
-        </w:rPr>
-      </w:pPr>
-      <w:r>
-        <w:rPr>
-          <w:sz w:val="24"/>
-          <w:szCs w:val="24"/>
-        </w:rPr>
-        <w:t>i.e., sudo yum install git -y</w:t>
+        <w:t xml:space="preserve">How to install/remove any </w:t>
+      </w:r>
+      <w:proofErr w:type="spellStart"/>
+      <w:r>
+        <w:rPr>
+          <w:sz w:val="24"/>
+          <w:szCs w:val="24"/>
+          <w:highlight w:val="yellow"/>
+        </w:rPr>
+        <w:t>softwares</w:t>
+      </w:r>
+      <w:proofErr w:type="spellEnd"/>
+      <w:r>
+        <w:rPr>
+          <w:sz w:val="24"/>
+          <w:szCs w:val="24"/>
+          <w:highlight w:val="yellow"/>
+        </w:rPr>
+        <w:t xml:space="preserve"> in </w:t>
+      </w:r>
+      <w:proofErr w:type="spellStart"/>
+      <w:r>
+        <w:rPr>
+          <w:sz w:val="24"/>
+          <w:szCs w:val="24"/>
+          <w:highlight w:val="yellow"/>
+        </w:rPr>
+        <w:t>linux</w:t>
+      </w:r>
+      <w:proofErr w:type="spellEnd"/>
+      <w:r>
+        <w:rPr>
+          <w:sz w:val="24"/>
+          <w:szCs w:val="24"/>
+          <w:highlight w:val="yellow"/>
+        </w:rPr>
+        <w:t>/ubuntu OS</w:t>
+      </w:r>
+    </w:p>
+    <w:p>
+      <w:pPr>
+        <w:rPr>
+          <w:sz w:val="24"/>
+          <w:szCs w:val="24"/>
+        </w:rPr>
+      </w:pPr>
+      <w:r>
+        <w:rPr>
+          <w:sz w:val="24"/>
+          <w:szCs w:val="24"/>
+        </w:rPr>
+        <w:t xml:space="preserve">If you want to install or remove any </w:t>
+      </w:r>
+      <w:proofErr w:type="spellStart"/>
+      <w:r>
+        <w:rPr>
+          <w:sz w:val="24"/>
+          <w:szCs w:val="24"/>
+        </w:rPr>
+        <w:t>softwares</w:t>
+      </w:r>
+      <w:proofErr w:type="spellEnd"/>
+      <w:r>
+        <w:rPr>
+          <w:sz w:val="24"/>
+          <w:szCs w:val="24"/>
+        </w:rPr>
+        <w:t xml:space="preserve"> you need to use super user command called </w:t>
+      </w:r>
+      <w:proofErr w:type="spellStart"/>
+      <w:r>
+        <w:rPr>
+          <w:sz w:val="24"/>
+          <w:szCs w:val="24"/>
+        </w:rPr>
+        <w:t>sudo</w:t>
+      </w:r>
+      <w:proofErr w:type="spellEnd"/>
+      <w:r>
+        <w:rPr>
+          <w:sz w:val="24"/>
+          <w:szCs w:val="24"/>
+        </w:rPr>
+        <w:t xml:space="preserve"> along with that you need to use installation commands</w:t>
+      </w:r>
+    </w:p>
+    <w:p>
+      <w:pPr>
+        <w:rPr>
+          <w:sz w:val="24"/>
+          <w:szCs w:val="24"/>
+        </w:rPr>
+      </w:pPr>
+      <w:r>
+        <w:rPr>
+          <w:sz w:val="24"/>
+          <w:szCs w:val="24"/>
+        </w:rPr>
+        <w:t xml:space="preserve">ex: </w:t>
+      </w:r>
+      <w:proofErr w:type="spellStart"/>
+      <w:r>
+        <w:rPr>
+          <w:sz w:val="24"/>
+          <w:szCs w:val="24"/>
+        </w:rPr>
+        <w:t>sudo</w:t>
+      </w:r>
+      <w:proofErr w:type="spellEnd"/>
+      <w:r>
+        <w:rPr>
+          <w:sz w:val="24"/>
+          <w:szCs w:val="24"/>
+        </w:rPr>
+        <w:t xml:space="preserve"> apt install git -y</w:t>
+      </w:r>
+    </w:p>
+    <w:p>
+      <w:pPr>
+        <w:rPr>
+          <w:sz w:val="24"/>
+          <w:szCs w:val="24"/>
+        </w:rPr>
+      </w:pPr>
+      <w:r>
+        <w:rPr>
+          <w:sz w:val="24"/>
+          <w:szCs w:val="24"/>
+        </w:rPr>
+        <w:t xml:space="preserve">ex: </w:t>
+      </w:r>
+      <w:proofErr w:type="spellStart"/>
+      <w:r>
+        <w:rPr>
+          <w:sz w:val="24"/>
+          <w:szCs w:val="24"/>
+        </w:rPr>
+        <w:t>sudo</w:t>
+      </w:r>
+      <w:proofErr w:type="spellEnd"/>
+      <w:r>
+        <w:rPr>
+          <w:sz w:val="24"/>
+          <w:szCs w:val="24"/>
+        </w:rPr>
+        <w:t xml:space="preserve"> apt install </w:t>
+      </w:r>
+      <w:proofErr w:type="spellStart"/>
+      <w:r>
+        <w:rPr>
+          <w:sz w:val="24"/>
+          <w:szCs w:val="24"/>
+        </w:rPr>
+        <w:t>nodejs</w:t>
+      </w:r>
+      <w:proofErr w:type="spellEnd"/>
+      <w:r>
+        <w:rPr>
+          <w:sz w:val="24"/>
+          <w:szCs w:val="24"/>
+        </w:rPr>
+        <w:t xml:space="preserve"> -y</w:t>
+      </w:r>
+    </w:p>
+    <w:p>
+      <w:pPr>
+        <w:rPr>
+          <w:sz w:val="24"/>
+          <w:szCs w:val="24"/>
+        </w:rPr>
+      </w:pPr>
+      <w:r>
+        <w:rPr>
+          <w:sz w:val="24"/>
+          <w:szCs w:val="24"/>
+        </w:rPr>
+        <w:t xml:space="preserve">The above commands </w:t>
+      </w:r>
+      <w:proofErr w:type="gramStart"/>
+      <w:r>
+        <w:rPr>
+          <w:sz w:val="24"/>
+          <w:szCs w:val="24"/>
+        </w:rPr>
+        <w:t>installs</w:t>
+      </w:r>
+      <w:proofErr w:type="gramEnd"/>
+      <w:r>
+        <w:rPr>
+          <w:sz w:val="24"/>
+          <w:szCs w:val="24"/>
+        </w:rPr>
+        <w:t xml:space="preserve"> git &amp; </w:t>
+      </w:r>
+      <w:proofErr w:type="spellStart"/>
+      <w:r>
+        <w:rPr>
+          <w:sz w:val="24"/>
+          <w:szCs w:val="24"/>
+        </w:rPr>
+        <w:t>nodejs</w:t>
+      </w:r>
+      <w:proofErr w:type="spellEnd"/>
+      <w:r>
+        <w:rPr>
+          <w:sz w:val="24"/>
+          <w:szCs w:val="24"/>
+        </w:rPr>
+        <w:t xml:space="preserve"> on the </w:t>
+      </w:r>
+      <w:proofErr w:type="spellStart"/>
+      <w:r>
+        <w:rPr>
+          <w:sz w:val="24"/>
+          <w:szCs w:val="24"/>
+        </w:rPr>
+        <w:t>linux</w:t>
+      </w:r>
+      <w:proofErr w:type="spellEnd"/>
+      <w:r>
+        <w:rPr>
+          <w:sz w:val="24"/>
+          <w:szCs w:val="24"/>
+        </w:rPr>
+        <w:t xml:space="preserve"> based machine</w:t>
+      </w:r>
+      <w:r>
+        <w:rPr>
+          <w:sz w:val="24"/>
+          <w:szCs w:val="24"/>
+        </w:rPr>
+        <w:t xml:space="preserve">, in some </w:t>
+      </w:r>
+      <w:proofErr w:type="spellStart"/>
+      <w:r>
+        <w:rPr>
+          <w:sz w:val="24"/>
+          <w:szCs w:val="24"/>
+        </w:rPr>
+        <w:t>linux</w:t>
+      </w:r>
+      <w:proofErr w:type="spellEnd"/>
+      <w:r>
+        <w:rPr>
+          <w:sz w:val="24"/>
+          <w:szCs w:val="24"/>
+        </w:rPr>
+        <w:t xml:space="preserve"> based machine apt may not work, in that case you can use yum</w:t>
+      </w:r>
+    </w:p>
+    <w:p>
+      <w:pPr>
+        <w:rPr>
+          <w:sz w:val="24"/>
+          <w:szCs w:val="24"/>
+        </w:rPr>
+      </w:pPr>
+      <w:r>
+        <w:rPr>
+          <w:sz w:val="24"/>
+          <w:szCs w:val="24"/>
+        </w:rPr>
+        <w:t xml:space="preserve">i.e., </w:t>
+      </w:r>
+      <w:proofErr w:type="spellStart"/>
+      <w:r>
+        <w:rPr>
+          <w:sz w:val="24"/>
+          <w:szCs w:val="24"/>
+        </w:rPr>
+        <w:t>sudo</w:t>
+      </w:r>
+      <w:proofErr w:type="spellEnd"/>
+      <w:r>
+        <w:rPr>
+          <w:sz w:val="24"/>
+          <w:szCs w:val="24"/>
+        </w:rPr>
+        <w:t xml:space="preserve"> yum install git -y</w:t>
       </w:r>
     </w:p>
     <w:p>
@@ -7175,7 +8738,23 @@
           <w:sz w:val="24"/>
           <w:szCs w:val="24"/>
         </w:rPr>
-        <w:t>ex: sudo apt remove git -y</w:t>
+        <w:t xml:space="preserve">ex: </w:t>
+      </w:r>
+      <w:proofErr w:type="spellStart"/>
+      <w:r>
+        <w:rPr>
+          <w:sz w:val="24"/>
+          <w:szCs w:val="24"/>
+        </w:rPr>
+        <w:t>sudo</w:t>
+      </w:r>
+      <w:proofErr w:type="spellEnd"/>
+      <w:r>
+        <w:rPr>
+          <w:sz w:val="24"/>
+          <w:szCs w:val="24"/>
+        </w:rPr>
+        <w:t xml:space="preserve"> apt remove git -y</w:t>
       </w:r>
     </w:p>
     <w:p>
@@ -7215,22 +8794,49 @@
           <w:szCs w:val="24"/>
           <w:highlight w:val="yellow"/>
         </w:rPr>
-        <w:t>Summary of linux commands</w:t>
-      </w:r>
-    </w:p>
-    <w:p>
-      <w:pPr>
-        <w:rPr>
-          <w:sz w:val="24"/>
-          <w:szCs w:val="24"/>
-        </w:rPr>
-      </w:pPr>
-      <w:r>
-        <w:rPr>
-          <w:sz w:val="24"/>
-          <w:szCs w:val="24"/>
-        </w:rPr>
-        <w:t>cat: viewing the file and also copying multiples files into another file or folder</w:t>
+        <w:t xml:space="preserve">Summary of </w:t>
+      </w:r>
+      <w:proofErr w:type="spellStart"/>
+      <w:r>
+        <w:rPr>
+          <w:sz w:val="24"/>
+          <w:szCs w:val="24"/>
+          <w:highlight w:val="yellow"/>
+        </w:rPr>
+        <w:t>linux</w:t>
+      </w:r>
+      <w:proofErr w:type="spellEnd"/>
+      <w:r>
+        <w:rPr>
+          <w:sz w:val="24"/>
+          <w:szCs w:val="24"/>
+          <w:highlight w:val="yellow"/>
+        </w:rPr>
+        <w:t xml:space="preserve"> commands</w:t>
+      </w:r>
+    </w:p>
+    <w:p>
+      <w:pPr>
+        <w:rPr>
+          <w:sz w:val="24"/>
+          <w:szCs w:val="24"/>
+        </w:rPr>
+      </w:pPr>
+      <w:proofErr w:type="spellStart"/>
+      <w:r>
+        <w:rPr>
+          <w:sz w:val="24"/>
+          <w:szCs w:val="24"/>
+        </w:rPr>
+        <w:t>cat</w:t>
+      </w:r>
+      <w:proofErr w:type="spellEnd"/>
+      <w:r>
+        <w:rPr>
+          <w:sz w:val="24"/>
+          <w:szCs w:val="24"/>
+        </w:rPr>
+        <w:t>: viewing the file and also copying multiples files into another file or folder</w:t>
       </w:r>
     </w:p>
     <w:p>
@@ -7345,42 +8951,94 @@
           <w:szCs w:val="24"/>
         </w:rPr>
       </w:pPr>
-      <w:r>
-        <w:rPr>
-          <w:sz w:val="24"/>
-          <w:szCs w:val="24"/>
-        </w:rPr>
-        <w:t>mkdir: to create directories</w:t>
-      </w:r>
-    </w:p>
-    <w:p>
-      <w:pPr>
-        <w:rPr>
-          <w:sz w:val="24"/>
-          <w:szCs w:val="24"/>
-        </w:rPr>
-      </w:pPr>
-      <w:r>
-        <w:rPr>
-          <w:sz w:val="24"/>
-          <w:szCs w:val="24"/>
-        </w:rPr>
-        <w:t>sudo: super user do to install any softwares</w:t>
-      </w:r>
-    </w:p>
-    <w:p>
-      <w:pPr>
-        <w:rPr>
-          <w:sz w:val="24"/>
-          <w:szCs w:val="24"/>
-        </w:rPr>
-      </w:pPr>
-      <w:r>
-        <w:rPr>
-          <w:sz w:val="24"/>
-          <w:szCs w:val="24"/>
-        </w:rPr>
-        <w:t>sudo apt</w:t>
+      <w:proofErr w:type="spellStart"/>
+      <w:r>
+        <w:rPr>
+          <w:sz w:val="24"/>
+          <w:szCs w:val="24"/>
+        </w:rPr>
+        <w:t>mkdir</w:t>
+      </w:r>
+      <w:proofErr w:type="spellEnd"/>
+      <w:r>
+        <w:rPr>
+          <w:sz w:val="24"/>
+          <w:szCs w:val="24"/>
+        </w:rPr>
+        <w:t>: to create directories</w:t>
+      </w:r>
+    </w:p>
+    <w:p>
+      <w:pPr>
+        <w:rPr>
+          <w:sz w:val="24"/>
+          <w:szCs w:val="24"/>
+        </w:rPr>
+      </w:pPr>
+      <w:proofErr w:type="spellStart"/>
+      <w:r>
+        <w:rPr>
+          <w:sz w:val="24"/>
+          <w:szCs w:val="24"/>
+        </w:rPr>
+        <w:t>sudo</w:t>
+      </w:r>
+      <w:proofErr w:type="spellEnd"/>
+      <w:r>
+        <w:rPr>
+          <w:sz w:val="24"/>
+          <w:szCs w:val="24"/>
+        </w:rPr>
+        <w:t xml:space="preserve">: super user </w:t>
+      </w:r>
+      <w:proofErr w:type="gramStart"/>
+      <w:r>
+        <w:rPr>
+          <w:sz w:val="24"/>
+          <w:szCs w:val="24"/>
+        </w:rPr>
+        <w:t>do</w:t>
+      </w:r>
+      <w:proofErr w:type="gramEnd"/>
+      <w:r>
+        <w:rPr>
+          <w:sz w:val="24"/>
+          <w:szCs w:val="24"/>
+        </w:rPr>
+        <w:t xml:space="preserve"> to install any </w:t>
+      </w:r>
+      <w:proofErr w:type="spellStart"/>
+      <w:r>
+        <w:rPr>
+          <w:sz w:val="24"/>
+          <w:szCs w:val="24"/>
+        </w:rPr>
+        <w:t>softwares</w:t>
+      </w:r>
+      <w:proofErr w:type="spellEnd"/>
+    </w:p>
+    <w:p>
+      <w:pPr>
+        <w:rPr>
+          <w:sz w:val="24"/>
+          <w:szCs w:val="24"/>
+        </w:rPr>
+      </w:pPr>
+      <w:proofErr w:type="spellStart"/>
+      <w:r>
+        <w:rPr>
+          <w:sz w:val="24"/>
+          <w:szCs w:val="24"/>
+        </w:rPr>
+        <w:t>sudo</w:t>
+      </w:r>
+      <w:proofErr w:type="spellEnd"/>
+      <w:r>
+        <w:rPr>
+          <w:sz w:val="24"/>
+          <w:szCs w:val="24"/>
+        </w:rPr>
+        <w:t xml:space="preserve"> apt</w:t>
       </w:r>
       <w:r>
         <w:rPr>
@@ -7401,8 +9059,17 @@
           <w:sz w:val="24"/>
           <w:szCs w:val="24"/>
         </w:rPr>
-        <w:t>install: Used to install any softwares</w:t>
-      </w:r>
+        <w:t xml:space="preserve">install: Used to install any </w:t>
+      </w:r>
+      <w:proofErr w:type="spellStart"/>
+      <w:r>
+        <w:rPr>
+          <w:sz w:val="24"/>
+          <w:szCs w:val="24"/>
+        </w:rPr>
+        <w:t>softwares</w:t>
+      </w:r>
+      <w:proofErr w:type="spellEnd"/>
     </w:p>
     <w:p>
       <w:pPr>
@@ -7479,7 +9146,23 @@
           <w:sz w:val="24"/>
           <w:szCs w:val="24"/>
         </w:rPr>
-        <w:t>Is a distributed version controlling system (DVCS) or centralized version controlling system (CVCS), it keeps track of every changes the user does with some version id, so that user can go back to any version if required</w:t>
+        <w:t xml:space="preserve">Is a distributed version controlling system (DVCS) or centralized version controlling system (CVCS), it keeps track of every </w:t>
+      </w:r>
+      <w:proofErr w:type="gramStart"/>
+      <w:r>
+        <w:rPr>
+          <w:sz w:val="24"/>
+          <w:szCs w:val="24"/>
+        </w:rPr>
+        <w:t>changes</w:t>
+      </w:r>
+      <w:proofErr w:type="gramEnd"/>
+      <w:r>
+        <w:rPr>
+          <w:sz w:val="24"/>
+          <w:szCs w:val="24"/>
+        </w:rPr>
+        <w:t xml:space="preserve"> the user does with some version id, so that user can go back to any version if required</w:t>
       </w:r>
       <w:r>
         <w:rPr>
@@ -7732,13 +9415,23 @@
           <w:szCs w:val="24"/>
         </w:rPr>
       </w:pPr>
-      <w:r>
-        <w:rPr>
-          <w:sz w:val="24"/>
-          <w:szCs w:val="24"/>
-          <w:highlight w:val="yellow"/>
-        </w:rPr>
-        <w:t>.git:</w:t>
+      <w:proofErr w:type="gramStart"/>
+      <w:r>
+        <w:rPr>
+          <w:sz w:val="24"/>
+          <w:szCs w:val="24"/>
+          <w:highlight w:val="yellow"/>
+        </w:rPr>
+        <w:t>.git</w:t>
+      </w:r>
+      <w:proofErr w:type="gramEnd"/>
+      <w:r>
+        <w:rPr>
+          <w:sz w:val="24"/>
+          <w:szCs w:val="24"/>
+          <w:highlight w:val="yellow"/>
+        </w:rPr>
+        <w:t>:</w:t>
       </w:r>
       <w:r>
         <w:rPr>
@@ -7823,7 +9516,25 @@
           <w:szCs w:val="24"/>
           <w:highlight w:val="yellow"/>
         </w:rPr>
-        <w:t>git clone &lt;&lt;url&gt;&gt;:</w:t>
+        <w:t>git clone &lt;&lt;</w:t>
+      </w:r>
+      <w:proofErr w:type="spellStart"/>
+      <w:r>
+        <w:rPr>
+          <w:sz w:val="24"/>
+          <w:szCs w:val="24"/>
+          <w:highlight w:val="yellow"/>
+        </w:rPr>
+        <w:t>url</w:t>
+      </w:r>
+      <w:proofErr w:type="spellEnd"/>
+      <w:r>
+        <w:rPr>
+          <w:sz w:val="24"/>
+          <w:szCs w:val="24"/>
+          <w:highlight w:val="yellow"/>
+        </w:rPr>
+        <w:t>&gt;&gt;:</w:t>
       </w:r>
       <w:r>
         <w:rPr>
@@ -7892,7 +9603,23 @@
           <w:sz w:val="24"/>
           <w:szCs w:val="24"/>
         </w:rPr>
-        <w:t xml:space="preserve"> It commits the work and creates an unique id</w:t>
+        <w:t xml:space="preserve"> It commits the work and creates </w:t>
+      </w:r>
+      <w:proofErr w:type="gramStart"/>
+      <w:r>
+        <w:rPr>
+          <w:sz w:val="24"/>
+          <w:szCs w:val="24"/>
+        </w:rPr>
+        <w:t>an</w:t>
+      </w:r>
+      <w:proofErr w:type="gramEnd"/>
+      <w:r>
+        <w:rPr>
+          <w:sz w:val="24"/>
+          <w:szCs w:val="24"/>
+        </w:rPr>
+        <w:t xml:space="preserve"> unique id</w:t>
       </w:r>
     </w:p>
     <w:p>
@@ -7915,7 +9642,23 @@
           <w:sz w:val="24"/>
           <w:szCs w:val="24"/>
         </w:rPr>
-        <w:t xml:space="preserve"> It pushes the branch to the remote repository, the name here is the alias for the remote repository url, i.e., origin</w:t>
+        <w:t xml:space="preserve"> It pushes the branch to the remote repository, the name here is the alias for the remote repository </w:t>
+      </w:r>
+      <w:proofErr w:type="spellStart"/>
+      <w:r>
+        <w:rPr>
+          <w:sz w:val="24"/>
+          <w:szCs w:val="24"/>
+        </w:rPr>
+        <w:t>url</w:t>
+      </w:r>
+      <w:proofErr w:type="spellEnd"/>
+      <w:r>
+        <w:rPr>
+          <w:sz w:val="24"/>
+          <w:szCs w:val="24"/>
+        </w:rPr>
+        <w:t>, i.e., origin</w:t>
       </w:r>
       <w:r>
         <w:rPr>
@@ -8037,7 +9780,23 @@
           <w:sz w:val="24"/>
           <w:szCs w:val="24"/>
         </w:rPr>
-        <w:t xml:space="preserve"> It is a pointer with all the commits, It is independent from any other branch, whenever you create a branch it will clone all the commits of the current branch(master/main) where you created a branch</w:t>
+        <w:t xml:space="preserve"> It is a pointer with all the commits, </w:t>
+      </w:r>
+      <w:proofErr w:type="gramStart"/>
+      <w:r>
+        <w:rPr>
+          <w:sz w:val="24"/>
+          <w:szCs w:val="24"/>
+        </w:rPr>
+        <w:t>It</w:t>
+      </w:r>
+      <w:proofErr w:type="gramEnd"/>
+      <w:r>
+        <w:rPr>
+          <w:sz w:val="24"/>
+          <w:szCs w:val="24"/>
+        </w:rPr>
+        <w:t xml:space="preserve"> is independent from any other branch, whenever you create a branch it will clone all the commits of the current branch(master/main) where you created a branch</w:t>
       </w:r>
     </w:p>
     <w:p>
@@ -8060,7 +9819,23 @@
           <w:sz w:val="24"/>
           <w:szCs w:val="24"/>
         </w:rPr>
-        <w:t xml:space="preserve"> This is used to merge the branch into the checked out branch, this is used to manually merge in the local repository.</w:t>
+        <w:t xml:space="preserve"> This is used to merge the branch into the </w:t>
+      </w:r>
+      <w:proofErr w:type="gramStart"/>
+      <w:r>
+        <w:rPr>
+          <w:sz w:val="24"/>
+          <w:szCs w:val="24"/>
+        </w:rPr>
+        <w:t>checked out</w:t>
+      </w:r>
+      <w:proofErr w:type="gramEnd"/>
+      <w:r>
+        <w:rPr>
+          <w:sz w:val="24"/>
+          <w:szCs w:val="24"/>
+        </w:rPr>
+        <w:t xml:space="preserve"> branch, this is used to manually merge in the local repository.</w:t>
       </w:r>
     </w:p>
     <w:p>
@@ -8106,7 +9881,23 @@
           <w:sz w:val="24"/>
           <w:szCs w:val="24"/>
         </w:rPr>
-        <w:t xml:space="preserve"> This shows all the commits happened in the checked out branch</w:t>
+        <w:t xml:space="preserve"> This shows all the commits happened in the </w:t>
+      </w:r>
+      <w:proofErr w:type="gramStart"/>
+      <w:r>
+        <w:rPr>
+          <w:sz w:val="24"/>
+          <w:szCs w:val="24"/>
+        </w:rPr>
+        <w:t>checked out</w:t>
+      </w:r>
+      <w:proofErr w:type="gramEnd"/>
+      <w:r>
+        <w:rPr>
+          <w:sz w:val="24"/>
+          <w:szCs w:val="24"/>
+        </w:rPr>
+        <w:t xml:space="preserve"> branch</w:t>
       </w:r>
     </w:p>
     <w:p>
@@ -8145,7 +9936,25 @@
           <w:szCs w:val="24"/>
           <w:highlight w:val="yellow"/>
         </w:rPr>
-        <w:t>The below output shows deleting the alex branch</w:t>
+        <w:t xml:space="preserve">The below output shows deleting the </w:t>
+      </w:r>
+      <w:proofErr w:type="spellStart"/>
+      <w:r>
+        <w:rPr>
+          <w:sz w:val="24"/>
+          <w:szCs w:val="24"/>
+          <w:highlight w:val="yellow"/>
+        </w:rPr>
+        <w:t>alex</w:t>
+      </w:r>
+      <w:proofErr w:type="spellEnd"/>
+      <w:r>
+        <w:rPr>
+          <w:sz w:val="24"/>
+          <w:szCs w:val="24"/>
+          <w:highlight w:val="yellow"/>
+        </w:rPr>
+        <w:t xml:space="preserve"> branch</w:t>
       </w:r>
     </w:p>
     <w:p>
@@ -8351,7 +10160,23 @@
           <w:sz w:val="24"/>
           <w:szCs w:val="24"/>
         </w:rPr>
-        <w:t>Create one folder and open git bash and enter git clone &lt;&lt;your repository url&gt;</w:t>
+        <w:t xml:space="preserve">Create one folder and open git bash and enter git clone &lt;&lt;your repository </w:t>
+      </w:r>
+      <w:proofErr w:type="spellStart"/>
+      <w:r>
+        <w:rPr>
+          <w:sz w:val="24"/>
+          <w:szCs w:val="24"/>
+        </w:rPr>
+        <w:t>url</w:t>
+      </w:r>
+      <w:proofErr w:type="spellEnd"/>
+      <w:r>
+        <w:rPr>
+          <w:sz w:val="24"/>
+          <w:szCs w:val="24"/>
+        </w:rPr>
+        <w:t>&gt;</w:t>
       </w:r>
     </w:p>
     <w:p>
@@ -8371,7 +10196,23 @@
           <w:sz w:val="24"/>
           <w:szCs w:val="24"/>
         </w:rPr>
-        <w:t xml:space="preserve">Do some changes in master and push that to the remote </w:t>
+        <w:t xml:space="preserve">Do some changes in master and push that to the </w:t>
+      </w:r>
+      <w:proofErr w:type="gramStart"/>
+      <w:r>
+        <w:rPr>
+          <w:sz w:val="24"/>
+          <w:szCs w:val="24"/>
+        </w:rPr>
+        <w:t>remote</w:t>
+      </w:r>
+      <w:proofErr w:type="gramEnd"/>
+      <w:r>
+        <w:rPr>
+          <w:sz w:val="24"/>
+          <w:szCs w:val="24"/>
+        </w:rPr>
+        <w:t xml:space="preserve"> </w:t>
       </w:r>
     </w:p>
     <w:p>
@@ -8411,7 +10252,23 @@
           <w:sz w:val="24"/>
           <w:szCs w:val="24"/>
         </w:rPr>
-        <w:t>Open Git Bash in D1 and enter git clone &lt;&lt;your repository url&gt;</w:t>
+        <w:t xml:space="preserve">Open Git Bash in D1 and enter git clone &lt;&lt;your repository </w:t>
+      </w:r>
+      <w:proofErr w:type="spellStart"/>
+      <w:r>
+        <w:rPr>
+          <w:sz w:val="24"/>
+          <w:szCs w:val="24"/>
+        </w:rPr>
+        <w:t>url</w:t>
+      </w:r>
+      <w:proofErr w:type="spellEnd"/>
+      <w:r>
+        <w:rPr>
+          <w:sz w:val="24"/>
+          <w:szCs w:val="24"/>
+        </w:rPr>
+        <w:t>&gt;</w:t>
       </w:r>
     </w:p>
     <w:p>
@@ -8431,7 +10288,23 @@
           <w:sz w:val="24"/>
           <w:szCs w:val="24"/>
         </w:rPr>
-        <w:t>Open Git Bash in D2 and enter git clone &lt;&lt;your repository url&gt;</w:t>
+        <w:t xml:space="preserve">Open Git Bash in D2 and enter git clone &lt;&lt;your repository </w:t>
+      </w:r>
+      <w:proofErr w:type="spellStart"/>
+      <w:r>
+        <w:rPr>
+          <w:sz w:val="24"/>
+          <w:szCs w:val="24"/>
+        </w:rPr>
+        <w:t>url</w:t>
+      </w:r>
+      <w:proofErr w:type="spellEnd"/>
+      <w:r>
+        <w:rPr>
+          <w:sz w:val="24"/>
+          <w:szCs w:val="24"/>
+        </w:rPr>
+        <w:t>&gt;</w:t>
       </w:r>
     </w:p>
     <w:p>
@@ -8510,7 +10383,23 @@
           <w:sz w:val="24"/>
           <w:szCs w:val="24"/>
         </w:rPr>
-        <w:t>Clone: git clone &lt;&lt;url&gt;&gt;</w:t>
+        <w:t>Clone: git clone &lt;&lt;</w:t>
+      </w:r>
+      <w:proofErr w:type="spellStart"/>
+      <w:r>
+        <w:rPr>
+          <w:sz w:val="24"/>
+          <w:szCs w:val="24"/>
+        </w:rPr>
+        <w:t>url</w:t>
+      </w:r>
+      <w:proofErr w:type="spellEnd"/>
+      <w:r>
+        <w:rPr>
+          <w:sz w:val="24"/>
+          <w:szCs w:val="24"/>
+        </w:rPr>
+        <w:t>&gt;&gt;</w:t>
       </w:r>
     </w:p>
     <w:p>
@@ -8648,6 +10537,1177 @@
         </w:rPr>
         <w:t>Checkout: git checkout branch-name</w:t>
       </w:r>
+    </w:p>
+    <w:p>
+      <w:pPr>
+        <w:rPr>
+          <w:sz w:val="24"/>
+          <w:szCs w:val="24"/>
+        </w:rPr>
+      </w:pPr>
+    </w:p>
+    <w:p>
+      <w:pPr>
+        <w:rPr>
+          <w:sz w:val="24"/>
+          <w:szCs w:val="24"/>
+        </w:rPr>
+      </w:pPr>
+      <w:r>
+        <w:rPr>
+          <w:sz w:val="24"/>
+          <w:szCs w:val="24"/>
+          <w:highlight w:val="yellow"/>
+        </w:rPr>
+        <w:t>Initializing the local repository</w:t>
+      </w:r>
+    </w:p>
+    <w:p>
+      <w:pPr>
+        <w:rPr>
+          <w:sz w:val="24"/>
+          <w:szCs w:val="24"/>
+        </w:rPr>
+      </w:pPr>
+      <w:r>
+        <w:rPr>
+          <w:sz w:val="24"/>
+          <w:szCs w:val="24"/>
+        </w:rPr>
+        <w:t>There are two ways to initialize the local repository</w:t>
+      </w:r>
+    </w:p>
+    <w:p>
+      <w:pPr>
+        <w:pStyle w:val="ListParagraph"/>
+        <w:numPr>
+          <w:ilvl w:val="0"/>
+          <w:numId w:val="19"/>
+        </w:numPr>
+        <w:rPr>
+          <w:sz w:val="24"/>
+          <w:szCs w:val="24"/>
+        </w:rPr>
+      </w:pPr>
+      <w:r>
+        <w:rPr>
+          <w:sz w:val="24"/>
+          <w:szCs w:val="24"/>
+        </w:rPr>
+        <w:t>git clone &lt;remote-</w:t>
+      </w:r>
+      <w:proofErr w:type="spellStart"/>
+      <w:r>
+        <w:rPr>
+          <w:sz w:val="24"/>
+          <w:szCs w:val="24"/>
+        </w:rPr>
+        <w:t>url</w:t>
+      </w:r>
+      <w:proofErr w:type="spellEnd"/>
+      <w:r>
+        <w:rPr>
+          <w:sz w:val="24"/>
+          <w:szCs w:val="24"/>
+        </w:rPr>
+        <w:t>&gt;</w:t>
+      </w:r>
+    </w:p>
+    <w:p>
+      <w:pPr>
+        <w:pStyle w:val="ListParagraph"/>
+        <w:numPr>
+          <w:ilvl w:val="0"/>
+          <w:numId w:val="19"/>
+        </w:numPr>
+        <w:rPr>
+          <w:sz w:val="24"/>
+          <w:szCs w:val="24"/>
+        </w:rPr>
+      </w:pPr>
+      <w:r>
+        <w:rPr>
+          <w:sz w:val="24"/>
+          <w:szCs w:val="24"/>
+        </w:rPr>
+        <w:t xml:space="preserve">git </w:t>
+      </w:r>
+      <w:proofErr w:type="spellStart"/>
+      <w:r>
+        <w:rPr>
+          <w:sz w:val="24"/>
+          <w:szCs w:val="24"/>
+        </w:rPr>
+        <w:t>init</w:t>
+      </w:r>
+      <w:proofErr w:type="spellEnd"/>
+    </w:p>
+    <w:p>
+      <w:pPr>
+        <w:rPr>
+          <w:sz w:val="24"/>
+          <w:szCs w:val="24"/>
+        </w:rPr>
+      </w:pPr>
+      <w:r>
+        <w:rPr>
+          <w:sz w:val="24"/>
+          <w:szCs w:val="24"/>
+        </w:rPr>
+        <w:t xml:space="preserve">The git </w:t>
+      </w:r>
+      <w:proofErr w:type="spellStart"/>
+      <w:r>
+        <w:rPr>
+          <w:sz w:val="24"/>
+          <w:szCs w:val="24"/>
+        </w:rPr>
+        <w:t>init</w:t>
+      </w:r>
+      <w:proofErr w:type="spellEnd"/>
+      <w:r>
+        <w:rPr>
+          <w:sz w:val="24"/>
+          <w:szCs w:val="24"/>
+        </w:rPr>
+        <w:t xml:space="preserve"> creates a new local repository but it must be linked to the remote repository using git remote</w:t>
+      </w:r>
+      <w:r>
+        <w:rPr>
+          <w:sz w:val="24"/>
+          <w:szCs w:val="24"/>
+        </w:rPr>
+        <w:t xml:space="preserve"> add</w:t>
+      </w:r>
+      <w:r>
+        <w:rPr>
+          <w:sz w:val="24"/>
+          <w:szCs w:val="24"/>
+        </w:rPr>
+        <w:t xml:space="preserve"> &lt;</w:t>
+      </w:r>
+      <w:proofErr w:type="spellStart"/>
+      <w:r>
+        <w:rPr>
+          <w:sz w:val="24"/>
+          <w:szCs w:val="24"/>
+        </w:rPr>
+        <w:t>url</w:t>
+      </w:r>
+      <w:proofErr w:type="spellEnd"/>
+      <w:r>
+        <w:rPr>
+          <w:sz w:val="24"/>
+          <w:szCs w:val="24"/>
+        </w:rPr>
+        <w:t>&gt; command.</w:t>
+      </w:r>
+    </w:p>
+    <w:p>
+      <w:pPr>
+        <w:rPr>
+          <w:sz w:val="24"/>
+          <w:szCs w:val="24"/>
+        </w:rPr>
+      </w:pPr>
+      <w:r>
+        <w:rPr>
+          <w:sz w:val="24"/>
+          <w:szCs w:val="24"/>
+          <w:highlight w:val="yellow"/>
+        </w:rPr>
+        <w:t xml:space="preserve">Creating repository from the git </w:t>
+      </w:r>
+      <w:proofErr w:type="spellStart"/>
+      <w:r>
+        <w:rPr>
+          <w:sz w:val="24"/>
+          <w:szCs w:val="24"/>
+          <w:highlight w:val="yellow"/>
+        </w:rPr>
+        <w:t>init</w:t>
+      </w:r>
+      <w:proofErr w:type="spellEnd"/>
+    </w:p>
+    <w:p>
+      <w:pPr>
+        <w:rPr>
+          <w:sz w:val="24"/>
+          <w:szCs w:val="24"/>
+        </w:rPr>
+      </w:pPr>
+      <w:r>
+        <w:rPr>
+          <w:noProof/>
+          <w:sz w:val="24"/>
+          <w:szCs w:val="24"/>
+        </w:rPr>
+        <w:drawing>
+          <wp:inline distT="0" distB="0" distL="0" distR="0" wp14:anchorId="20CDF72C" wp14:editId="7CD04F3D">
+            <wp:extent cx="5457190" cy="1821180"/>
+            <wp:effectExtent l="0" t="0" r="0" b="7620"/>
+            <wp:docPr id="20" name="Picture 20"/>
+            <wp:cNvGraphicFramePr>
+              <a:graphicFrameLocks xmlns:a="http://schemas.openxmlformats.org/drawingml/2006/main" noChangeAspect="1"/>
+            </wp:cNvGraphicFramePr>
+            <a:graphic xmlns:a="http://schemas.openxmlformats.org/drawingml/2006/main">
+              <a:graphicData uri="http://schemas.openxmlformats.org/drawingml/2006/picture">
+                <pic:pic xmlns:pic="http://schemas.openxmlformats.org/drawingml/2006/picture">
+                  <pic:nvPicPr>
+                    <pic:cNvPr id="0" name="Picture 1"/>
+                    <pic:cNvPicPr>
+                      <a:picLocks noChangeAspect="1" noChangeArrowheads="1"/>
+                    </pic:cNvPicPr>
+                  </pic:nvPicPr>
+                  <pic:blipFill>
+                    <a:blip r:embed="rId27">
+                      <a:extLst>
+                        <a:ext uri="{28A0092B-C50C-407E-A947-70E740481C1C}">
+                          <a14:useLocalDpi xmlns:a14="http://schemas.microsoft.com/office/drawing/2010/main" val="0"/>
+                        </a:ext>
+                      </a:extLst>
+                    </a:blip>
+                    <a:srcRect/>
+                    <a:stretch>
+                      <a:fillRect/>
+                    </a:stretch>
+                  </pic:blipFill>
+                  <pic:spPr bwMode="auto">
+                    <a:xfrm>
+                      <a:off x="0" y="0"/>
+                      <a:ext cx="5457190" cy="1821180"/>
+                    </a:xfrm>
+                    <a:prstGeom prst="rect">
+                      <a:avLst/>
+                    </a:prstGeom>
+                    <a:noFill/>
+                    <a:ln>
+                      <a:noFill/>
+                    </a:ln>
+                  </pic:spPr>
+                </pic:pic>
+              </a:graphicData>
+            </a:graphic>
+          </wp:inline>
+        </w:drawing>
+      </w:r>
+    </w:p>
+    <w:p>
+      <w:pPr>
+        <w:rPr>
+          <w:sz w:val="24"/>
+          <w:szCs w:val="24"/>
+        </w:rPr>
+      </w:pPr>
+      <w:r>
+        <w:rPr>
+          <w:sz w:val="24"/>
+          <w:szCs w:val="24"/>
+          <w:highlight w:val="yellow"/>
+        </w:rPr>
+        <w:t>Note:</w:t>
+      </w:r>
+      <w:r>
+        <w:rPr>
+          <w:sz w:val="24"/>
+          <w:szCs w:val="24"/>
+        </w:rPr>
+        <w:t xml:space="preserve"> You can notice the branch name is already appearing, since it is not having any commits at</w:t>
+      </w:r>
+      <w:r>
+        <w:rPr>
+          <w:sz w:val="24"/>
+          <w:szCs w:val="24"/>
+        </w:rPr>
+        <w:t xml:space="preserve"> </w:t>
+      </w:r>
+      <w:r>
+        <w:rPr>
+          <w:sz w:val="24"/>
+          <w:szCs w:val="24"/>
+        </w:rPr>
+        <w:t>least you must create first commit to create any branch.</w:t>
+      </w:r>
+    </w:p>
+    <w:p>
+      <w:pPr>
+        <w:rPr>
+          <w:sz w:val="24"/>
+          <w:szCs w:val="24"/>
+        </w:rPr>
+      </w:pPr>
+      <w:r>
+        <w:rPr>
+          <w:sz w:val="24"/>
+          <w:szCs w:val="24"/>
+          <w:highlight w:val="yellow"/>
+        </w:rPr>
+        <w:t>Create a remote repository and follow the instruction to link local to remote repository</w:t>
+      </w:r>
+      <w:r>
+        <w:rPr>
+          <w:sz w:val="24"/>
+          <w:szCs w:val="24"/>
+        </w:rPr>
+        <w:t xml:space="preserve"> </w:t>
+      </w:r>
+    </w:p>
+    <w:p>
+      <w:pPr>
+        <w:rPr>
+          <w:sz w:val="24"/>
+          <w:szCs w:val="24"/>
+        </w:rPr>
+      </w:pPr>
+      <w:r>
+        <w:rPr>
+          <w:noProof/>
+          <w:sz w:val="24"/>
+          <w:szCs w:val="24"/>
+        </w:rPr>
+        <w:lastRenderedPageBreak/>
+        <w:drawing>
+          <wp:inline distT="0" distB="0" distL="0" distR="0" wp14:anchorId="6BB4F9F8" wp14:editId="08144D7C">
+            <wp:extent cx="5727700" cy="3591560"/>
+            <wp:effectExtent l="0" t="0" r="6350" b="8890"/>
+            <wp:docPr id="21" name="Picture 21"/>
+            <wp:cNvGraphicFramePr>
+              <a:graphicFrameLocks xmlns:a="http://schemas.openxmlformats.org/drawingml/2006/main" noChangeAspect="1"/>
+            </wp:cNvGraphicFramePr>
+            <a:graphic xmlns:a="http://schemas.openxmlformats.org/drawingml/2006/main">
+              <a:graphicData uri="http://schemas.openxmlformats.org/drawingml/2006/picture">
+                <pic:pic xmlns:pic="http://schemas.openxmlformats.org/drawingml/2006/picture">
+                  <pic:nvPicPr>
+                    <pic:cNvPr id="0" name="Picture 2"/>
+                    <pic:cNvPicPr>
+                      <a:picLocks noChangeAspect="1" noChangeArrowheads="1"/>
+                    </pic:cNvPicPr>
+                  </pic:nvPicPr>
+                  <pic:blipFill>
+                    <a:blip r:embed="rId28">
+                      <a:extLst>
+                        <a:ext uri="{28A0092B-C50C-407E-A947-70E740481C1C}">
+                          <a14:useLocalDpi xmlns:a14="http://schemas.microsoft.com/office/drawing/2010/main" val="0"/>
+                        </a:ext>
+                      </a:extLst>
+                    </a:blip>
+                    <a:srcRect/>
+                    <a:stretch>
+                      <a:fillRect/>
+                    </a:stretch>
+                  </pic:blipFill>
+                  <pic:spPr bwMode="auto">
+                    <a:xfrm>
+                      <a:off x="0" y="0"/>
+                      <a:ext cx="5727700" cy="3591560"/>
+                    </a:xfrm>
+                    <a:prstGeom prst="rect">
+                      <a:avLst/>
+                    </a:prstGeom>
+                    <a:noFill/>
+                    <a:ln>
+                      <a:noFill/>
+                    </a:ln>
+                  </pic:spPr>
+                </pic:pic>
+              </a:graphicData>
+            </a:graphic>
+          </wp:inline>
+        </w:drawing>
+      </w:r>
+    </w:p>
+    <w:p>
+      <w:pPr>
+        <w:rPr>
+          <w:sz w:val="24"/>
+          <w:szCs w:val="24"/>
+        </w:rPr>
+      </w:pPr>
+      <w:r>
+        <w:rPr>
+          <w:sz w:val="24"/>
+          <w:szCs w:val="24"/>
+        </w:rPr>
+        <w:t>You can use git remote add origin &lt;&lt;</w:t>
+      </w:r>
+      <w:proofErr w:type="spellStart"/>
+      <w:r>
+        <w:rPr>
+          <w:sz w:val="24"/>
+          <w:szCs w:val="24"/>
+        </w:rPr>
+        <w:t>url</w:t>
+      </w:r>
+      <w:proofErr w:type="spellEnd"/>
+      <w:r>
+        <w:rPr>
+          <w:sz w:val="24"/>
+          <w:szCs w:val="24"/>
+        </w:rPr>
+        <w:t>&gt;&gt; to link local repository to the remote repository.</w:t>
+      </w:r>
+    </w:p>
+    <w:p>
+      <w:pPr>
+        <w:rPr>
+          <w:sz w:val="24"/>
+          <w:szCs w:val="24"/>
+        </w:rPr>
+      </w:pPr>
+      <w:r>
+        <w:rPr>
+          <w:sz w:val="24"/>
+          <w:szCs w:val="24"/>
+          <w:highlight w:val="yellow"/>
+        </w:rPr>
+        <w:t>Note:</w:t>
+      </w:r>
+      <w:r>
+        <w:rPr>
+          <w:sz w:val="24"/>
+          <w:szCs w:val="24"/>
+        </w:rPr>
+        <w:t xml:space="preserve"> origin is just an alias name, you can change it if you need</w:t>
+      </w:r>
+    </w:p>
+    <w:p>
+      <w:pPr>
+        <w:rPr>
+          <w:sz w:val="24"/>
+          <w:szCs w:val="24"/>
+        </w:rPr>
+      </w:pPr>
+      <w:r>
+        <w:rPr>
+          <w:noProof/>
+          <w:sz w:val="24"/>
+          <w:szCs w:val="24"/>
+        </w:rPr>
+        <w:drawing>
+          <wp:inline distT="0" distB="0" distL="0" distR="0" wp14:anchorId="460CF902" wp14:editId="7B2E3090">
+            <wp:extent cx="5230495" cy="3152775"/>
+            <wp:effectExtent l="0" t="0" r="8255" b="9525"/>
+            <wp:docPr id="22" name="Picture 22"/>
+            <wp:cNvGraphicFramePr>
+              <a:graphicFrameLocks xmlns:a="http://schemas.openxmlformats.org/drawingml/2006/main" noChangeAspect="1"/>
+            </wp:cNvGraphicFramePr>
+            <a:graphic xmlns:a="http://schemas.openxmlformats.org/drawingml/2006/main">
+              <a:graphicData uri="http://schemas.openxmlformats.org/drawingml/2006/picture">
+                <pic:pic xmlns:pic="http://schemas.openxmlformats.org/drawingml/2006/picture">
+                  <pic:nvPicPr>
+                    <pic:cNvPr id="0" name="Picture 3"/>
+                    <pic:cNvPicPr>
+                      <a:picLocks noChangeAspect="1" noChangeArrowheads="1"/>
+                    </pic:cNvPicPr>
+                  </pic:nvPicPr>
+                  <pic:blipFill>
+                    <a:blip r:embed="rId29">
+                      <a:extLst>
+                        <a:ext uri="{28A0092B-C50C-407E-A947-70E740481C1C}">
+                          <a14:useLocalDpi xmlns:a14="http://schemas.microsoft.com/office/drawing/2010/main" val="0"/>
+                        </a:ext>
+                      </a:extLst>
+                    </a:blip>
+                    <a:srcRect/>
+                    <a:stretch>
+                      <a:fillRect/>
+                    </a:stretch>
+                  </pic:blipFill>
+                  <pic:spPr bwMode="auto">
+                    <a:xfrm>
+                      <a:off x="0" y="0"/>
+                      <a:ext cx="5230495" cy="3152775"/>
+                    </a:xfrm>
+                    <a:prstGeom prst="rect">
+                      <a:avLst/>
+                    </a:prstGeom>
+                    <a:noFill/>
+                    <a:ln>
+                      <a:noFill/>
+                    </a:ln>
+                  </pic:spPr>
+                </pic:pic>
+              </a:graphicData>
+            </a:graphic>
+          </wp:inline>
+        </w:drawing>
+      </w:r>
+    </w:p>
+    <w:p>
+      <w:pPr>
+        <w:rPr>
+          <w:sz w:val="24"/>
+          <w:szCs w:val="24"/>
+        </w:rPr>
+      </w:pPr>
+      <w:proofErr w:type="gramStart"/>
+      <w:r>
+        <w:rPr>
+          <w:sz w:val="24"/>
+          <w:szCs w:val="24"/>
+          <w:highlight w:val="yellow"/>
+        </w:rPr>
+        <w:t>.</w:t>
+      </w:r>
+      <w:proofErr w:type="spellStart"/>
+      <w:r>
+        <w:rPr>
+          <w:sz w:val="24"/>
+          <w:szCs w:val="24"/>
+          <w:highlight w:val="yellow"/>
+        </w:rPr>
+        <w:t>gitignore</w:t>
+      </w:r>
+      <w:proofErr w:type="spellEnd"/>
+      <w:proofErr w:type="gramEnd"/>
+      <w:r>
+        <w:rPr>
+          <w:sz w:val="24"/>
+          <w:szCs w:val="24"/>
+          <w:highlight w:val="yellow"/>
+        </w:rPr>
+        <w:t>:</w:t>
+      </w:r>
+      <w:r>
+        <w:rPr>
+          <w:sz w:val="24"/>
+          <w:szCs w:val="24"/>
+        </w:rPr>
+        <w:t xml:space="preserve"> It is a text file that can list out all the files/folders that git should avoid tracking</w:t>
+      </w:r>
+    </w:p>
+    <w:p>
+      <w:pPr>
+        <w:rPr>
+          <w:sz w:val="24"/>
+          <w:szCs w:val="24"/>
+        </w:rPr>
+      </w:pPr>
+      <w:r>
+        <w:rPr>
+          <w:sz w:val="24"/>
+          <w:szCs w:val="24"/>
+        </w:rPr>
+        <w:t xml:space="preserve">You can create some dummy folders like </w:t>
+      </w:r>
+      <w:proofErr w:type="spellStart"/>
+      <w:r>
+        <w:rPr>
+          <w:sz w:val="24"/>
+          <w:szCs w:val="24"/>
+        </w:rPr>
+        <w:t>src</w:t>
+      </w:r>
+      <w:proofErr w:type="spellEnd"/>
+      <w:r>
+        <w:rPr>
+          <w:sz w:val="24"/>
+          <w:szCs w:val="24"/>
+        </w:rPr>
+        <w:t xml:space="preserve">, lib </w:t>
+      </w:r>
+      <w:proofErr w:type="gramStart"/>
+      <w:r>
+        <w:rPr>
+          <w:sz w:val="24"/>
+          <w:szCs w:val="24"/>
+        </w:rPr>
+        <w:t>and .</w:t>
+      </w:r>
+      <w:proofErr w:type="spellStart"/>
+      <w:r>
+        <w:rPr>
+          <w:sz w:val="24"/>
+          <w:szCs w:val="24"/>
+        </w:rPr>
+        <w:t>gitignore</w:t>
+      </w:r>
+      <w:proofErr w:type="spellEnd"/>
+      <w:proofErr w:type="gramEnd"/>
+      <w:r>
+        <w:rPr>
+          <w:sz w:val="24"/>
+          <w:szCs w:val="24"/>
+        </w:rPr>
+        <w:t xml:space="preserve">, keep some files in lib &amp; </w:t>
+      </w:r>
+      <w:proofErr w:type="spellStart"/>
+      <w:r>
+        <w:rPr>
+          <w:sz w:val="24"/>
+          <w:szCs w:val="24"/>
+        </w:rPr>
+        <w:t>src</w:t>
+      </w:r>
+      <w:proofErr w:type="spellEnd"/>
+      <w:r>
+        <w:rPr>
+          <w:sz w:val="24"/>
+          <w:szCs w:val="24"/>
+        </w:rPr>
+        <w:t xml:space="preserve"> and edit .</w:t>
+      </w:r>
+      <w:proofErr w:type="spellStart"/>
+      <w:r>
+        <w:rPr>
+          <w:sz w:val="24"/>
+          <w:szCs w:val="24"/>
+        </w:rPr>
+        <w:t>gitignore</w:t>
+      </w:r>
+      <w:proofErr w:type="spellEnd"/>
+      <w:r>
+        <w:rPr>
+          <w:sz w:val="24"/>
+          <w:szCs w:val="24"/>
+        </w:rPr>
+        <w:t xml:space="preserve"> file and enter lib so that git doesn’t track lib.</w:t>
+      </w:r>
+    </w:p>
+    <w:p>
+      <w:pPr>
+        <w:rPr>
+          <w:sz w:val="24"/>
+          <w:szCs w:val="24"/>
+        </w:rPr>
+      </w:pPr>
+      <w:r>
+        <w:rPr>
+          <w:noProof/>
+          <w:sz w:val="24"/>
+          <w:szCs w:val="24"/>
+        </w:rPr>
+        <w:lastRenderedPageBreak/>
+        <w:drawing>
+          <wp:inline distT="0" distB="0" distL="0" distR="0" wp14:anchorId="2661ADFC" wp14:editId="7FEE0C13">
+            <wp:extent cx="5727700" cy="1828800"/>
+            <wp:effectExtent l="0" t="0" r="6350" b="0"/>
+            <wp:docPr id="23" name="Picture 23"/>
+            <wp:cNvGraphicFramePr>
+              <a:graphicFrameLocks xmlns:a="http://schemas.openxmlformats.org/drawingml/2006/main" noChangeAspect="1"/>
+            </wp:cNvGraphicFramePr>
+            <a:graphic xmlns:a="http://schemas.openxmlformats.org/drawingml/2006/main">
+              <a:graphicData uri="http://schemas.openxmlformats.org/drawingml/2006/picture">
+                <pic:pic xmlns:pic="http://schemas.openxmlformats.org/drawingml/2006/picture">
+                  <pic:nvPicPr>
+                    <pic:cNvPr id="0" name="Picture 4"/>
+                    <pic:cNvPicPr>
+                      <a:picLocks noChangeAspect="1" noChangeArrowheads="1"/>
+                    </pic:cNvPicPr>
+                  </pic:nvPicPr>
+                  <pic:blipFill>
+                    <a:blip r:embed="rId30">
+                      <a:extLst>
+                        <a:ext uri="{28A0092B-C50C-407E-A947-70E740481C1C}">
+                          <a14:useLocalDpi xmlns:a14="http://schemas.microsoft.com/office/drawing/2010/main" val="0"/>
+                        </a:ext>
+                      </a:extLst>
+                    </a:blip>
+                    <a:srcRect/>
+                    <a:stretch>
+                      <a:fillRect/>
+                    </a:stretch>
+                  </pic:blipFill>
+                  <pic:spPr bwMode="auto">
+                    <a:xfrm>
+                      <a:off x="0" y="0"/>
+                      <a:ext cx="5727700" cy="1828800"/>
+                    </a:xfrm>
+                    <a:prstGeom prst="rect">
+                      <a:avLst/>
+                    </a:prstGeom>
+                    <a:noFill/>
+                    <a:ln>
+                      <a:noFill/>
+                    </a:ln>
+                  </pic:spPr>
+                </pic:pic>
+              </a:graphicData>
+            </a:graphic>
+          </wp:inline>
+        </w:drawing>
+      </w:r>
+    </w:p>
+    <w:p>
+      <w:pPr>
+        <w:rPr>
+          <w:sz w:val="24"/>
+          <w:szCs w:val="24"/>
+        </w:rPr>
+      </w:pPr>
+      <w:proofErr w:type="gramStart"/>
+      <w:r>
+        <w:rPr>
+          <w:sz w:val="24"/>
+          <w:szCs w:val="24"/>
+          <w:highlight w:val="yellow"/>
+        </w:rPr>
+        <w:t>.</w:t>
+      </w:r>
+      <w:proofErr w:type="spellStart"/>
+      <w:r>
+        <w:rPr>
+          <w:sz w:val="24"/>
+          <w:szCs w:val="24"/>
+          <w:highlight w:val="yellow"/>
+        </w:rPr>
+        <w:t>gitignore</w:t>
+      </w:r>
+      <w:proofErr w:type="spellEnd"/>
+      <w:proofErr w:type="gramEnd"/>
+    </w:p>
+    <w:p>
+      <w:pPr>
+        <w:rPr>
+          <w:sz w:val="24"/>
+          <w:szCs w:val="24"/>
+        </w:rPr>
+      </w:pPr>
+      <w:r>
+        <w:rPr>
+          <w:noProof/>
+          <w:sz w:val="24"/>
+          <w:szCs w:val="24"/>
+        </w:rPr>
+        <w:drawing>
+          <wp:inline distT="0" distB="0" distL="0" distR="0" wp14:anchorId="01F300FE" wp14:editId="13233B6D">
+            <wp:extent cx="1828800" cy="1294765"/>
+            <wp:effectExtent l="0" t="0" r="0" b="635"/>
+            <wp:docPr id="24" name="Picture 24"/>
+            <wp:cNvGraphicFramePr>
+              <a:graphicFrameLocks xmlns:a="http://schemas.openxmlformats.org/drawingml/2006/main" noChangeAspect="1"/>
+            </wp:cNvGraphicFramePr>
+            <a:graphic xmlns:a="http://schemas.openxmlformats.org/drawingml/2006/main">
+              <a:graphicData uri="http://schemas.openxmlformats.org/drawingml/2006/picture">
+                <pic:pic xmlns:pic="http://schemas.openxmlformats.org/drawingml/2006/picture">
+                  <pic:nvPicPr>
+                    <pic:cNvPr id="0" name="Picture 5"/>
+                    <pic:cNvPicPr>
+                      <a:picLocks noChangeAspect="1" noChangeArrowheads="1"/>
+                    </pic:cNvPicPr>
+                  </pic:nvPicPr>
+                  <pic:blipFill>
+                    <a:blip r:embed="rId31">
+                      <a:extLst>
+                        <a:ext uri="{28A0092B-C50C-407E-A947-70E740481C1C}">
+                          <a14:useLocalDpi xmlns:a14="http://schemas.microsoft.com/office/drawing/2010/main" val="0"/>
+                        </a:ext>
+                      </a:extLst>
+                    </a:blip>
+                    <a:srcRect/>
+                    <a:stretch>
+                      <a:fillRect/>
+                    </a:stretch>
+                  </pic:blipFill>
+                  <pic:spPr bwMode="auto">
+                    <a:xfrm>
+                      <a:off x="0" y="0"/>
+                      <a:ext cx="1828800" cy="1294765"/>
+                    </a:xfrm>
+                    <a:prstGeom prst="rect">
+                      <a:avLst/>
+                    </a:prstGeom>
+                    <a:noFill/>
+                    <a:ln>
+                      <a:noFill/>
+                    </a:ln>
+                  </pic:spPr>
+                </pic:pic>
+              </a:graphicData>
+            </a:graphic>
+          </wp:inline>
+        </w:drawing>
+      </w:r>
+    </w:p>
+    <w:p>
+      <w:pPr>
+        <w:rPr>
+          <w:sz w:val="24"/>
+          <w:szCs w:val="24"/>
+        </w:rPr>
+      </w:pPr>
+      <w:r>
+        <w:rPr>
+          <w:sz w:val="24"/>
+          <w:szCs w:val="24"/>
+        </w:rPr>
+        <w:t xml:space="preserve">So now the Git doesn’t track lib folder, if you want multiple folders/files to be mentioned write in separate lines </w:t>
+      </w:r>
+    </w:p>
+    <w:p>
+      <w:pPr>
+        <w:rPr>
+          <w:sz w:val="24"/>
+          <w:szCs w:val="24"/>
+        </w:rPr>
+      </w:pPr>
+      <w:r>
+        <w:rPr>
+          <w:sz w:val="24"/>
+          <w:szCs w:val="24"/>
+          <w:highlight w:val="yellow"/>
+        </w:rPr>
+        <w:t xml:space="preserve">Now if you use git status you see only </w:t>
+      </w:r>
+      <w:proofErr w:type="spellStart"/>
+      <w:r>
+        <w:rPr>
+          <w:sz w:val="24"/>
+          <w:szCs w:val="24"/>
+          <w:highlight w:val="yellow"/>
+        </w:rPr>
+        <w:t>src</w:t>
+      </w:r>
+      <w:proofErr w:type="spellEnd"/>
+      <w:r>
+        <w:rPr>
+          <w:sz w:val="24"/>
+          <w:szCs w:val="24"/>
+          <w:highlight w:val="yellow"/>
+        </w:rPr>
+        <w:t xml:space="preserve"> </w:t>
+      </w:r>
+      <w:proofErr w:type="gramStart"/>
+      <w:r>
+        <w:rPr>
+          <w:sz w:val="24"/>
+          <w:szCs w:val="24"/>
+          <w:highlight w:val="yellow"/>
+        </w:rPr>
+        <w:t>and .</w:t>
+      </w:r>
+      <w:proofErr w:type="spellStart"/>
+      <w:r>
+        <w:rPr>
+          <w:sz w:val="24"/>
+          <w:szCs w:val="24"/>
+          <w:highlight w:val="yellow"/>
+        </w:rPr>
+        <w:t>gitignore</w:t>
+      </w:r>
+      <w:proofErr w:type="spellEnd"/>
+      <w:proofErr w:type="gramEnd"/>
+      <w:r>
+        <w:rPr>
+          <w:sz w:val="24"/>
+          <w:szCs w:val="24"/>
+          <w:highlight w:val="yellow"/>
+        </w:rPr>
+        <w:t xml:space="preserve"> but no the lib</w:t>
+      </w:r>
+    </w:p>
+    <w:p>
+      <w:pPr>
+        <w:rPr>
+          <w:sz w:val="24"/>
+          <w:szCs w:val="24"/>
+        </w:rPr>
+      </w:pPr>
+      <w:r>
+        <w:rPr>
+          <w:noProof/>
+          <w:sz w:val="24"/>
+          <w:szCs w:val="24"/>
+        </w:rPr>
+        <w:drawing>
+          <wp:inline distT="0" distB="0" distL="0" distR="0" wp14:anchorId="098A0734" wp14:editId="192E5A67">
+            <wp:extent cx="4696460" cy="3877310"/>
+            <wp:effectExtent l="0" t="0" r="8890" b="8890"/>
+            <wp:docPr id="25" name="Picture 25"/>
+            <wp:cNvGraphicFramePr>
+              <a:graphicFrameLocks xmlns:a="http://schemas.openxmlformats.org/drawingml/2006/main" noChangeAspect="1"/>
+            </wp:cNvGraphicFramePr>
+            <a:graphic xmlns:a="http://schemas.openxmlformats.org/drawingml/2006/main">
+              <a:graphicData uri="http://schemas.openxmlformats.org/drawingml/2006/picture">
+                <pic:pic xmlns:pic="http://schemas.openxmlformats.org/drawingml/2006/picture">
+                  <pic:nvPicPr>
+                    <pic:cNvPr id="0" name="Picture 6"/>
+                    <pic:cNvPicPr>
+                      <a:picLocks noChangeAspect="1" noChangeArrowheads="1"/>
+                    </pic:cNvPicPr>
+                  </pic:nvPicPr>
+                  <pic:blipFill>
+                    <a:blip r:embed="rId32">
+                      <a:extLst>
+                        <a:ext uri="{28A0092B-C50C-407E-A947-70E740481C1C}">
+                          <a14:useLocalDpi xmlns:a14="http://schemas.microsoft.com/office/drawing/2010/main" val="0"/>
+                        </a:ext>
+                      </a:extLst>
+                    </a:blip>
+                    <a:srcRect/>
+                    <a:stretch>
+                      <a:fillRect/>
+                    </a:stretch>
+                  </pic:blipFill>
+                  <pic:spPr bwMode="auto">
+                    <a:xfrm>
+                      <a:off x="0" y="0"/>
+                      <a:ext cx="4696460" cy="3877310"/>
+                    </a:xfrm>
+                    <a:prstGeom prst="rect">
+                      <a:avLst/>
+                    </a:prstGeom>
+                    <a:noFill/>
+                    <a:ln>
+                      <a:noFill/>
+                    </a:ln>
+                  </pic:spPr>
+                </pic:pic>
+              </a:graphicData>
+            </a:graphic>
+          </wp:inline>
+        </w:drawing>
+      </w:r>
+    </w:p>
+    <w:p>
+      <w:pPr>
+        <w:rPr>
+          <w:sz w:val="24"/>
+          <w:szCs w:val="24"/>
+        </w:rPr>
+      </w:pPr>
+      <w:r>
+        <w:rPr>
+          <w:sz w:val="24"/>
+          <w:szCs w:val="24"/>
+          <w:highlight w:val="yellow"/>
+        </w:rPr>
+        <w:t xml:space="preserve">After add, commit &amp; push you can see </w:t>
+      </w:r>
+      <w:proofErr w:type="spellStart"/>
+      <w:r>
+        <w:rPr>
+          <w:sz w:val="24"/>
+          <w:szCs w:val="24"/>
+          <w:highlight w:val="yellow"/>
+        </w:rPr>
+        <w:t>src</w:t>
+      </w:r>
+      <w:proofErr w:type="spellEnd"/>
+      <w:proofErr w:type="gramStart"/>
+      <w:r>
+        <w:rPr>
+          <w:sz w:val="24"/>
+          <w:szCs w:val="24"/>
+          <w:highlight w:val="yellow"/>
+        </w:rPr>
+        <w:t>, .</w:t>
+      </w:r>
+      <w:proofErr w:type="spellStart"/>
+      <w:r>
+        <w:rPr>
+          <w:sz w:val="24"/>
+          <w:szCs w:val="24"/>
+          <w:highlight w:val="yellow"/>
+        </w:rPr>
+        <w:t>gitignore</w:t>
+      </w:r>
+      <w:proofErr w:type="spellEnd"/>
+      <w:proofErr w:type="gramEnd"/>
+      <w:r>
+        <w:rPr>
+          <w:sz w:val="24"/>
+          <w:szCs w:val="24"/>
+          <w:highlight w:val="yellow"/>
+        </w:rPr>
+        <w:t xml:space="preserve"> in the remote, but lib is not pushed</w:t>
+      </w:r>
+    </w:p>
+    <w:p>
+      <w:pPr>
+        <w:rPr>
+          <w:sz w:val="24"/>
+          <w:szCs w:val="24"/>
+        </w:rPr>
+      </w:pPr>
+      <w:r>
+        <w:rPr>
+          <w:noProof/>
+          <w:sz w:val="24"/>
+          <w:szCs w:val="24"/>
+        </w:rPr>
+        <w:lastRenderedPageBreak/>
+        <w:drawing>
+          <wp:inline distT="0" distB="0" distL="0" distR="0" wp14:anchorId="5EB68C0D" wp14:editId="43A5306A">
+            <wp:extent cx="5727700" cy="2589530"/>
+            <wp:effectExtent l="0" t="0" r="6350" b="1270"/>
+            <wp:docPr id="26" name="Picture 26"/>
+            <wp:cNvGraphicFramePr>
+              <a:graphicFrameLocks xmlns:a="http://schemas.openxmlformats.org/drawingml/2006/main" noChangeAspect="1"/>
+            </wp:cNvGraphicFramePr>
+            <a:graphic xmlns:a="http://schemas.openxmlformats.org/drawingml/2006/main">
+              <a:graphicData uri="http://schemas.openxmlformats.org/drawingml/2006/picture">
+                <pic:pic xmlns:pic="http://schemas.openxmlformats.org/drawingml/2006/picture">
+                  <pic:nvPicPr>
+                    <pic:cNvPr id="0" name="Picture 7"/>
+                    <pic:cNvPicPr>
+                      <a:picLocks noChangeAspect="1" noChangeArrowheads="1"/>
+                    </pic:cNvPicPr>
+                  </pic:nvPicPr>
+                  <pic:blipFill>
+                    <a:blip r:embed="rId33">
+                      <a:extLst>
+                        <a:ext uri="{28A0092B-C50C-407E-A947-70E740481C1C}">
+                          <a14:useLocalDpi xmlns:a14="http://schemas.microsoft.com/office/drawing/2010/main" val="0"/>
+                        </a:ext>
+                      </a:extLst>
+                    </a:blip>
+                    <a:srcRect/>
+                    <a:stretch>
+                      <a:fillRect/>
+                    </a:stretch>
+                  </pic:blipFill>
+                  <pic:spPr bwMode="auto">
+                    <a:xfrm>
+                      <a:off x="0" y="0"/>
+                      <a:ext cx="5727700" cy="2589530"/>
+                    </a:xfrm>
+                    <a:prstGeom prst="rect">
+                      <a:avLst/>
+                    </a:prstGeom>
+                    <a:noFill/>
+                    <a:ln>
+                      <a:noFill/>
+                    </a:ln>
+                  </pic:spPr>
+                </pic:pic>
+              </a:graphicData>
+            </a:graphic>
+          </wp:inline>
+        </w:drawing>
+      </w:r>
+    </w:p>
+    <w:p>
+      <w:pPr>
+        <w:rPr>
+          <w:sz w:val="24"/>
+          <w:szCs w:val="24"/>
+        </w:rPr>
+      </w:pPr>
+    </w:p>
+    <w:p>
+      <w:pPr>
+        <w:rPr>
+          <w:sz w:val="24"/>
+          <w:szCs w:val="24"/>
+        </w:rPr>
+      </w:pPr>
+      <w:r>
+        <w:rPr>
+          <w:sz w:val="24"/>
+          <w:szCs w:val="24"/>
+          <w:highlight w:val="yellow"/>
+        </w:rPr>
+        <w:t>fork:</w:t>
+      </w:r>
+    </w:p>
+    <w:p>
+      <w:pPr>
+        <w:rPr>
+          <w:sz w:val="24"/>
+          <w:szCs w:val="24"/>
+        </w:rPr>
+      </w:pPr>
+      <w:r>
+        <w:rPr>
+          <w:sz w:val="24"/>
+          <w:szCs w:val="24"/>
+        </w:rPr>
+        <w:t xml:space="preserve">It is used to clone the remote repository of one’s account to </w:t>
+      </w:r>
+      <w:r>
+        <w:rPr>
+          <w:sz w:val="24"/>
+          <w:szCs w:val="24"/>
+        </w:rPr>
+        <w:t>another</w:t>
+      </w:r>
+      <w:r>
+        <w:rPr>
+          <w:sz w:val="24"/>
+          <w:szCs w:val="24"/>
+        </w:rPr>
+        <w:t xml:space="preserve"> remote account, so that you can work with that repository independently</w:t>
+      </w:r>
+    </w:p>
+    <w:p>
+      <w:pPr>
+        <w:rPr>
+          <w:sz w:val="24"/>
+          <w:szCs w:val="24"/>
+        </w:rPr>
+      </w:pPr>
+      <w:r>
+        <w:rPr>
+          <w:noProof/>
+          <w:sz w:val="24"/>
+          <w:szCs w:val="24"/>
+        </w:rPr>
+        <w:drawing>
+          <wp:inline distT="0" distB="0" distL="0" distR="0" wp14:anchorId="25EA5996" wp14:editId="593A0023">
+            <wp:extent cx="5727700" cy="2735580"/>
+            <wp:effectExtent l="0" t="0" r="6350" b="7620"/>
+            <wp:docPr id="27" name="Picture 27"/>
+            <wp:cNvGraphicFramePr>
+              <a:graphicFrameLocks xmlns:a="http://schemas.openxmlformats.org/drawingml/2006/main" noChangeAspect="1"/>
+            </wp:cNvGraphicFramePr>
+            <a:graphic xmlns:a="http://schemas.openxmlformats.org/drawingml/2006/main">
+              <a:graphicData uri="http://schemas.openxmlformats.org/drawingml/2006/picture">
+                <pic:pic xmlns:pic="http://schemas.openxmlformats.org/drawingml/2006/picture">
+                  <pic:nvPicPr>
+                    <pic:cNvPr id="0" name="Picture 8"/>
+                    <pic:cNvPicPr>
+                      <a:picLocks noChangeAspect="1" noChangeArrowheads="1"/>
+                    </pic:cNvPicPr>
+                  </pic:nvPicPr>
+                  <pic:blipFill>
+                    <a:blip r:embed="rId34">
+                      <a:extLst>
+                        <a:ext uri="{28A0092B-C50C-407E-A947-70E740481C1C}">
+                          <a14:useLocalDpi xmlns:a14="http://schemas.microsoft.com/office/drawing/2010/main" val="0"/>
+                        </a:ext>
+                      </a:extLst>
+                    </a:blip>
+                    <a:srcRect/>
+                    <a:stretch>
+                      <a:fillRect/>
+                    </a:stretch>
+                  </pic:blipFill>
+                  <pic:spPr bwMode="auto">
+                    <a:xfrm>
+                      <a:off x="0" y="0"/>
+                      <a:ext cx="5727700" cy="2735580"/>
+                    </a:xfrm>
+                    <a:prstGeom prst="rect">
+                      <a:avLst/>
+                    </a:prstGeom>
+                    <a:noFill/>
+                    <a:ln>
+                      <a:noFill/>
+                    </a:ln>
+                  </pic:spPr>
+                </pic:pic>
+              </a:graphicData>
+            </a:graphic>
+          </wp:inline>
+        </w:drawing>
+      </w:r>
+    </w:p>
+    <w:p>
+      <w:pPr>
+        <w:rPr>
+          <w:sz w:val="24"/>
+          <w:szCs w:val="24"/>
+        </w:rPr>
+      </w:pPr>
+    </w:p>
+    <w:p>
+      <w:pPr>
+        <w:rPr>
+          <w:sz w:val="24"/>
+          <w:szCs w:val="24"/>
+        </w:rPr>
+      </w:pPr>
     </w:p>
     <w:sectPr>
       <w:pgSz w:w="11906" w:h="16838"/>
@@ -9803,6 +12863,95 @@
     </w:lvl>
   </w:abstractNum>
   <w:abstractNum w:abstractNumId="12" w15:restartNumberingAfterBreak="0">
+    <w:nsid w:val="48355F4F"/>
+    <w:multiLevelType w:val="hybridMultilevel"/>
+    <w:tmpl w:val="FFECA890"/>
+    <w:lvl w:ilvl="0" w:tplc="F3D87056">
+      <w:start w:val="1"/>
+      <w:numFmt w:val="decimal"/>
+      <w:lvlText w:val="%1."/>
+      <w:lvlJc w:val="left"/>
+      <w:pPr>
+        <w:ind w:left="720" w:hanging="360"/>
+      </w:pPr>
+      <w:rPr>
+        <w:rFonts w:hint="default"/>
+      </w:rPr>
+    </w:lvl>
+    <w:lvl w:ilvl="1" w:tplc="40090019" w:tentative="1">
+      <w:start w:val="1"/>
+      <w:numFmt w:val="lowerLetter"/>
+      <w:lvlText w:val="%2."/>
+      <w:lvlJc w:val="left"/>
+      <w:pPr>
+        <w:ind w:left="1440" w:hanging="360"/>
+      </w:pPr>
+    </w:lvl>
+    <w:lvl w:ilvl="2" w:tplc="4009001B" w:tentative="1">
+      <w:start w:val="1"/>
+      <w:numFmt w:val="lowerRoman"/>
+      <w:lvlText w:val="%3."/>
+      <w:lvlJc w:val="right"/>
+      <w:pPr>
+        <w:ind w:left="2160" w:hanging="180"/>
+      </w:pPr>
+    </w:lvl>
+    <w:lvl w:ilvl="3" w:tplc="4009000F" w:tentative="1">
+      <w:start w:val="1"/>
+      <w:numFmt w:val="decimal"/>
+      <w:lvlText w:val="%4."/>
+      <w:lvlJc w:val="left"/>
+      <w:pPr>
+        <w:ind w:left="2880" w:hanging="360"/>
+      </w:pPr>
+    </w:lvl>
+    <w:lvl w:ilvl="4" w:tplc="40090019" w:tentative="1">
+      <w:start w:val="1"/>
+      <w:numFmt w:val="lowerLetter"/>
+      <w:lvlText w:val="%5."/>
+      <w:lvlJc w:val="left"/>
+      <w:pPr>
+        <w:ind w:left="3600" w:hanging="360"/>
+      </w:pPr>
+    </w:lvl>
+    <w:lvl w:ilvl="5" w:tplc="4009001B" w:tentative="1">
+      <w:start w:val="1"/>
+      <w:numFmt w:val="lowerRoman"/>
+      <w:lvlText w:val="%6."/>
+      <w:lvlJc w:val="right"/>
+      <w:pPr>
+        <w:ind w:left="4320" w:hanging="180"/>
+      </w:pPr>
+    </w:lvl>
+    <w:lvl w:ilvl="6" w:tplc="4009000F" w:tentative="1">
+      <w:start w:val="1"/>
+      <w:numFmt w:val="decimal"/>
+      <w:lvlText w:val="%7."/>
+      <w:lvlJc w:val="left"/>
+      <w:pPr>
+        <w:ind w:left="5040" w:hanging="360"/>
+      </w:pPr>
+    </w:lvl>
+    <w:lvl w:ilvl="7" w:tplc="40090019" w:tentative="1">
+      <w:start w:val="1"/>
+      <w:numFmt w:val="lowerLetter"/>
+      <w:lvlText w:val="%8."/>
+      <w:lvlJc w:val="left"/>
+      <w:pPr>
+        <w:ind w:left="5760" w:hanging="360"/>
+      </w:pPr>
+    </w:lvl>
+    <w:lvl w:ilvl="8" w:tplc="4009001B" w:tentative="1">
+      <w:start w:val="1"/>
+      <w:numFmt w:val="lowerRoman"/>
+      <w:lvlText w:val="%9."/>
+      <w:lvlJc w:val="right"/>
+      <w:pPr>
+        <w:ind w:left="6480" w:hanging="180"/>
+      </w:pPr>
+    </w:lvl>
+  </w:abstractNum>
+  <w:abstractNum w:abstractNumId="13" w15:restartNumberingAfterBreak="0">
     <w:nsid w:val="48715E0F"/>
     <w:multiLevelType w:val="hybridMultilevel"/>
     <w:tmpl w:val="7D34DC10"/>
@@ -9891,7 +13040,7 @@
       </w:pPr>
     </w:lvl>
   </w:abstractNum>
-  <w:abstractNum w:abstractNumId="13" w15:restartNumberingAfterBreak="0">
+  <w:abstractNum w:abstractNumId="14" w15:restartNumberingAfterBreak="0">
     <w:nsid w:val="59B547C0"/>
     <w:multiLevelType w:val="hybridMultilevel"/>
     <w:tmpl w:val="3716D494"/>
@@ -9980,7 +13129,7 @@
       </w:pPr>
     </w:lvl>
   </w:abstractNum>
-  <w:abstractNum w:abstractNumId="14" w15:restartNumberingAfterBreak="0">
+  <w:abstractNum w:abstractNumId="15" w15:restartNumberingAfterBreak="0">
     <w:nsid w:val="5CEE6E5A"/>
     <w:multiLevelType w:val="hybridMultilevel"/>
     <w:tmpl w:val="84E4B304"/>
@@ -10069,7 +13218,7 @@
       </w:pPr>
     </w:lvl>
   </w:abstractNum>
-  <w:abstractNum w:abstractNumId="15" w15:restartNumberingAfterBreak="0">
+  <w:abstractNum w:abstractNumId="16" w15:restartNumberingAfterBreak="0">
     <w:nsid w:val="61A7177D"/>
     <w:multiLevelType w:val="hybridMultilevel"/>
     <w:tmpl w:val="FA7C1D74"/>
@@ -10158,7 +13307,7 @@
       </w:pPr>
     </w:lvl>
   </w:abstractNum>
-  <w:abstractNum w:abstractNumId="16" w15:restartNumberingAfterBreak="0">
+  <w:abstractNum w:abstractNumId="17" w15:restartNumberingAfterBreak="0">
     <w:nsid w:val="78703A09"/>
     <w:multiLevelType w:val="hybridMultilevel"/>
     <w:tmpl w:val="A7A2A39C"/>
@@ -10247,7 +13396,7 @@
       </w:pPr>
     </w:lvl>
   </w:abstractNum>
-  <w:abstractNum w:abstractNumId="17" w15:restartNumberingAfterBreak="0">
+  <w:abstractNum w:abstractNumId="18" w15:restartNumberingAfterBreak="0">
     <w:nsid w:val="7DF31489"/>
     <w:multiLevelType w:val="hybridMultilevel"/>
     <w:tmpl w:val="F3582936"/>
@@ -10340,19 +13489,19 @@
     <w:abstractNumId w:val="11"/>
   </w:num>
   <w:num w:numId="2" w16cid:durableId="1585257599">
-    <w:abstractNumId w:val="16"/>
+    <w:abstractNumId w:val="17"/>
   </w:num>
   <w:num w:numId="3" w16cid:durableId="995959030">
-    <w:abstractNumId w:val="13"/>
+    <w:abstractNumId w:val="14"/>
   </w:num>
   <w:num w:numId="4" w16cid:durableId="889998144">
     <w:abstractNumId w:val="9"/>
   </w:num>
   <w:num w:numId="5" w16cid:durableId="1239898810">
-    <w:abstractNumId w:val="17"/>
+    <w:abstractNumId w:val="18"/>
   </w:num>
   <w:num w:numId="6" w16cid:durableId="240330838">
-    <w:abstractNumId w:val="12"/>
+    <w:abstractNumId w:val="13"/>
   </w:num>
   <w:num w:numId="7" w16cid:durableId="396250328">
     <w:abstractNumId w:val="6"/>
@@ -10361,13 +13510,13 @@
     <w:abstractNumId w:val="1"/>
   </w:num>
   <w:num w:numId="9" w16cid:durableId="1373916661">
-    <w:abstractNumId w:val="15"/>
+    <w:abstractNumId w:val="16"/>
   </w:num>
   <w:num w:numId="10" w16cid:durableId="1398094669">
     <w:abstractNumId w:val="7"/>
   </w:num>
   <w:num w:numId="11" w16cid:durableId="2011132560">
-    <w:abstractNumId w:val="14"/>
+    <w:abstractNumId w:val="15"/>
   </w:num>
   <w:num w:numId="12" w16cid:durableId="576595920">
     <w:abstractNumId w:val="10"/>
@@ -10389,6 +13538,9 @@
   </w:num>
   <w:num w:numId="18" w16cid:durableId="597254233">
     <w:abstractNumId w:val="5"/>
+  </w:num>
+  <w:num w:numId="19" w16cid:durableId="874081456">
+    <w:abstractNumId w:val="12"/>
   </w:num>
 </w:numbering>
 </file>

</xml_diff>

<commit_message>
form with table alignment
</commit_message>
<xml_diff>
--- a/MERN Stack Training.docx
+++ b/MERN Stack Training.docx
@@ -12975,6 +12975,169 @@
                     <a:xfrm>
                       <a:off x="0" y="0"/>
                       <a:ext cx="3218815" cy="3211195"/>
+                    </a:xfrm>
+                    <a:prstGeom prst="rect">
+                      <a:avLst/>
+                    </a:prstGeom>
+                    <a:noFill/>
+                    <a:ln>
+                      <a:noFill/>
+                    </a:ln>
+                  </pic:spPr>
+                </pic:pic>
+              </a:graphicData>
+            </a:graphic>
+          </wp:inline>
+        </w:drawing>
+      </w:r>
+    </w:p>
+    <w:p>
+      <w:pPr>
+        <w:rPr>
+          <w:sz w:val="24"/>
+          <w:szCs w:val="24"/>
+        </w:rPr>
+      </w:pPr>
+      <w:r>
+        <w:rPr>
+          <w:sz w:val="24"/>
+          <w:szCs w:val="24"/>
+        </w:rPr>
+        <w:t>You can add upload pic button and text area as below;</w:t>
+      </w:r>
+    </w:p>
+    <w:p>
+      <w:pPr>
+        <w:rPr>
+          <w:sz w:val="24"/>
+          <w:szCs w:val="24"/>
+        </w:rPr>
+      </w:pPr>
+      <w:r>
+        <w:rPr>
+          <w:noProof/>
+          <w:sz w:val="24"/>
+          <w:szCs w:val="24"/>
+        </w:rPr>
+        <w:drawing>
+          <wp:inline distT="0" distB="0" distL="0" distR="0" wp14:anchorId="34935922" wp14:editId="3942A804">
+            <wp:extent cx="5727700" cy="2385060"/>
+            <wp:effectExtent l="0" t="0" r="6350" b="0"/>
+            <wp:docPr id="45" name="Picture 45"/>
+            <wp:cNvGraphicFramePr>
+              <a:graphicFrameLocks xmlns:a="http://schemas.openxmlformats.org/drawingml/2006/main" noChangeAspect="1"/>
+            </wp:cNvGraphicFramePr>
+            <a:graphic xmlns:a="http://schemas.openxmlformats.org/drawingml/2006/main">
+              <a:graphicData uri="http://schemas.openxmlformats.org/drawingml/2006/picture">
+                <pic:pic xmlns:pic="http://schemas.openxmlformats.org/drawingml/2006/picture">
+                  <pic:nvPicPr>
+                    <pic:cNvPr id="0" name="Picture 1"/>
+                    <pic:cNvPicPr>
+                      <a:picLocks noChangeAspect="1" noChangeArrowheads="1"/>
+                    </pic:cNvPicPr>
+                  </pic:nvPicPr>
+                  <pic:blipFill>
+                    <a:blip r:embed="rId52">
+                      <a:extLst>
+                        <a:ext uri="{28A0092B-C50C-407E-A947-70E740481C1C}">
+                          <a14:useLocalDpi xmlns:a14="http://schemas.microsoft.com/office/drawing/2010/main" val="0"/>
+                        </a:ext>
+                      </a:extLst>
+                    </a:blip>
+                    <a:srcRect/>
+                    <a:stretch>
+                      <a:fillRect/>
+                    </a:stretch>
+                  </pic:blipFill>
+                  <pic:spPr bwMode="auto">
+                    <a:xfrm>
+                      <a:off x="0" y="0"/>
+                      <a:ext cx="5727700" cy="2385060"/>
+                    </a:xfrm>
+                    <a:prstGeom prst="rect">
+                      <a:avLst/>
+                    </a:prstGeom>
+                    <a:noFill/>
+                    <a:ln>
+                      <a:noFill/>
+                    </a:ln>
+                  </pic:spPr>
+                </pic:pic>
+              </a:graphicData>
+            </a:graphic>
+          </wp:inline>
+        </w:drawing>
+      </w:r>
+    </w:p>
+    <w:p>
+      <w:pPr>
+        <w:rPr>
+          <w:sz w:val="24"/>
+          <w:szCs w:val="24"/>
+        </w:rPr>
+      </w:pPr>
+      <w:r>
+        <w:rPr>
+          <w:sz w:val="24"/>
+          <w:szCs w:val="24"/>
+        </w:rPr>
+        <w:t>But the output of the form controls are not properly aligned, to align better you can use &lt;table&gt; tag without border</w:t>
+      </w:r>
+      <w:r>
+        <w:rPr>
+          <w:sz w:val="24"/>
+          <w:szCs w:val="24"/>
+        </w:rPr>
+        <w:t>, below is the output you get if you use &lt;table&gt; &lt;tr&gt; &lt;td&gt; elements</w:t>
+      </w:r>
+    </w:p>
+    <w:p>
+      <w:pPr>
+        <w:rPr>
+          <w:sz w:val="24"/>
+          <w:szCs w:val="24"/>
+        </w:rPr>
+      </w:pPr>
+      <w:r>
+        <w:rPr>
+          <w:noProof/>
+          <w:sz w:val="24"/>
+          <w:szCs w:val="24"/>
+        </w:rPr>
+        <w:drawing>
+          <wp:inline distT="0" distB="0" distL="0" distR="0" wp14:anchorId="42BA1ED5" wp14:editId="00832A13">
+            <wp:extent cx="4206240" cy="1737360"/>
+            <wp:effectExtent l="0" t="0" r="3810" b="0"/>
+            <wp:docPr id="46" name="Picture 46"/>
+            <wp:cNvGraphicFramePr>
+              <a:graphicFrameLocks xmlns:a="http://schemas.openxmlformats.org/drawingml/2006/main" noChangeAspect="1"/>
+            </wp:cNvGraphicFramePr>
+            <a:graphic xmlns:a="http://schemas.openxmlformats.org/drawingml/2006/main">
+              <a:graphicData uri="http://schemas.openxmlformats.org/drawingml/2006/picture">
+                <pic:pic xmlns:pic="http://schemas.openxmlformats.org/drawingml/2006/picture">
+                  <pic:nvPicPr>
+                    <pic:cNvPr id="0" name="Picture 2"/>
+                    <pic:cNvPicPr>
+                      <a:picLocks noChangeAspect="1" noChangeArrowheads="1"/>
+                    </pic:cNvPicPr>
+                  </pic:nvPicPr>
+                  <pic:blipFill>
+                    <a:blip r:embed="rId53">
+                      <a:extLst>
+                        <a:ext uri="{28A0092B-C50C-407E-A947-70E740481C1C}">
+                          <a14:useLocalDpi xmlns:a14="http://schemas.microsoft.com/office/drawing/2010/main" val="0"/>
+                        </a:ext>
+                      </a:extLst>
+                    </a:blip>
+                    <a:srcRect/>
+                    <a:stretch>
+                      <a:fillRect/>
+                    </a:stretch>
+                  </pic:blipFill>
+                  <pic:spPr bwMode="auto">
+                    <a:xfrm>
+                      <a:off x="0" y="0"/>
+                      <a:ext cx="4206240" cy="1737360"/>
                     </a:xfrm>
                     <a:prstGeom prst="rect">
                       <a:avLst/>

</xml_diff>